<commit_message>
Annotation @Autowire |  Stereotype Annotations
@Component, @Repository, @Service and @Controller
Demo @Bean method multi argument method + @Lazy demo
</commit_message>
<xml_diff>
--- a/spring/core/Spring Core.docx
+++ b/spring/core/Spring Core.docx
@@ -96,7 +96,7 @@
               <w:tab w:val="right" w:leader="dot" w:pos="9350"/>
             </w:tabs>
             <w:rPr>
-              <w:rFonts w:eastAsiaTheme="minorEastAsia"/>
+              <w:rFonts w:ascii="Courier New" w:eastAsiaTheme="minorEastAsia" w:hAnsi="Courier New" w:cs="Courier New"/>
             </w:rPr>
           </w:pPr>
           <w:r>
@@ -119,7 +119,7 @@
             </w:rPr>
             <w:fldChar w:fldCharType="separate"/>
           </w:r>
-          <w:hyperlink w:anchor="_Toc70850319" w:history="1">
+          <w:hyperlink w:anchor="_Toc70985991" w:history="1">
             <w:r>
               <w:rPr>
                 <w:rStyle w:val="Hyperlink"/>
@@ -130,41 +130,48 @@
             </w:r>
             <w:r>
               <w:rPr>
+                <w:rFonts w:ascii="Courier New" w:hAnsi="Courier New" w:cs="Courier New"/>
                 <w:webHidden/>
               </w:rPr>
               <w:tab/>
             </w:r>
             <w:r>
               <w:rPr>
+                <w:rFonts w:ascii="Courier New" w:hAnsi="Courier New" w:cs="Courier New"/>
                 <w:webHidden/>
               </w:rPr>
               <w:fldChar w:fldCharType="begin"/>
             </w:r>
             <w:r>
               <w:rPr>
+                <w:rFonts w:ascii="Courier New" w:hAnsi="Courier New" w:cs="Courier New"/>
                 <w:webHidden/>
               </w:rPr>
-              <w:instrText xml:space="preserve"> PAGEREF _Toc70850319 \h </w:instrText>
+              <w:instrText xml:space="preserve"> PAGEREF _Toc70985991 \h </w:instrText>
             </w:r>
             <w:r>
               <w:rPr>
+                <w:rFonts w:ascii="Courier New" w:hAnsi="Courier New" w:cs="Courier New"/>
                 <w:webHidden/>
               </w:rPr>
             </w:r>
             <w:r>
               <w:rPr>
+                <w:rFonts w:ascii="Courier New" w:hAnsi="Courier New" w:cs="Courier New"/>
                 <w:webHidden/>
               </w:rPr>
               <w:fldChar w:fldCharType="separate"/>
             </w:r>
             <w:r>
               <w:rPr>
+                <w:rFonts w:ascii="Courier New" w:hAnsi="Courier New" w:cs="Courier New"/>
                 <w:webHidden/>
               </w:rPr>
               <w:t>3</w:t>
             </w:r>
             <w:r>
               <w:rPr>
+                <w:rFonts w:ascii="Courier New" w:hAnsi="Courier New" w:cs="Courier New"/>
                 <w:webHidden/>
               </w:rPr>
               <w:fldChar w:fldCharType="end"/>
@@ -178,10 +185,10 @@
               <w:tab w:val="right" w:leader="dot" w:pos="9350"/>
             </w:tabs>
             <w:rPr>
-              <w:rFonts w:eastAsiaTheme="minorEastAsia"/>
+              <w:rFonts w:ascii="Courier New" w:eastAsiaTheme="minorEastAsia" w:hAnsi="Courier New" w:cs="Courier New"/>
             </w:rPr>
           </w:pPr>
-          <w:hyperlink w:anchor="_Toc70850320" w:history="1">
+          <w:hyperlink w:anchor="_Toc70985992" w:history="1">
             <w:r>
               <w:rPr>
                 <w:rStyle w:val="Hyperlink"/>
@@ -192,41 +199,48 @@
             </w:r>
             <w:r>
               <w:rPr>
+                <w:rFonts w:ascii="Courier New" w:hAnsi="Courier New" w:cs="Courier New"/>
                 <w:webHidden/>
               </w:rPr>
               <w:tab/>
             </w:r>
             <w:r>
               <w:rPr>
+                <w:rFonts w:ascii="Courier New" w:hAnsi="Courier New" w:cs="Courier New"/>
                 <w:webHidden/>
               </w:rPr>
               <w:fldChar w:fldCharType="begin"/>
             </w:r>
             <w:r>
               <w:rPr>
+                <w:rFonts w:ascii="Courier New" w:hAnsi="Courier New" w:cs="Courier New"/>
                 <w:webHidden/>
               </w:rPr>
-              <w:instrText xml:space="preserve"> PAGEREF _Toc70850320 \h </w:instrText>
+              <w:instrText xml:space="preserve"> PAGEREF _Toc70985992 \h </w:instrText>
             </w:r>
             <w:r>
               <w:rPr>
+                <w:rFonts w:ascii="Courier New" w:hAnsi="Courier New" w:cs="Courier New"/>
                 <w:webHidden/>
               </w:rPr>
             </w:r>
             <w:r>
               <w:rPr>
+                <w:rFonts w:ascii="Courier New" w:hAnsi="Courier New" w:cs="Courier New"/>
                 <w:webHidden/>
               </w:rPr>
               <w:fldChar w:fldCharType="separate"/>
             </w:r>
             <w:r>
               <w:rPr>
+                <w:rFonts w:ascii="Courier New" w:hAnsi="Courier New" w:cs="Courier New"/>
                 <w:webHidden/>
               </w:rPr>
               <w:t>3</w:t>
             </w:r>
             <w:r>
               <w:rPr>
+                <w:rFonts w:ascii="Courier New" w:hAnsi="Courier New" w:cs="Courier New"/>
                 <w:webHidden/>
               </w:rPr>
               <w:fldChar w:fldCharType="end"/>
@@ -240,10 +254,10 @@
               <w:tab w:val="right" w:leader="dot" w:pos="9350"/>
             </w:tabs>
             <w:rPr>
-              <w:rFonts w:eastAsiaTheme="minorEastAsia"/>
+              <w:rFonts w:ascii="Courier New" w:eastAsiaTheme="minorEastAsia" w:hAnsi="Courier New" w:cs="Courier New"/>
             </w:rPr>
           </w:pPr>
-          <w:hyperlink w:anchor="_Toc70850321" w:history="1">
+          <w:hyperlink w:anchor="_Toc70985993" w:history="1">
             <w:r>
               <w:rPr>
                 <w:rStyle w:val="Hyperlink"/>
@@ -254,41 +268,48 @@
             </w:r>
             <w:r>
               <w:rPr>
+                <w:rFonts w:ascii="Courier New" w:hAnsi="Courier New" w:cs="Courier New"/>
                 <w:webHidden/>
               </w:rPr>
               <w:tab/>
             </w:r>
             <w:r>
               <w:rPr>
+                <w:rFonts w:ascii="Courier New" w:hAnsi="Courier New" w:cs="Courier New"/>
                 <w:webHidden/>
               </w:rPr>
               <w:fldChar w:fldCharType="begin"/>
             </w:r>
             <w:r>
               <w:rPr>
+                <w:rFonts w:ascii="Courier New" w:hAnsi="Courier New" w:cs="Courier New"/>
                 <w:webHidden/>
               </w:rPr>
-              <w:instrText xml:space="preserve"> PAGEREF _Toc70850321 \h </w:instrText>
+              <w:instrText xml:space="preserve"> PAGEREF _Toc70985993 \h </w:instrText>
             </w:r>
             <w:r>
               <w:rPr>
+                <w:rFonts w:ascii="Courier New" w:hAnsi="Courier New" w:cs="Courier New"/>
                 <w:webHidden/>
               </w:rPr>
             </w:r>
             <w:r>
               <w:rPr>
+                <w:rFonts w:ascii="Courier New" w:hAnsi="Courier New" w:cs="Courier New"/>
                 <w:webHidden/>
               </w:rPr>
               <w:fldChar w:fldCharType="separate"/>
             </w:r>
             <w:r>
               <w:rPr>
+                <w:rFonts w:ascii="Courier New" w:hAnsi="Courier New" w:cs="Courier New"/>
                 <w:webHidden/>
               </w:rPr>
               <w:t>3</w:t>
             </w:r>
             <w:r>
               <w:rPr>
+                <w:rFonts w:ascii="Courier New" w:hAnsi="Courier New" w:cs="Courier New"/>
                 <w:webHidden/>
               </w:rPr>
               <w:fldChar w:fldCharType="end"/>
@@ -302,10 +323,10 @@
               <w:tab w:val="right" w:leader="dot" w:pos="9350"/>
             </w:tabs>
             <w:rPr>
-              <w:rFonts w:eastAsiaTheme="minorEastAsia"/>
+              <w:rFonts w:ascii="Courier New" w:eastAsiaTheme="minorEastAsia" w:hAnsi="Courier New" w:cs="Courier New"/>
             </w:rPr>
           </w:pPr>
-          <w:hyperlink w:anchor="_Toc70850322" w:history="1">
+          <w:hyperlink w:anchor="_Toc70985994" w:history="1">
             <w:r>
               <w:rPr>
                 <w:rStyle w:val="Hyperlink"/>
@@ -316,41 +337,48 @@
             </w:r>
             <w:r>
               <w:rPr>
+                <w:rFonts w:ascii="Courier New" w:hAnsi="Courier New" w:cs="Courier New"/>
                 <w:webHidden/>
               </w:rPr>
               <w:tab/>
             </w:r>
             <w:r>
               <w:rPr>
+                <w:rFonts w:ascii="Courier New" w:hAnsi="Courier New" w:cs="Courier New"/>
                 <w:webHidden/>
               </w:rPr>
               <w:fldChar w:fldCharType="begin"/>
             </w:r>
             <w:r>
               <w:rPr>
+                <w:rFonts w:ascii="Courier New" w:hAnsi="Courier New" w:cs="Courier New"/>
                 <w:webHidden/>
               </w:rPr>
-              <w:instrText xml:space="preserve"> PAGEREF _Toc70850322 \h </w:instrText>
+              <w:instrText xml:space="preserve"> PAGEREF _Toc70985994 \h </w:instrText>
             </w:r>
             <w:r>
               <w:rPr>
+                <w:rFonts w:ascii="Courier New" w:hAnsi="Courier New" w:cs="Courier New"/>
                 <w:webHidden/>
               </w:rPr>
             </w:r>
             <w:r>
               <w:rPr>
+                <w:rFonts w:ascii="Courier New" w:hAnsi="Courier New" w:cs="Courier New"/>
                 <w:webHidden/>
               </w:rPr>
               <w:fldChar w:fldCharType="separate"/>
             </w:r>
             <w:r>
               <w:rPr>
+                <w:rFonts w:ascii="Courier New" w:hAnsi="Courier New" w:cs="Courier New"/>
                 <w:webHidden/>
               </w:rPr>
               <w:t>4</w:t>
             </w:r>
             <w:r>
               <w:rPr>
+                <w:rFonts w:ascii="Courier New" w:hAnsi="Courier New" w:cs="Courier New"/>
                 <w:webHidden/>
               </w:rPr>
               <w:fldChar w:fldCharType="end"/>
@@ -364,10 +392,10 @@
               <w:tab w:val="right" w:leader="dot" w:pos="9350"/>
             </w:tabs>
             <w:rPr>
-              <w:rFonts w:eastAsiaTheme="minorEastAsia"/>
+              <w:rFonts w:ascii="Courier New" w:eastAsiaTheme="minorEastAsia" w:hAnsi="Courier New" w:cs="Courier New"/>
             </w:rPr>
           </w:pPr>
-          <w:hyperlink w:anchor="_Toc70850323" w:history="1">
+          <w:hyperlink w:anchor="_Toc70985995" w:history="1">
             <w:r>
               <w:rPr>
                 <w:rStyle w:val="Hyperlink"/>
@@ -385,41 +413,48 @@
             </w:r>
             <w:r>
               <w:rPr>
+                <w:rFonts w:ascii="Courier New" w:hAnsi="Courier New" w:cs="Courier New"/>
                 <w:webHidden/>
               </w:rPr>
               <w:tab/>
             </w:r>
             <w:r>
               <w:rPr>
+                <w:rFonts w:ascii="Courier New" w:hAnsi="Courier New" w:cs="Courier New"/>
                 <w:webHidden/>
               </w:rPr>
               <w:fldChar w:fldCharType="begin"/>
             </w:r>
             <w:r>
               <w:rPr>
+                <w:rFonts w:ascii="Courier New" w:hAnsi="Courier New" w:cs="Courier New"/>
                 <w:webHidden/>
               </w:rPr>
-              <w:instrText xml:space="preserve"> PAGEREF _Toc70850323 \h </w:instrText>
+              <w:instrText xml:space="preserve"> PAGEREF _Toc70985995 \h </w:instrText>
             </w:r>
             <w:r>
               <w:rPr>
+                <w:rFonts w:ascii="Courier New" w:hAnsi="Courier New" w:cs="Courier New"/>
                 <w:webHidden/>
               </w:rPr>
             </w:r>
             <w:r>
               <w:rPr>
+                <w:rFonts w:ascii="Courier New" w:hAnsi="Courier New" w:cs="Courier New"/>
                 <w:webHidden/>
               </w:rPr>
               <w:fldChar w:fldCharType="separate"/>
             </w:r>
             <w:r>
               <w:rPr>
+                <w:rFonts w:ascii="Courier New" w:hAnsi="Courier New" w:cs="Courier New"/>
                 <w:webHidden/>
               </w:rPr>
               <w:t>4</w:t>
             </w:r>
             <w:r>
               <w:rPr>
+                <w:rFonts w:ascii="Courier New" w:hAnsi="Courier New" w:cs="Courier New"/>
                 <w:webHidden/>
               </w:rPr>
               <w:fldChar w:fldCharType="end"/>
@@ -433,10 +468,10 @@
               <w:tab w:val="right" w:leader="dot" w:pos="9350"/>
             </w:tabs>
             <w:rPr>
-              <w:rFonts w:eastAsiaTheme="minorEastAsia"/>
+              <w:rFonts w:ascii="Courier New" w:eastAsiaTheme="minorEastAsia" w:hAnsi="Courier New" w:cs="Courier New"/>
             </w:rPr>
           </w:pPr>
-          <w:hyperlink w:anchor="_Toc70850324" w:history="1">
+          <w:hyperlink w:anchor="_Toc70985996" w:history="1">
             <w:r>
               <w:rPr>
                 <w:rStyle w:val="Hyperlink"/>
@@ -447,41 +482,48 @@
             </w:r>
             <w:r>
               <w:rPr>
+                <w:rFonts w:ascii="Courier New" w:hAnsi="Courier New" w:cs="Courier New"/>
                 <w:webHidden/>
               </w:rPr>
               <w:tab/>
             </w:r>
             <w:r>
               <w:rPr>
+                <w:rFonts w:ascii="Courier New" w:hAnsi="Courier New" w:cs="Courier New"/>
                 <w:webHidden/>
               </w:rPr>
               <w:fldChar w:fldCharType="begin"/>
             </w:r>
             <w:r>
               <w:rPr>
+                <w:rFonts w:ascii="Courier New" w:hAnsi="Courier New" w:cs="Courier New"/>
                 <w:webHidden/>
               </w:rPr>
-              <w:instrText xml:space="preserve"> PAGEREF _Toc70850324 \h </w:instrText>
+              <w:instrText xml:space="preserve"> PAGEREF _Toc70985996 \h </w:instrText>
             </w:r>
             <w:r>
               <w:rPr>
+                <w:rFonts w:ascii="Courier New" w:hAnsi="Courier New" w:cs="Courier New"/>
                 <w:webHidden/>
               </w:rPr>
             </w:r>
             <w:r>
               <w:rPr>
+                <w:rFonts w:ascii="Courier New" w:hAnsi="Courier New" w:cs="Courier New"/>
                 <w:webHidden/>
               </w:rPr>
               <w:fldChar w:fldCharType="separate"/>
             </w:r>
             <w:r>
               <w:rPr>
+                <w:rFonts w:ascii="Courier New" w:hAnsi="Courier New" w:cs="Courier New"/>
                 <w:webHidden/>
               </w:rPr>
               <w:t>5</w:t>
             </w:r>
             <w:r>
               <w:rPr>
+                <w:rFonts w:ascii="Courier New" w:hAnsi="Courier New" w:cs="Courier New"/>
                 <w:webHidden/>
               </w:rPr>
               <w:fldChar w:fldCharType="end"/>
@@ -495,10 +537,10 @@
               <w:tab w:val="right" w:leader="dot" w:pos="9350"/>
             </w:tabs>
             <w:rPr>
-              <w:rFonts w:eastAsiaTheme="minorEastAsia"/>
+              <w:rFonts w:ascii="Courier New" w:eastAsiaTheme="minorEastAsia" w:hAnsi="Courier New" w:cs="Courier New"/>
             </w:rPr>
           </w:pPr>
-          <w:hyperlink w:anchor="_Toc70850325" w:history="1">
+          <w:hyperlink w:anchor="_Toc70985997" w:history="1">
             <w:r>
               <w:rPr>
                 <w:rStyle w:val="Hyperlink"/>
@@ -509,41 +551,48 @@
             </w:r>
             <w:r>
               <w:rPr>
+                <w:rFonts w:ascii="Courier New" w:hAnsi="Courier New" w:cs="Courier New"/>
                 <w:webHidden/>
               </w:rPr>
               <w:tab/>
             </w:r>
             <w:r>
               <w:rPr>
+                <w:rFonts w:ascii="Courier New" w:hAnsi="Courier New" w:cs="Courier New"/>
                 <w:webHidden/>
               </w:rPr>
               <w:fldChar w:fldCharType="begin"/>
             </w:r>
             <w:r>
               <w:rPr>
+                <w:rFonts w:ascii="Courier New" w:hAnsi="Courier New" w:cs="Courier New"/>
                 <w:webHidden/>
               </w:rPr>
-              <w:instrText xml:space="preserve"> PAGEREF _Toc70850325 \h </w:instrText>
+              <w:instrText xml:space="preserve"> PAGEREF _Toc70985997 \h </w:instrText>
             </w:r>
             <w:r>
               <w:rPr>
+                <w:rFonts w:ascii="Courier New" w:hAnsi="Courier New" w:cs="Courier New"/>
                 <w:webHidden/>
               </w:rPr>
             </w:r>
             <w:r>
               <w:rPr>
+                <w:rFonts w:ascii="Courier New" w:hAnsi="Courier New" w:cs="Courier New"/>
                 <w:webHidden/>
               </w:rPr>
               <w:fldChar w:fldCharType="separate"/>
             </w:r>
             <w:r>
               <w:rPr>
+                <w:rFonts w:ascii="Courier New" w:hAnsi="Courier New" w:cs="Courier New"/>
                 <w:webHidden/>
               </w:rPr>
               <w:t>5</w:t>
             </w:r>
             <w:r>
               <w:rPr>
+                <w:rFonts w:ascii="Courier New" w:hAnsi="Courier New" w:cs="Courier New"/>
                 <w:webHidden/>
               </w:rPr>
               <w:fldChar w:fldCharType="end"/>
@@ -557,10 +606,10 @@
               <w:tab w:val="right" w:leader="dot" w:pos="9350"/>
             </w:tabs>
             <w:rPr>
-              <w:rFonts w:eastAsiaTheme="minorEastAsia"/>
+              <w:rFonts w:ascii="Courier New" w:eastAsiaTheme="minorEastAsia" w:hAnsi="Courier New" w:cs="Courier New"/>
             </w:rPr>
           </w:pPr>
-          <w:hyperlink w:anchor="_Toc70850326" w:history="1">
+          <w:hyperlink w:anchor="_Toc70985998" w:history="1">
             <w:r>
               <w:rPr>
                 <w:rStyle w:val="Hyperlink"/>
@@ -585,41 +634,48 @@
             </w:r>
             <w:r>
               <w:rPr>
+                <w:rFonts w:ascii="Courier New" w:hAnsi="Courier New" w:cs="Courier New"/>
                 <w:webHidden/>
               </w:rPr>
               <w:tab/>
             </w:r>
             <w:r>
               <w:rPr>
+                <w:rFonts w:ascii="Courier New" w:hAnsi="Courier New" w:cs="Courier New"/>
                 <w:webHidden/>
               </w:rPr>
               <w:fldChar w:fldCharType="begin"/>
             </w:r>
             <w:r>
               <w:rPr>
+                <w:rFonts w:ascii="Courier New" w:hAnsi="Courier New" w:cs="Courier New"/>
                 <w:webHidden/>
               </w:rPr>
-              <w:instrText xml:space="preserve"> PAGEREF _Toc70850326 \h </w:instrText>
+              <w:instrText xml:space="preserve"> PAGEREF _Toc70985998 \h </w:instrText>
             </w:r>
             <w:r>
               <w:rPr>
+                <w:rFonts w:ascii="Courier New" w:hAnsi="Courier New" w:cs="Courier New"/>
                 <w:webHidden/>
               </w:rPr>
             </w:r>
             <w:r>
               <w:rPr>
+                <w:rFonts w:ascii="Courier New" w:hAnsi="Courier New" w:cs="Courier New"/>
                 <w:webHidden/>
               </w:rPr>
               <w:fldChar w:fldCharType="separate"/>
             </w:r>
             <w:r>
               <w:rPr>
+                <w:rFonts w:ascii="Courier New" w:hAnsi="Courier New" w:cs="Courier New"/>
                 <w:webHidden/>
               </w:rPr>
               <w:t>5</w:t>
             </w:r>
             <w:r>
               <w:rPr>
+                <w:rFonts w:ascii="Courier New" w:hAnsi="Courier New" w:cs="Courier New"/>
                 <w:webHidden/>
               </w:rPr>
               <w:fldChar w:fldCharType="end"/>
@@ -633,10 +689,10 @@
               <w:tab w:val="right" w:leader="dot" w:pos="9350"/>
             </w:tabs>
             <w:rPr>
-              <w:rFonts w:eastAsiaTheme="minorEastAsia"/>
+              <w:rFonts w:ascii="Courier New" w:eastAsiaTheme="minorEastAsia" w:hAnsi="Courier New" w:cs="Courier New"/>
             </w:rPr>
           </w:pPr>
-          <w:hyperlink w:anchor="_Toc70850327" w:history="1">
+          <w:hyperlink w:anchor="_Toc70985999" w:history="1">
             <w:r>
               <w:rPr>
                 <w:rStyle w:val="Hyperlink"/>
@@ -647,41 +703,48 @@
             </w:r>
             <w:r>
               <w:rPr>
+                <w:rFonts w:ascii="Courier New" w:hAnsi="Courier New" w:cs="Courier New"/>
                 <w:webHidden/>
               </w:rPr>
               <w:tab/>
             </w:r>
             <w:r>
               <w:rPr>
+                <w:rFonts w:ascii="Courier New" w:hAnsi="Courier New" w:cs="Courier New"/>
                 <w:webHidden/>
               </w:rPr>
               <w:fldChar w:fldCharType="begin"/>
             </w:r>
             <w:r>
               <w:rPr>
+                <w:rFonts w:ascii="Courier New" w:hAnsi="Courier New" w:cs="Courier New"/>
                 <w:webHidden/>
               </w:rPr>
-              <w:instrText xml:space="preserve"> PAGEREF _Toc70850327 \h </w:instrText>
+              <w:instrText xml:space="preserve"> PAGEREF _Toc70985999 \h </w:instrText>
             </w:r>
             <w:r>
               <w:rPr>
+                <w:rFonts w:ascii="Courier New" w:hAnsi="Courier New" w:cs="Courier New"/>
                 <w:webHidden/>
               </w:rPr>
             </w:r>
             <w:r>
               <w:rPr>
+                <w:rFonts w:ascii="Courier New" w:hAnsi="Courier New" w:cs="Courier New"/>
                 <w:webHidden/>
               </w:rPr>
               <w:fldChar w:fldCharType="separate"/>
             </w:r>
             <w:r>
               <w:rPr>
+                <w:rFonts w:ascii="Courier New" w:hAnsi="Courier New" w:cs="Courier New"/>
                 <w:webHidden/>
               </w:rPr>
               <w:t>5</w:t>
             </w:r>
             <w:r>
               <w:rPr>
+                <w:rFonts w:ascii="Courier New" w:hAnsi="Courier New" w:cs="Courier New"/>
                 <w:webHidden/>
               </w:rPr>
               <w:fldChar w:fldCharType="end"/>
@@ -695,10 +758,10 @@
               <w:tab w:val="right" w:leader="dot" w:pos="9350"/>
             </w:tabs>
             <w:rPr>
-              <w:rFonts w:eastAsiaTheme="minorEastAsia"/>
+              <w:rFonts w:ascii="Courier New" w:eastAsiaTheme="minorEastAsia" w:hAnsi="Courier New" w:cs="Courier New"/>
             </w:rPr>
           </w:pPr>
-          <w:hyperlink w:anchor="_Toc70850328" w:history="1">
+          <w:hyperlink w:anchor="_Toc70986000" w:history="1">
             <w:r>
               <w:rPr>
                 <w:rStyle w:val="Hyperlink"/>
@@ -709,41 +772,48 @@
             </w:r>
             <w:r>
               <w:rPr>
+                <w:rFonts w:ascii="Courier New" w:hAnsi="Courier New" w:cs="Courier New"/>
                 <w:webHidden/>
               </w:rPr>
               <w:tab/>
             </w:r>
             <w:r>
               <w:rPr>
+                <w:rFonts w:ascii="Courier New" w:hAnsi="Courier New" w:cs="Courier New"/>
                 <w:webHidden/>
               </w:rPr>
               <w:fldChar w:fldCharType="begin"/>
             </w:r>
             <w:r>
               <w:rPr>
+                <w:rFonts w:ascii="Courier New" w:hAnsi="Courier New" w:cs="Courier New"/>
                 <w:webHidden/>
               </w:rPr>
-              <w:instrText xml:space="preserve"> PAGEREF _Toc70850328 \h </w:instrText>
+              <w:instrText xml:space="preserve"> PAGEREF _Toc70986000 \h </w:instrText>
             </w:r>
             <w:r>
               <w:rPr>
+                <w:rFonts w:ascii="Courier New" w:hAnsi="Courier New" w:cs="Courier New"/>
                 <w:webHidden/>
               </w:rPr>
             </w:r>
             <w:r>
               <w:rPr>
+                <w:rFonts w:ascii="Courier New" w:hAnsi="Courier New" w:cs="Courier New"/>
                 <w:webHidden/>
               </w:rPr>
               <w:fldChar w:fldCharType="separate"/>
             </w:r>
             <w:r>
               <w:rPr>
+                <w:rFonts w:ascii="Courier New" w:hAnsi="Courier New" w:cs="Courier New"/>
                 <w:webHidden/>
               </w:rPr>
               <w:t>6</w:t>
             </w:r>
             <w:r>
               <w:rPr>
+                <w:rFonts w:ascii="Courier New" w:hAnsi="Courier New" w:cs="Courier New"/>
                 <w:webHidden/>
               </w:rPr>
               <w:fldChar w:fldCharType="end"/>
@@ -757,10 +827,10 @@
               <w:tab w:val="right" w:leader="dot" w:pos="9350"/>
             </w:tabs>
             <w:rPr>
-              <w:rFonts w:eastAsiaTheme="minorEastAsia"/>
+              <w:rFonts w:ascii="Courier New" w:eastAsiaTheme="minorEastAsia" w:hAnsi="Courier New" w:cs="Courier New"/>
             </w:rPr>
           </w:pPr>
-          <w:hyperlink w:anchor="_Toc70850329" w:history="1">
+          <w:hyperlink w:anchor="_Toc70986001" w:history="1">
             <w:r>
               <w:rPr>
                 <w:rStyle w:val="Hyperlink"/>
@@ -771,41 +841,48 @@
             </w:r>
             <w:r>
               <w:rPr>
+                <w:rFonts w:ascii="Courier New" w:hAnsi="Courier New" w:cs="Courier New"/>
                 <w:webHidden/>
               </w:rPr>
               <w:tab/>
             </w:r>
             <w:r>
               <w:rPr>
+                <w:rFonts w:ascii="Courier New" w:hAnsi="Courier New" w:cs="Courier New"/>
                 <w:webHidden/>
               </w:rPr>
               <w:fldChar w:fldCharType="begin"/>
             </w:r>
             <w:r>
               <w:rPr>
+                <w:rFonts w:ascii="Courier New" w:hAnsi="Courier New" w:cs="Courier New"/>
                 <w:webHidden/>
               </w:rPr>
-              <w:instrText xml:space="preserve"> PAGEREF _Toc70850329 \h </w:instrText>
+              <w:instrText xml:space="preserve"> PAGEREF _Toc70986001 \h </w:instrText>
             </w:r>
             <w:r>
               <w:rPr>
+                <w:rFonts w:ascii="Courier New" w:hAnsi="Courier New" w:cs="Courier New"/>
                 <w:webHidden/>
               </w:rPr>
             </w:r>
             <w:r>
               <w:rPr>
+                <w:rFonts w:ascii="Courier New" w:hAnsi="Courier New" w:cs="Courier New"/>
                 <w:webHidden/>
               </w:rPr>
               <w:fldChar w:fldCharType="separate"/>
             </w:r>
             <w:r>
               <w:rPr>
+                <w:rFonts w:ascii="Courier New" w:hAnsi="Courier New" w:cs="Courier New"/>
                 <w:webHidden/>
               </w:rPr>
               <w:t>6</w:t>
             </w:r>
             <w:r>
               <w:rPr>
+                <w:rFonts w:ascii="Courier New" w:hAnsi="Courier New" w:cs="Courier New"/>
                 <w:webHidden/>
               </w:rPr>
               <w:fldChar w:fldCharType="end"/>
@@ -819,10 +896,10 @@
               <w:tab w:val="right" w:leader="dot" w:pos="9350"/>
             </w:tabs>
             <w:rPr>
-              <w:rFonts w:eastAsiaTheme="minorEastAsia"/>
+              <w:rFonts w:ascii="Courier New" w:eastAsiaTheme="minorEastAsia" w:hAnsi="Courier New" w:cs="Courier New"/>
             </w:rPr>
           </w:pPr>
-          <w:hyperlink w:anchor="_Toc70850330" w:history="1">
+          <w:hyperlink w:anchor="_Toc70986002" w:history="1">
             <w:r>
               <w:rPr>
                 <w:rStyle w:val="Hyperlink"/>
@@ -833,41 +910,48 @@
             </w:r>
             <w:r>
               <w:rPr>
+                <w:rFonts w:ascii="Courier New" w:hAnsi="Courier New" w:cs="Courier New"/>
                 <w:webHidden/>
               </w:rPr>
               <w:tab/>
             </w:r>
             <w:r>
               <w:rPr>
+                <w:rFonts w:ascii="Courier New" w:hAnsi="Courier New" w:cs="Courier New"/>
                 <w:webHidden/>
               </w:rPr>
               <w:fldChar w:fldCharType="begin"/>
             </w:r>
             <w:r>
               <w:rPr>
+                <w:rFonts w:ascii="Courier New" w:hAnsi="Courier New" w:cs="Courier New"/>
                 <w:webHidden/>
               </w:rPr>
-              <w:instrText xml:space="preserve"> PAGEREF _Toc70850330 \h </w:instrText>
+              <w:instrText xml:space="preserve"> PAGEREF _Toc70986002 \h </w:instrText>
             </w:r>
             <w:r>
               <w:rPr>
+                <w:rFonts w:ascii="Courier New" w:hAnsi="Courier New" w:cs="Courier New"/>
                 <w:webHidden/>
               </w:rPr>
             </w:r>
             <w:r>
               <w:rPr>
+                <w:rFonts w:ascii="Courier New" w:hAnsi="Courier New" w:cs="Courier New"/>
                 <w:webHidden/>
               </w:rPr>
               <w:fldChar w:fldCharType="separate"/>
             </w:r>
             <w:r>
               <w:rPr>
+                <w:rFonts w:ascii="Courier New" w:hAnsi="Courier New" w:cs="Courier New"/>
                 <w:webHidden/>
               </w:rPr>
               <w:t>6</w:t>
             </w:r>
             <w:r>
               <w:rPr>
+                <w:rFonts w:ascii="Courier New" w:hAnsi="Courier New" w:cs="Courier New"/>
                 <w:webHidden/>
               </w:rPr>
               <w:fldChar w:fldCharType="end"/>
@@ -881,10 +965,10 @@
               <w:tab w:val="right" w:leader="dot" w:pos="9350"/>
             </w:tabs>
             <w:rPr>
-              <w:rFonts w:eastAsiaTheme="minorEastAsia"/>
+              <w:rFonts w:ascii="Courier New" w:eastAsiaTheme="minorEastAsia" w:hAnsi="Courier New" w:cs="Courier New"/>
             </w:rPr>
           </w:pPr>
-          <w:hyperlink w:anchor="_Toc70850331" w:history="1">
+          <w:hyperlink w:anchor="_Toc70986003" w:history="1">
             <w:r>
               <w:rPr>
                 <w:rStyle w:val="Hyperlink"/>
@@ -895,41 +979,48 @@
             </w:r>
             <w:r>
               <w:rPr>
+                <w:rFonts w:ascii="Courier New" w:hAnsi="Courier New" w:cs="Courier New"/>
                 <w:webHidden/>
               </w:rPr>
               <w:tab/>
             </w:r>
             <w:r>
               <w:rPr>
+                <w:rFonts w:ascii="Courier New" w:hAnsi="Courier New" w:cs="Courier New"/>
                 <w:webHidden/>
               </w:rPr>
               <w:fldChar w:fldCharType="begin"/>
             </w:r>
             <w:r>
               <w:rPr>
+                <w:rFonts w:ascii="Courier New" w:hAnsi="Courier New" w:cs="Courier New"/>
                 <w:webHidden/>
               </w:rPr>
-              <w:instrText xml:space="preserve"> PAGEREF _Toc70850331 \h </w:instrText>
+              <w:instrText xml:space="preserve"> PAGEREF _Toc70986003 \h </w:instrText>
             </w:r>
             <w:r>
               <w:rPr>
+                <w:rFonts w:ascii="Courier New" w:hAnsi="Courier New" w:cs="Courier New"/>
                 <w:webHidden/>
               </w:rPr>
             </w:r>
             <w:r>
               <w:rPr>
+                <w:rFonts w:ascii="Courier New" w:hAnsi="Courier New" w:cs="Courier New"/>
                 <w:webHidden/>
               </w:rPr>
               <w:fldChar w:fldCharType="separate"/>
             </w:r>
             <w:r>
               <w:rPr>
+                <w:rFonts w:ascii="Courier New" w:hAnsi="Courier New" w:cs="Courier New"/>
                 <w:webHidden/>
               </w:rPr>
               <w:t>7</w:t>
             </w:r>
             <w:r>
               <w:rPr>
+                <w:rFonts w:ascii="Courier New" w:hAnsi="Courier New" w:cs="Courier New"/>
                 <w:webHidden/>
               </w:rPr>
               <w:fldChar w:fldCharType="end"/>
@@ -943,10 +1034,10 @@
               <w:tab w:val="right" w:leader="dot" w:pos="9350"/>
             </w:tabs>
             <w:rPr>
-              <w:rFonts w:eastAsiaTheme="minorEastAsia"/>
+              <w:rFonts w:ascii="Courier New" w:eastAsiaTheme="minorEastAsia" w:hAnsi="Courier New" w:cs="Courier New"/>
             </w:rPr>
           </w:pPr>
-          <w:hyperlink w:anchor="_Toc70850332" w:history="1">
+          <w:hyperlink w:anchor="_Toc70986004" w:history="1">
             <w:r>
               <w:rPr>
                 <w:rStyle w:val="Hyperlink"/>
@@ -957,41 +1048,48 @@
             </w:r>
             <w:r>
               <w:rPr>
+                <w:rFonts w:ascii="Courier New" w:hAnsi="Courier New" w:cs="Courier New"/>
                 <w:webHidden/>
               </w:rPr>
               <w:tab/>
             </w:r>
             <w:r>
               <w:rPr>
+                <w:rFonts w:ascii="Courier New" w:hAnsi="Courier New" w:cs="Courier New"/>
                 <w:webHidden/>
               </w:rPr>
               <w:fldChar w:fldCharType="begin"/>
             </w:r>
             <w:r>
               <w:rPr>
+                <w:rFonts w:ascii="Courier New" w:hAnsi="Courier New" w:cs="Courier New"/>
                 <w:webHidden/>
               </w:rPr>
-              <w:instrText xml:space="preserve"> PAGEREF _Toc70850332 \h </w:instrText>
+              <w:instrText xml:space="preserve"> PAGEREF _Toc70986004 \h </w:instrText>
             </w:r>
             <w:r>
               <w:rPr>
+                <w:rFonts w:ascii="Courier New" w:hAnsi="Courier New" w:cs="Courier New"/>
                 <w:webHidden/>
               </w:rPr>
             </w:r>
             <w:r>
               <w:rPr>
+                <w:rFonts w:ascii="Courier New" w:hAnsi="Courier New" w:cs="Courier New"/>
                 <w:webHidden/>
               </w:rPr>
               <w:fldChar w:fldCharType="separate"/>
             </w:r>
             <w:r>
               <w:rPr>
+                <w:rFonts w:ascii="Courier New" w:hAnsi="Courier New" w:cs="Courier New"/>
                 <w:webHidden/>
               </w:rPr>
               <w:t>8</w:t>
             </w:r>
             <w:r>
               <w:rPr>
+                <w:rFonts w:ascii="Courier New" w:hAnsi="Courier New" w:cs="Courier New"/>
                 <w:webHidden/>
               </w:rPr>
               <w:fldChar w:fldCharType="end"/>
@@ -1005,10 +1103,10 @@
               <w:tab w:val="right" w:leader="dot" w:pos="9350"/>
             </w:tabs>
             <w:rPr>
-              <w:rFonts w:eastAsiaTheme="minorEastAsia"/>
+              <w:rFonts w:ascii="Courier New" w:eastAsiaTheme="minorEastAsia" w:hAnsi="Courier New" w:cs="Courier New"/>
             </w:rPr>
           </w:pPr>
-          <w:hyperlink w:anchor="_Toc70850333" w:history="1">
+          <w:hyperlink w:anchor="_Toc70986005" w:history="1">
             <w:r>
               <w:rPr>
                 <w:rStyle w:val="Hyperlink"/>
@@ -1033,41 +1131,48 @@
             </w:r>
             <w:r>
               <w:rPr>
+                <w:rFonts w:ascii="Courier New" w:hAnsi="Courier New" w:cs="Courier New"/>
                 <w:webHidden/>
               </w:rPr>
               <w:tab/>
             </w:r>
             <w:r>
               <w:rPr>
+                <w:rFonts w:ascii="Courier New" w:hAnsi="Courier New" w:cs="Courier New"/>
                 <w:webHidden/>
               </w:rPr>
               <w:fldChar w:fldCharType="begin"/>
             </w:r>
             <w:r>
               <w:rPr>
+                <w:rFonts w:ascii="Courier New" w:hAnsi="Courier New" w:cs="Courier New"/>
                 <w:webHidden/>
               </w:rPr>
-              <w:instrText xml:space="preserve"> PAGEREF _Toc70850333 \h </w:instrText>
+              <w:instrText xml:space="preserve"> PAGEREF _Toc70986005 \h </w:instrText>
             </w:r>
             <w:r>
               <w:rPr>
+                <w:rFonts w:ascii="Courier New" w:hAnsi="Courier New" w:cs="Courier New"/>
                 <w:webHidden/>
               </w:rPr>
             </w:r>
             <w:r>
               <w:rPr>
+                <w:rFonts w:ascii="Courier New" w:hAnsi="Courier New" w:cs="Courier New"/>
                 <w:webHidden/>
               </w:rPr>
               <w:fldChar w:fldCharType="separate"/>
             </w:r>
             <w:r>
               <w:rPr>
+                <w:rFonts w:ascii="Courier New" w:hAnsi="Courier New" w:cs="Courier New"/>
                 <w:webHidden/>
               </w:rPr>
-              <w:t>9</w:t>
+              <w:t>10</w:t>
             </w:r>
             <w:r>
               <w:rPr>
+                <w:rFonts w:ascii="Courier New" w:hAnsi="Courier New" w:cs="Courier New"/>
                 <w:webHidden/>
               </w:rPr>
               <w:fldChar w:fldCharType="end"/>
@@ -1081,10 +1186,10 @@
               <w:tab w:val="right" w:leader="dot" w:pos="9350"/>
             </w:tabs>
             <w:rPr>
-              <w:rFonts w:eastAsiaTheme="minorEastAsia"/>
+              <w:rFonts w:ascii="Courier New" w:eastAsiaTheme="minorEastAsia" w:hAnsi="Courier New" w:cs="Courier New"/>
             </w:rPr>
           </w:pPr>
-          <w:hyperlink w:anchor="_Toc70850334" w:history="1">
+          <w:hyperlink w:anchor="_Toc70986006" w:history="1">
             <w:r>
               <w:rPr>
                 <w:rStyle w:val="Hyperlink"/>
@@ -1095,41 +1200,48 @@
             </w:r>
             <w:r>
               <w:rPr>
+                <w:rFonts w:ascii="Courier New" w:hAnsi="Courier New" w:cs="Courier New"/>
                 <w:webHidden/>
               </w:rPr>
               <w:tab/>
             </w:r>
             <w:r>
               <w:rPr>
+                <w:rFonts w:ascii="Courier New" w:hAnsi="Courier New" w:cs="Courier New"/>
                 <w:webHidden/>
               </w:rPr>
               <w:fldChar w:fldCharType="begin"/>
             </w:r>
             <w:r>
               <w:rPr>
+                <w:rFonts w:ascii="Courier New" w:hAnsi="Courier New" w:cs="Courier New"/>
                 <w:webHidden/>
               </w:rPr>
-              <w:instrText xml:space="preserve"> PAGEREF _Toc70850334 \h </w:instrText>
+              <w:instrText xml:space="preserve"> PAGEREF _Toc70986006 \h </w:instrText>
             </w:r>
             <w:r>
               <w:rPr>
+                <w:rFonts w:ascii="Courier New" w:hAnsi="Courier New" w:cs="Courier New"/>
                 <w:webHidden/>
               </w:rPr>
             </w:r>
             <w:r>
               <w:rPr>
+                <w:rFonts w:ascii="Courier New" w:hAnsi="Courier New" w:cs="Courier New"/>
                 <w:webHidden/>
               </w:rPr>
               <w:fldChar w:fldCharType="separate"/>
             </w:r>
             <w:r>
               <w:rPr>
+                <w:rFonts w:ascii="Courier New" w:hAnsi="Courier New" w:cs="Courier New"/>
                 <w:webHidden/>
               </w:rPr>
-              <w:t>9</w:t>
+              <w:t>10</w:t>
             </w:r>
             <w:r>
               <w:rPr>
+                <w:rFonts w:ascii="Courier New" w:hAnsi="Courier New" w:cs="Courier New"/>
                 <w:webHidden/>
               </w:rPr>
               <w:fldChar w:fldCharType="end"/>
@@ -1143,10 +1255,10 @@
               <w:tab w:val="right" w:leader="dot" w:pos="9350"/>
             </w:tabs>
             <w:rPr>
-              <w:rFonts w:eastAsiaTheme="minorEastAsia"/>
+              <w:rFonts w:ascii="Courier New" w:eastAsiaTheme="minorEastAsia" w:hAnsi="Courier New" w:cs="Courier New"/>
             </w:rPr>
           </w:pPr>
-          <w:hyperlink w:anchor="_Toc70850335" w:history="1">
+          <w:hyperlink w:anchor="_Toc70986007" w:history="1">
             <w:r>
               <w:rPr>
                 <w:rStyle w:val="Hyperlink"/>
@@ -1157,41 +1269,48 @@
             </w:r>
             <w:r>
               <w:rPr>
+                <w:rFonts w:ascii="Courier New" w:hAnsi="Courier New" w:cs="Courier New"/>
                 <w:webHidden/>
               </w:rPr>
               <w:tab/>
             </w:r>
             <w:r>
               <w:rPr>
+                <w:rFonts w:ascii="Courier New" w:hAnsi="Courier New" w:cs="Courier New"/>
                 <w:webHidden/>
               </w:rPr>
               <w:fldChar w:fldCharType="begin"/>
             </w:r>
             <w:r>
               <w:rPr>
+                <w:rFonts w:ascii="Courier New" w:hAnsi="Courier New" w:cs="Courier New"/>
                 <w:webHidden/>
               </w:rPr>
-              <w:instrText xml:space="preserve"> PAGEREF _Toc70850335 \h </w:instrText>
+              <w:instrText xml:space="preserve"> PAGEREF _Toc70986007 \h </w:instrText>
             </w:r>
             <w:r>
               <w:rPr>
+                <w:rFonts w:ascii="Courier New" w:hAnsi="Courier New" w:cs="Courier New"/>
                 <w:webHidden/>
               </w:rPr>
             </w:r>
             <w:r>
               <w:rPr>
+                <w:rFonts w:ascii="Courier New" w:hAnsi="Courier New" w:cs="Courier New"/>
                 <w:webHidden/>
               </w:rPr>
               <w:fldChar w:fldCharType="separate"/>
             </w:r>
             <w:r>
               <w:rPr>
+                <w:rFonts w:ascii="Courier New" w:hAnsi="Courier New" w:cs="Courier New"/>
                 <w:webHidden/>
               </w:rPr>
               <w:t>10</w:t>
             </w:r>
             <w:r>
               <w:rPr>
+                <w:rFonts w:ascii="Courier New" w:hAnsi="Courier New" w:cs="Courier New"/>
                 <w:webHidden/>
               </w:rPr>
               <w:fldChar w:fldCharType="end"/>
@@ -1205,10 +1324,10 @@
               <w:tab w:val="right" w:leader="dot" w:pos="9350"/>
             </w:tabs>
             <w:rPr>
-              <w:rFonts w:eastAsiaTheme="minorEastAsia"/>
+              <w:rFonts w:ascii="Courier New" w:eastAsiaTheme="minorEastAsia" w:hAnsi="Courier New" w:cs="Courier New"/>
             </w:rPr>
           </w:pPr>
-          <w:hyperlink w:anchor="_Toc70850336" w:history="1">
+          <w:hyperlink w:anchor="_Toc70986008" w:history="1">
             <w:r>
               <w:rPr>
                 <w:rStyle w:val="Hyperlink"/>
@@ -1219,41 +1338,48 @@
             </w:r>
             <w:r>
               <w:rPr>
+                <w:rFonts w:ascii="Courier New" w:hAnsi="Courier New" w:cs="Courier New"/>
                 <w:webHidden/>
               </w:rPr>
               <w:tab/>
             </w:r>
             <w:r>
               <w:rPr>
+                <w:rFonts w:ascii="Courier New" w:hAnsi="Courier New" w:cs="Courier New"/>
                 <w:webHidden/>
               </w:rPr>
               <w:fldChar w:fldCharType="begin"/>
             </w:r>
             <w:r>
               <w:rPr>
+                <w:rFonts w:ascii="Courier New" w:hAnsi="Courier New" w:cs="Courier New"/>
                 <w:webHidden/>
               </w:rPr>
-              <w:instrText xml:space="preserve"> PAGEREF _Toc70850336 \h </w:instrText>
+              <w:instrText xml:space="preserve"> PAGEREF _Toc70986008 \h </w:instrText>
             </w:r>
             <w:r>
               <w:rPr>
+                <w:rFonts w:ascii="Courier New" w:hAnsi="Courier New" w:cs="Courier New"/>
                 <w:webHidden/>
               </w:rPr>
             </w:r>
             <w:r>
               <w:rPr>
+                <w:rFonts w:ascii="Courier New" w:hAnsi="Courier New" w:cs="Courier New"/>
                 <w:webHidden/>
               </w:rPr>
               <w:fldChar w:fldCharType="separate"/>
             </w:r>
             <w:r>
               <w:rPr>
+                <w:rFonts w:ascii="Courier New" w:hAnsi="Courier New" w:cs="Courier New"/>
                 <w:webHidden/>
               </w:rPr>
-              <w:t>10</w:t>
+              <w:t>11</w:t>
             </w:r>
             <w:r>
               <w:rPr>
+                <w:rFonts w:ascii="Courier New" w:hAnsi="Courier New" w:cs="Courier New"/>
                 <w:webHidden/>
               </w:rPr>
               <w:fldChar w:fldCharType="end"/>
@@ -1267,10 +1393,10 @@
               <w:tab w:val="right" w:leader="dot" w:pos="9350"/>
             </w:tabs>
             <w:rPr>
-              <w:rFonts w:eastAsiaTheme="minorEastAsia"/>
+              <w:rFonts w:ascii="Courier New" w:eastAsiaTheme="minorEastAsia" w:hAnsi="Courier New" w:cs="Courier New"/>
             </w:rPr>
           </w:pPr>
-          <w:hyperlink w:anchor="_Toc70850337" w:history="1">
+          <w:hyperlink w:anchor="_Toc70986009" w:history="1">
             <w:r>
               <w:rPr>
                 <w:rStyle w:val="Hyperlink"/>
@@ -1280,41 +1406,48 @@
             </w:r>
             <w:r>
               <w:rPr>
+                <w:rFonts w:ascii="Courier New" w:hAnsi="Courier New" w:cs="Courier New"/>
                 <w:webHidden/>
               </w:rPr>
               <w:tab/>
             </w:r>
             <w:r>
               <w:rPr>
+                <w:rFonts w:ascii="Courier New" w:hAnsi="Courier New" w:cs="Courier New"/>
                 <w:webHidden/>
               </w:rPr>
               <w:fldChar w:fldCharType="begin"/>
             </w:r>
             <w:r>
               <w:rPr>
+                <w:rFonts w:ascii="Courier New" w:hAnsi="Courier New" w:cs="Courier New"/>
                 <w:webHidden/>
               </w:rPr>
-              <w:instrText xml:space="preserve"> PAGEREF _Toc70850337 \h </w:instrText>
+              <w:instrText xml:space="preserve"> PAGEREF _Toc70986009 \h </w:instrText>
             </w:r>
             <w:r>
               <w:rPr>
+                <w:rFonts w:ascii="Courier New" w:hAnsi="Courier New" w:cs="Courier New"/>
                 <w:webHidden/>
               </w:rPr>
             </w:r>
             <w:r>
               <w:rPr>
+                <w:rFonts w:ascii="Courier New" w:hAnsi="Courier New" w:cs="Courier New"/>
                 <w:webHidden/>
               </w:rPr>
               <w:fldChar w:fldCharType="separate"/>
             </w:r>
             <w:r>
               <w:rPr>
+                <w:rFonts w:ascii="Courier New" w:hAnsi="Courier New" w:cs="Courier New"/>
                 <w:webHidden/>
               </w:rPr>
               <w:t>11</w:t>
             </w:r>
             <w:r>
               <w:rPr>
+                <w:rFonts w:ascii="Courier New" w:hAnsi="Courier New" w:cs="Courier New"/>
                 <w:webHidden/>
               </w:rPr>
               <w:fldChar w:fldCharType="end"/>
@@ -1328,10 +1461,10 @@
               <w:tab w:val="right" w:leader="dot" w:pos="9350"/>
             </w:tabs>
             <w:rPr>
-              <w:rFonts w:eastAsiaTheme="minorEastAsia"/>
+              <w:rFonts w:ascii="Courier New" w:eastAsiaTheme="minorEastAsia" w:hAnsi="Courier New" w:cs="Courier New"/>
             </w:rPr>
           </w:pPr>
-          <w:hyperlink w:anchor="_Toc70850338" w:history="1">
+          <w:hyperlink w:anchor="_Toc70986010" w:history="1">
             <w:r>
               <w:rPr>
                 <w:rStyle w:val="Hyperlink"/>
@@ -1342,41 +1475,48 @@
             </w:r>
             <w:r>
               <w:rPr>
+                <w:rFonts w:ascii="Courier New" w:hAnsi="Courier New" w:cs="Courier New"/>
                 <w:webHidden/>
               </w:rPr>
               <w:tab/>
             </w:r>
             <w:r>
               <w:rPr>
+                <w:rFonts w:ascii="Courier New" w:hAnsi="Courier New" w:cs="Courier New"/>
                 <w:webHidden/>
               </w:rPr>
               <w:fldChar w:fldCharType="begin"/>
             </w:r>
             <w:r>
               <w:rPr>
+                <w:rFonts w:ascii="Courier New" w:hAnsi="Courier New" w:cs="Courier New"/>
                 <w:webHidden/>
               </w:rPr>
-              <w:instrText xml:space="preserve"> PAGEREF _Toc70850338 \h </w:instrText>
+              <w:instrText xml:space="preserve"> PAGEREF _Toc70986010 \h </w:instrText>
             </w:r>
             <w:r>
               <w:rPr>
+                <w:rFonts w:ascii="Courier New" w:hAnsi="Courier New" w:cs="Courier New"/>
                 <w:webHidden/>
               </w:rPr>
             </w:r>
             <w:r>
               <w:rPr>
+                <w:rFonts w:ascii="Courier New" w:hAnsi="Courier New" w:cs="Courier New"/>
                 <w:webHidden/>
               </w:rPr>
               <w:fldChar w:fldCharType="separate"/>
             </w:r>
             <w:r>
               <w:rPr>
+                <w:rFonts w:ascii="Courier New" w:hAnsi="Courier New" w:cs="Courier New"/>
                 <w:webHidden/>
               </w:rPr>
-              <w:t>11</w:t>
+              <w:t>12</w:t>
             </w:r>
             <w:r>
               <w:rPr>
+                <w:rFonts w:ascii="Courier New" w:hAnsi="Courier New" w:cs="Courier New"/>
                 <w:webHidden/>
               </w:rPr>
               <w:fldChar w:fldCharType="end"/>
@@ -1390,10 +1530,10 @@
               <w:tab w:val="right" w:leader="dot" w:pos="9350"/>
             </w:tabs>
             <w:rPr>
-              <w:rFonts w:eastAsiaTheme="minorEastAsia"/>
+              <w:rFonts w:ascii="Courier New" w:eastAsiaTheme="minorEastAsia" w:hAnsi="Courier New" w:cs="Courier New"/>
             </w:rPr>
           </w:pPr>
-          <w:hyperlink w:anchor="_Toc70850339" w:history="1">
+          <w:hyperlink w:anchor="_Toc70986011" w:history="1">
             <w:r>
               <w:rPr>
                 <w:rStyle w:val="Hyperlink"/>
@@ -1404,41 +1544,48 @@
             </w:r>
             <w:r>
               <w:rPr>
+                <w:rFonts w:ascii="Courier New" w:hAnsi="Courier New" w:cs="Courier New"/>
                 <w:webHidden/>
               </w:rPr>
               <w:tab/>
             </w:r>
             <w:r>
               <w:rPr>
+                <w:rFonts w:ascii="Courier New" w:hAnsi="Courier New" w:cs="Courier New"/>
                 <w:webHidden/>
               </w:rPr>
               <w:fldChar w:fldCharType="begin"/>
             </w:r>
             <w:r>
               <w:rPr>
+                <w:rFonts w:ascii="Courier New" w:hAnsi="Courier New" w:cs="Courier New"/>
                 <w:webHidden/>
               </w:rPr>
-              <w:instrText xml:space="preserve"> PAGEREF _Toc70850339 \h </w:instrText>
+              <w:instrText xml:space="preserve"> PAGEREF _Toc70986011 \h </w:instrText>
             </w:r>
             <w:r>
               <w:rPr>
+                <w:rFonts w:ascii="Courier New" w:hAnsi="Courier New" w:cs="Courier New"/>
                 <w:webHidden/>
               </w:rPr>
             </w:r>
             <w:r>
               <w:rPr>
+                <w:rFonts w:ascii="Courier New" w:hAnsi="Courier New" w:cs="Courier New"/>
                 <w:webHidden/>
               </w:rPr>
               <w:fldChar w:fldCharType="separate"/>
             </w:r>
             <w:r>
               <w:rPr>
+                <w:rFonts w:ascii="Courier New" w:hAnsi="Courier New" w:cs="Courier New"/>
                 <w:webHidden/>
               </w:rPr>
               <w:t>12</w:t>
             </w:r>
             <w:r>
               <w:rPr>
+                <w:rFonts w:ascii="Courier New" w:hAnsi="Courier New" w:cs="Courier New"/>
                 <w:webHidden/>
               </w:rPr>
               <w:fldChar w:fldCharType="end"/>
@@ -1452,10 +1599,10 @@
               <w:tab w:val="right" w:leader="dot" w:pos="9350"/>
             </w:tabs>
             <w:rPr>
-              <w:rFonts w:eastAsiaTheme="minorEastAsia"/>
+              <w:rFonts w:ascii="Courier New" w:eastAsiaTheme="minorEastAsia" w:hAnsi="Courier New" w:cs="Courier New"/>
             </w:rPr>
           </w:pPr>
-          <w:hyperlink w:anchor="_Toc70850340" w:history="1">
+          <w:hyperlink w:anchor="_Toc70986012" w:history="1">
             <w:r>
               <w:rPr>
                 <w:rStyle w:val="Hyperlink"/>
@@ -1466,41 +1613,48 @@
             </w:r>
             <w:r>
               <w:rPr>
+                <w:rFonts w:ascii="Courier New" w:hAnsi="Courier New" w:cs="Courier New"/>
                 <w:webHidden/>
               </w:rPr>
               <w:tab/>
             </w:r>
             <w:r>
               <w:rPr>
+                <w:rFonts w:ascii="Courier New" w:hAnsi="Courier New" w:cs="Courier New"/>
                 <w:webHidden/>
               </w:rPr>
               <w:fldChar w:fldCharType="begin"/>
             </w:r>
             <w:r>
               <w:rPr>
+                <w:rFonts w:ascii="Courier New" w:hAnsi="Courier New" w:cs="Courier New"/>
                 <w:webHidden/>
               </w:rPr>
-              <w:instrText xml:space="preserve"> PAGEREF _Toc70850340 \h </w:instrText>
+              <w:instrText xml:space="preserve"> PAGEREF _Toc70986012 \h </w:instrText>
             </w:r>
             <w:r>
               <w:rPr>
+                <w:rFonts w:ascii="Courier New" w:hAnsi="Courier New" w:cs="Courier New"/>
                 <w:webHidden/>
               </w:rPr>
             </w:r>
             <w:r>
               <w:rPr>
+                <w:rFonts w:ascii="Courier New" w:hAnsi="Courier New" w:cs="Courier New"/>
                 <w:webHidden/>
               </w:rPr>
               <w:fldChar w:fldCharType="separate"/>
             </w:r>
             <w:r>
               <w:rPr>
+                <w:rFonts w:ascii="Courier New" w:hAnsi="Courier New" w:cs="Courier New"/>
                 <w:webHidden/>
               </w:rPr>
-              <w:t>12</w:t>
+              <w:t>13</w:t>
             </w:r>
             <w:r>
               <w:rPr>
+                <w:rFonts w:ascii="Courier New" w:hAnsi="Courier New" w:cs="Courier New"/>
                 <w:webHidden/>
               </w:rPr>
               <w:fldChar w:fldCharType="end"/>
@@ -1514,10 +1668,10 @@
               <w:tab w:val="right" w:leader="dot" w:pos="9350"/>
             </w:tabs>
             <w:rPr>
-              <w:rFonts w:eastAsiaTheme="minorEastAsia"/>
+              <w:rFonts w:ascii="Courier New" w:eastAsiaTheme="minorEastAsia" w:hAnsi="Courier New" w:cs="Courier New"/>
             </w:rPr>
           </w:pPr>
-          <w:hyperlink w:anchor="_Toc70850341" w:history="1">
+          <w:hyperlink w:anchor="_Toc70986013" w:history="1">
             <w:r>
               <w:rPr>
                 <w:rStyle w:val="Hyperlink"/>
@@ -1542,41 +1696,48 @@
             </w:r>
             <w:r>
               <w:rPr>
+                <w:rFonts w:ascii="Courier New" w:hAnsi="Courier New" w:cs="Courier New"/>
                 <w:webHidden/>
               </w:rPr>
               <w:tab/>
             </w:r>
             <w:r>
               <w:rPr>
+                <w:rFonts w:ascii="Courier New" w:hAnsi="Courier New" w:cs="Courier New"/>
                 <w:webHidden/>
               </w:rPr>
               <w:fldChar w:fldCharType="begin"/>
             </w:r>
             <w:r>
               <w:rPr>
+                <w:rFonts w:ascii="Courier New" w:hAnsi="Courier New" w:cs="Courier New"/>
                 <w:webHidden/>
               </w:rPr>
-              <w:instrText xml:space="preserve"> PAGEREF _Toc70850341 \h </w:instrText>
+              <w:instrText xml:space="preserve"> PAGEREF _Toc70986013 \h </w:instrText>
             </w:r>
             <w:r>
               <w:rPr>
+                <w:rFonts w:ascii="Courier New" w:hAnsi="Courier New" w:cs="Courier New"/>
                 <w:webHidden/>
               </w:rPr>
             </w:r>
             <w:r>
               <w:rPr>
+                <w:rFonts w:ascii="Courier New" w:hAnsi="Courier New" w:cs="Courier New"/>
                 <w:webHidden/>
               </w:rPr>
               <w:fldChar w:fldCharType="separate"/>
             </w:r>
             <w:r>
               <w:rPr>
+                <w:rFonts w:ascii="Courier New" w:hAnsi="Courier New" w:cs="Courier New"/>
                 <w:webHidden/>
               </w:rPr>
-              <w:t>13</w:t>
+              <w:t>14</w:t>
             </w:r>
             <w:r>
               <w:rPr>
+                <w:rFonts w:ascii="Courier New" w:hAnsi="Courier New" w:cs="Courier New"/>
                 <w:webHidden/>
               </w:rPr>
               <w:fldChar w:fldCharType="end"/>
@@ -1590,10 +1751,10 @@
               <w:tab w:val="right" w:leader="dot" w:pos="9350"/>
             </w:tabs>
             <w:rPr>
-              <w:rFonts w:eastAsiaTheme="minorEastAsia"/>
+              <w:rFonts w:ascii="Courier New" w:eastAsiaTheme="minorEastAsia" w:hAnsi="Courier New" w:cs="Courier New"/>
             </w:rPr>
           </w:pPr>
-          <w:hyperlink w:anchor="_Toc70850342" w:history="1">
+          <w:hyperlink w:anchor="_Toc70986014" w:history="1">
             <w:r>
               <w:rPr>
                 <w:rStyle w:val="Hyperlink"/>
@@ -1604,41 +1765,48 @@
             </w:r>
             <w:r>
               <w:rPr>
+                <w:rFonts w:ascii="Courier New" w:hAnsi="Courier New" w:cs="Courier New"/>
                 <w:webHidden/>
               </w:rPr>
               <w:tab/>
             </w:r>
             <w:r>
               <w:rPr>
+                <w:rFonts w:ascii="Courier New" w:hAnsi="Courier New" w:cs="Courier New"/>
                 <w:webHidden/>
               </w:rPr>
               <w:fldChar w:fldCharType="begin"/>
             </w:r>
             <w:r>
               <w:rPr>
+                <w:rFonts w:ascii="Courier New" w:hAnsi="Courier New" w:cs="Courier New"/>
                 <w:webHidden/>
               </w:rPr>
-              <w:instrText xml:space="preserve"> PAGEREF _Toc70850342 \h </w:instrText>
+              <w:instrText xml:space="preserve"> PAGEREF _Toc70986014 \h </w:instrText>
             </w:r>
             <w:r>
               <w:rPr>
+                <w:rFonts w:ascii="Courier New" w:hAnsi="Courier New" w:cs="Courier New"/>
                 <w:webHidden/>
               </w:rPr>
             </w:r>
             <w:r>
               <w:rPr>
+                <w:rFonts w:ascii="Courier New" w:hAnsi="Courier New" w:cs="Courier New"/>
                 <w:webHidden/>
               </w:rPr>
               <w:fldChar w:fldCharType="separate"/>
             </w:r>
             <w:r>
               <w:rPr>
+                <w:rFonts w:ascii="Courier New" w:hAnsi="Courier New" w:cs="Courier New"/>
                 <w:webHidden/>
               </w:rPr>
-              <w:t>13</w:t>
+              <w:t>14</w:t>
             </w:r>
             <w:r>
               <w:rPr>
+                <w:rFonts w:ascii="Courier New" w:hAnsi="Courier New" w:cs="Courier New"/>
                 <w:webHidden/>
               </w:rPr>
               <w:fldChar w:fldCharType="end"/>
@@ -1652,10 +1820,10 @@
               <w:tab w:val="right" w:leader="dot" w:pos="9350"/>
             </w:tabs>
             <w:rPr>
-              <w:rFonts w:eastAsiaTheme="minorEastAsia"/>
+              <w:rFonts w:ascii="Courier New" w:eastAsiaTheme="minorEastAsia" w:hAnsi="Courier New" w:cs="Courier New"/>
             </w:rPr>
           </w:pPr>
-          <w:hyperlink w:anchor="_Toc70850343" w:history="1">
+          <w:hyperlink w:anchor="_Toc70986015" w:history="1">
             <w:r>
               <w:rPr>
                 <w:rStyle w:val="Hyperlink"/>
@@ -1666,41 +1834,48 @@
             </w:r>
             <w:r>
               <w:rPr>
+                <w:rFonts w:ascii="Courier New" w:hAnsi="Courier New" w:cs="Courier New"/>
                 <w:webHidden/>
               </w:rPr>
               <w:tab/>
             </w:r>
             <w:r>
               <w:rPr>
+                <w:rFonts w:ascii="Courier New" w:hAnsi="Courier New" w:cs="Courier New"/>
                 <w:webHidden/>
               </w:rPr>
               <w:fldChar w:fldCharType="begin"/>
             </w:r>
             <w:r>
               <w:rPr>
+                <w:rFonts w:ascii="Courier New" w:hAnsi="Courier New" w:cs="Courier New"/>
                 <w:webHidden/>
               </w:rPr>
-              <w:instrText xml:space="preserve"> PAGEREF _Toc70850343 \h </w:instrText>
+              <w:instrText xml:space="preserve"> PAGEREF _Toc70986015 \h </w:instrText>
             </w:r>
             <w:r>
               <w:rPr>
+                <w:rFonts w:ascii="Courier New" w:hAnsi="Courier New" w:cs="Courier New"/>
                 <w:webHidden/>
               </w:rPr>
             </w:r>
             <w:r>
               <w:rPr>
+                <w:rFonts w:ascii="Courier New" w:hAnsi="Courier New" w:cs="Courier New"/>
                 <w:webHidden/>
               </w:rPr>
               <w:fldChar w:fldCharType="separate"/>
             </w:r>
             <w:r>
               <w:rPr>
+                <w:rFonts w:ascii="Courier New" w:hAnsi="Courier New" w:cs="Courier New"/>
                 <w:webHidden/>
               </w:rPr>
-              <w:t>13</w:t>
+              <w:t>14</w:t>
             </w:r>
             <w:r>
               <w:rPr>
+                <w:rFonts w:ascii="Courier New" w:hAnsi="Courier New" w:cs="Courier New"/>
                 <w:webHidden/>
               </w:rPr>
               <w:fldChar w:fldCharType="end"/>
@@ -1714,10 +1889,10 @@
               <w:tab w:val="right" w:leader="dot" w:pos="9350"/>
             </w:tabs>
             <w:rPr>
-              <w:rFonts w:eastAsiaTheme="minorEastAsia"/>
+              <w:rFonts w:ascii="Courier New" w:eastAsiaTheme="minorEastAsia" w:hAnsi="Courier New" w:cs="Courier New"/>
             </w:rPr>
           </w:pPr>
-          <w:hyperlink w:anchor="_Toc70850344" w:history="1">
+          <w:hyperlink w:anchor="_Toc70986016" w:history="1">
             <w:r>
               <w:rPr>
                 <w:rStyle w:val="Hyperlink"/>
@@ -1728,41 +1903,48 @@
             </w:r>
             <w:r>
               <w:rPr>
+                <w:rFonts w:ascii="Courier New" w:hAnsi="Courier New" w:cs="Courier New"/>
                 <w:webHidden/>
               </w:rPr>
               <w:tab/>
             </w:r>
             <w:r>
               <w:rPr>
+                <w:rFonts w:ascii="Courier New" w:hAnsi="Courier New" w:cs="Courier New"/>
                 <w:webHidden/>
               </w:rPr>
               <w:fldChar w:fldCharType="begin"/>
             </w:r>
             <w:r>
               <w:rPr>
+                <w:rFonts w:ascii="Courier New" w:hAnsi="Courier New" w:cs="Courier New"/>
                 <w:webHidden/>
               </w:rPr>
-              <w:instrText xml:space="preserve"> PAGEREF _Toc70850344 \h </w:instrText>
+              <w:instrText xml:space="preserve"> PAGEREF _Toc70986016 \h </w:instrText>
             </w:r>
             <w:r>
               <w:rPr>
+                <w:rFonts w:ascii="Courier New" w:hAnsi="Courier New" w:cs="Courier New"/>
                 <w:webHidden/>
               </w:rPr>
             </w:r>
             <w:r>
               <w:rPr>
+                <w:rFonts w:ascii="Courier New" w:hAnsi="Courier New" w:cs="Courier New"/>
                 <w:webHidden/>
               </w:rPr>
               <w:fldChar w:fldCharType="separate"/>
             </w:r>
             <w:r>
               <w:rPr>
+                <w:rFonts w:ascii="Courier New" w:hAnsi="Courier New" w:cs="Courier New"/>
                 <w:webHidden/>
               </w:rPr>
               <w:t>14</w:t>
             </w:r>
             <w:r>
               <w:rPr>
+                <w:rFonts w:ascii="Courier New" w:hAnsi="Courier New" w:cs="Courier New"/>
                 <w:webHidden/>
               </w:rPr>
               <w:fldChar w:fldCharType="end"/>
@@ -1776,10 +1958,10 @@
               <w:tab w:val="right" w:leader="dot" w:pos="9350"/>
             </w:tabs>
             <w:rPr>
-              <w:rFonts w:eastAsiaTheme="minorEastAsia"/>
+              <w:rFonts w:ascii="Courier New" w:eastAsiaTheme="minorEastAsia" w:hAnsi="Courier New" w:cs="Courier New"/>
             </w:rPr>
           </w:pPr>
-          <w:hyperlink w:anchor="_Toc70850345" w:history="1">
+          <w:hyperlink w:anchor="_Toc70986017" w:history="1">
             <w:r>
               <w:rPr>
                 <w:rStyle w:val="Hyperlink"/>
@@ -1790,41 +1972,48 @@
             </w:r>
             <w:r>
               <w:rPr>
+                <w:rFonts w:ascii="Courier New" w:hAnsi="Courier New" w:cs="Courier New"/>
                 <w:webHidden/>
               </w:rPr>
               <w:tab/>
             </w:r>
             <w:r>
               <w:rPr>
+                <w:rFonts w:ascii="Courier New" w:hAnsi="Courier New" w:cs="Courier New"/>
                 <w:webHidden/>
               </w:rPr>
               <w:fldChar w:fldCharType="begin"/>
             </w:r>
             <w:r>
               <w:rPr>
+                <w:rFonts w:ascii="Courier New" w:hAnsi="Courier New" w:cs="Courier New"/>
                 <w:webHidden/>
               </w:rPr>
-              <w:instrText xml:space="preserve"> PAGEREF _Toc70850345 \h </w:instrText>
+              <w:instrText xml:space="preserve"> PAGEREF _Toc70986017 \h </w:instrText>
             </w:r>
             <w:r>
               <w:rPr>
+                <w:rFonts w:ascii="Courier New" w:hAnsi="Courier New" w:cs="Courier New"/>
                 <w:webHidden/>
               </w:rPr>
             </w:r>
             <w:r>
               <w:rPr>
+                <w:rFonts w:ascii="Courier New" w:hAnsi="Courier New" w:cs="Courier New"/>
                 <w:webHidden/>
               </w:rPr>
               <w:fldChar w:fldCharType="separate"/>
             </w:r>
             <w:r>
               <w:rPr>
+                <w:rFonts w:ascii="Courier New" w:hAnsi="Courier New" w:cs="Courier New"/>
                 <w:webHidden/>
               </w:rPr>
-              <w:t>14</w:t>
+              <w:t>15</w:t>
             </w:r>
             <w:r>
               <w:rPr>
+                <w:rFonts w:ascii="Courier New" w:hAnsi="Courier New" w:cs="Courier New"/>
                 <w:webHidden/>
               </w:rPr>
               <w:fldChar w:fldCharType="end"/>
@@ -1838,10 +2027,10 @@
               <w:tab w:val="right" w:leader="dot" w:pos="9350"/>
             </w:tabs>
             <w:rPr>
-              <w:rFonts w:eastAsiaTheme="minorEastAsia"/>
+              <w:rFonts w:ascii="Courier New" w:eastAsiaTheme="minorEastAsia" w:hAnsi="Courier New" w:cs="Courier New"/>
             </w:rPr>
           </w:pPr>
-          <w:hyperlink w:anchor="_Toc70850346" w:history="1">
+          <w:hyperlink w:anchor="_Toc70986018" w:history="1">
             <w:r>
               <w:rPr>
                 <w:rStyle w:val="Hyperlink"/>
@@ -1852,41 +2041,48 @@
             </w:r>
             <w:r>
               <w:rPr>
+                <w:rFonts w:ascii="Courier New" w:hAnsi="Courier New" w:cs="Courier New"/>
                 <w:webHidden/>
               </w:rPr>
               <w:tab/>
             </w:r>
             <w:r>
               <w:rPr>
+                <w:rFonts w:ascii="Courier New" w:hAnsi="Courier New" w:cs="Courier New"/>
                 <w:webHidden/>
               </w:rPr>
               <w:fldChar w:fldCharType="begin"/>
             </w:r>
             <w:r>
               <w:rPr>
+                <w:rFonts w:ascii="Courier New" w:hAnsi="Courier New" w:cs="Courier New"/>
                 <w:webHidden/>
               </w:rPr>
-              <w:instrText xml:space="preserve"> PAGEREF _Toc70850346 \h </w:instrText>
+              <w:instrText xml:space="preserve"> PAGEREF _Toc70986018 \h </w:instrText>
             </w:r>
             <w:r>
               <w:rPr>
+                <w:rFonts w:ascii="Courier New" w:hAnsi="Courier New" w:cs="Courier New"/>
                 <w:webHidden/>
               </w:rPr>
             </w:r>
             <w:r>
               <w:rPr>
+                <w:rFonts w:ascii="Courier New" w:hAnsi="Courier New" w:cs="Courier New"/>
                 <w:webHidden/>
               </w:rPr>
               <w:fldChar w:fldCharType="separate"/>
             </w:r>
             <w:r>
               <w:rPr>
+                <w:rFonts w:ascii="Courier New" w:hAnsi="Courier New" w:cs="Courier New"/>
                 <w:webHidden/>
               </w:rPr>
-              <w:t>14</w:t>
+              <w:t>15</w:t>
             </w:r>
             <w:r>
               <w:rPr>
+                <w:rFonts w:ascii="Courier New" w:hAnsi="Courier New" w:cs="Courier New"/>
                 <w:webHidden/>
               </w:rPr>
               <w:fldChar w:fldCharType="end"/>
@@ -1900,10 +2096,10 @@
               <w:tab w:val="right" w:leader="dot" w:pos="9350"/>
             </w:tabs>
             <w:rPr>
-              <w:rFonts w:eastAsiaTheme="minorEastAsia"/>
+              <w:rFonts w:ascii="Courier New" w:eastAsiaTheme="minorEastAsia" w:hAnsi="Courier New" w:cs="Courier New"/>
             </w:rPr>
           </w:pPr>
-          <w:hyperlink w:anchor="_Toc70850347" w:history="1">
+          <w:hyperlink w:anchor="_Toc70986019" w:history="1">
             <w:r>
               <w:rPr>
                 <w:rStyle w:val="Hyperlink"/>
@@ -1921,41 +2117,48 @@
             </w:r>
             <w:r>
               <w:rPr>
+                <w:rFonts w:ascii="Courier New" w:hAnsi="Courier New" w:cs="Courier New"/>
                 <w:webHidden/>
               </w:rPr>
               <w:tab/>
             </w:r>
             <w:r>
               <w:rPr>
+                <w:rFonts w:ascii="Courier New" w:hAnsi="Courier New" w:cs="Courier New"/>
                 <w:webHidden/>
               </w:rPr>
               <w:fldChar w:fldCharType="begin"/>
             </w:r>
             <w:r>
               <w:rPr>
+                <w:rFonts w:ascii="Courier New" w:hAnsi="Courier New" w:cs="Courier New"/>
                 <w:webHidden/>
               </w:rPr>
-              <w:instrText xml:space="preserve"> PAGEREF _Toc70850347 \h </w:instrText>
+              <w:instrText xml:space="preserve"> PAGEREF _Toc70986019 \h </w:instrText>
             </w:r>
             <w:r>
               <w:rPr>
+                <w:rFonts w:ascii="Courier New" w:hAnsi="Courier New" w:cs="Courier New"/>
                 <w:webHidden/>
               </w:rPr>
             </w:r>
             <w:r>
               <w:rPr>
+                <w:rFonts w:ascii="Courier New" w:hAnsi="Courier New" w:cs="Courier New"/>
                 <w:webHidden/>
               </w:rPr>
               <w:fldChar w:fldCharType="separate"/>
             </w:r>
             <w:r>
               <w:rPr>
+                <w:rFonts w:ascii="Courier New" w:hAnsi="Courier New" w:cs="Courier New"/>
                 <w:webHidden/>
               </w:rPr>
               <w:t>15</w:t>
             </w:r>
             <w:r>
               <w:rPr>
+                <w:rFonts w:ascii="Courier New" w:hAnsi="Courier New" w:cs="Courier New"/>
                 <w:webHidden/>
               </w:rPr>
               <w:fldChar w:fldCharType="end"/>
@@ -1969,10 +2172,10 @@
               <w:tab w:val="right" w:leader="dot" w:pos="9350"/>
             </w:tabs>
             <w:rPr>
-              <w:rFonts w:eastAsiaTheme="minorEastAsia"/>
+              <w:rFonts w:ascii="Courier New" w:eastAsiaTheme="minorEastAsia" w:hAnsi="Courier New" w:cs="Courier New"/>
             </w:rPr>
           </w:pPr>
-          <w:hyperlink w:anchor="_Toc70850348" w:history="1">
+          <w:hyperlink w:anchor="_Toc70986020" w:history="1">
             <w:r>
               <w:rPr>
                 <w:rStyle w:val="Hyperlink"/>
@@ -1983,41 +2186,48 @@
             </w:r>
             <w:r>
               <w:rPr>
+                <w:rFonts w:ascii="Courier New" w:hAnsi="Courier New" w:cs="Courier New"/>
                 <w:webHidden/>
               </w:rPr>
               <w:tab/>
             </w:r>
             <w:r>
               <w:rPr>
+                <w:rFonts w:ascii="Courier New" w:hAnsi="Courier New" w:cs="Courier New"/>
                 <w:webHidden/>
               </w:rPr>
               <w:fldChar w:fldCharType="begin"/>
             </w:r>
             <w:r>
               <w:rPr>
+                <w:rFonts w:ascii="Courier New" w:hAnsi="Courier New" w:cs="Courier New"/>
                 <w:webHidden/>
               </w:rPr>
-              <w:instrText xml:space="preserve"> PAGEREF _Toc70850348 \h </w:instrText>
+              <w:instrText xml:space="preserve"> PAGEREF _Toc70986020 \h </w:instrText>
             </w:r>
             <w:r>
               <w:rPr>
+                <w:rFonts w:ascii="Courier New" w:hAnsi="Courier New" w:cs="Courier New"/>
                 <w:webHidden/>
               </w:rPr>
             </w:r>
             <w:r>
               <w:rPr>
+                <w:rFonts w:ascii="Courier New" w:hAnsi="Courier New" w:cs="Courier New"/>
                 <w:webHidden/>
               </w:rPr>
               <w:fldChar w:fldCharType="separate"/>
             </w:r>
             <w:r>
               <w:rPr>
+                <w:rFonts w:ascii="Courier New" w:hAnsi="Courier New" w:cs="Courier New"/>
                 <w:webHidden/>
               </w:rPr>
-              <w:t>16</w:t>
+              <w:t>17</w:t>
             </w:r>
             <w:r>
               <w:rPr>
+                <w:rFonts w:ascii="Courier New" w:hAnsi="Courier New" w:cs="Courier New"/>
                 <w:webHidden/>
               </w:rPr>
               <w:fldChar w:fldCharType="end"/>
@@ -2031,10 +2241,10 @@
               <w:tab w:val="right" w:leader="dot" w:pos="9350"/>
             </w:tabs>
             <w:rPr>
-              <w:rFonts w:eastAsiaTheme="minorEastAsia"/>
+              <w:rFonts w:ascii="Courier New" w:eastAsiaTheme="minorEastAsia" w:hAnsi="Courier New" w:cs="Courier New"/>
             </w:rPr>
           </w:pPr>
-          <w:hyperlink w:anchor="_Toc70850349" w:history="1">
+          <w:hyperlink w:anchor="_Toc70986021" w:history="1">
             <w:r>
               <w:rPr>
                 <w:rStyle w:val="Hyperlink"/>
@@ -2045,41 +2255,48 @@
             </w:r>
             <w:r>
               <w:rPr>
+                <w:rFonts w:ascii="Courier New" w:hAnsi="Courier New" w:cs="Courier New"/>
                 <w:webHidden/>
               </w:rPr>
               <w:tab/>
             </w:r>
             <w:r>
               <w:rPr>
+                <w:rFonts w:ascii="Courier New" w:hAnsi="Courier New" w:cs="Courier New"/>
                 <w:webHidden/>
               </w:rPr>
               <w:fldChar w:fldCharType="begin"/>
             </w:r>
             <w:r>
               <w:rPr>
+                <w:rFonts w:ascii="Courier New" w:hAnsi="Courier New" w:cs="Courier New"/>
                 <w:webHidden/>
               </w:rPr>
-              <w:instrText xml:space="preserve"> PAGEREF _Toc70850349 \h </w:instrText>
+              <w:instrText xml:space="preserve"> PAGEREF _Toc70986021 \h </w:instrText>
             </w:r>
             <w:r>
               <w:rPr>
+                <w:rFonts w:ascii="Courier New" w:hAnsi="Courier New" w:cs="Courier New"/>
                 <w:webHidden/>
               </w:rPr>
             </w:r>
             <w:r>
               <w:rPr>
+                <w:rFonts w:ascii="Courier New" w:hAnsi="Courier New" w:cs="Courier New"/>
                 <w:webHidden/>
               </w:rPr>
               <w:fldChar w:fldCharType="separate"/>
             </w:r>
             <w:r>
               <w:rPr>
+                <w:rFonts w:ascii="Courier New" w:hAnsi="Courier New" w:cs="Courier New"/>
                 <w:webHidden/>
               </w:rPr>
-              <w:t>17</w:t>
+              <w:t>18</w:t>
             </w:r>
             <w:r>
               <w:rPr>
+                <w:rFonts w:ascii="Courier New" w:hAnsi="Courier New" w:cs="Courier New"/>
                 <w:webHidden/>
               </w:rPr>
               <w:fldChar w:fldCharType="end"/>
@@ -2093,10 +2310,10 @@
               <w:tab w:val="right" w:leader="dot" w:pos="9350"/>
             </w:tabs>
             <w:rPr>
-              <w:rFonts w:eastAsiaTheme="minorEastAsia"/>
+              <w:rFonts w:ascii="Courier New" w:eastAsiaTheme="minorEastAsia" w:hAnsi="Courier New" w:cs="Courier New"/>
             </w:rPr>
           </w:pPr>
-          <w:hyperlink w:anchor="_Toc70850350" w:history="1">
+          <w:hyperlink w:anchor="_Toc70986022" w:history="1">
             <w:r>
               <w:rPr>
                 <w:rStyle w:val="Hyperlink"/>
@@ -2114,41 +2331,48 @@
             </w:r>
             <w:r>
               <w:rPr>
+                <w:rFonts w:ascii="Courier New" w:hAnsi="Courier New" w:cs="Courier New"/>
                 <w:webHidden/>
               </w:rPr>
               <w:tab/>
             </w:r>
             <w:r>
               <w:rPr>
+                <w:rFonts w:ascii="Courier New" w:hAnsi="Courier New" w:cs="Courier New"/>
                 <w:webHidden/>
               </w:rPr>
               <w:fldChar w:fldCharType="begin"/>
             </w:r>
             <w:r>
               <w:rPr>
+                <w:rFonts w:ascii="Courier New" w:hAnsi="Courier New" w:cs="Courier New"/>
                 <w:webHidden/>
               </w:rPr>
-              <w:instrText xml:space="preserve"> PAGEREF _Toc70850350 \h </w:instrText>
+              <w:instrText xml:space="preserve"> PAGEREF _Toc70986022 \h </w:instrText>
             </w:r>
             <w:r>
               <w:rPr>
+                <w:rFonts w:ascii="Courier New" w:hAnsi="Courier New" w:cs="Courier New"/>
                 <w:webHidden/>
               </w:rPr>
             </w:r>
             <w:r>
               <w:rPr>
+                <w:rFonts w:ascii="Courier New" w:hAnsi="Courier New" w:cs="Courier New"/>
                 <w:webHidden/>
               </w:rPr>
               <w:fldChar w:fldCharType="separate"/>
             </w:r>
             <w:r>
               <w:rPr>
+                <w:rFonts w:ascii="Courier New" w:hAnsi="Courier New" w:cs="Courier New"/>
                 <w:webHidden/>
               </w:rPr>
               <w:t>18</w:t>
             </w:r>
             <w:r>
               <w:rPr>
+                <w:rFonts w:ascii="Courier New" w:hAnsi="Courier New" w:cs="Courier New"/>
                 <w:webHidden/>
               </w:rPr>
               <w:fldChar w:fldCharType="end"/>
@@ -2162,10 +2386,10 @@
               <w:tab w:val="right" w:leader="dot" w:pos="9350"/>
             </w:tabs>
             <w:rPr>
-              <w:rFonts w:eastAsiaTheme="minorEastAsia"/>
+              <w:rFonts w:ascii="Courier New" w:eastAsiaTheme="minorEastAsia" w:hAnsi="Courier New" w:cs="Courier New"/>
             </w:rPr>
           </w:pPr>
-          <w:hyperlink w:anchor="_Toc70850351" w:history="1">
+          <w:hyperlink w:anchor="_Toc70986023" w:history="1">
             <w:r>
               <w:rPr>
                 <w:rStyle w:val="Hyperlink"/>
@@ -2176,41 +2400,48 @@
             </w:r>
             <w:r>
               <w:rPr>
+                <w:rFonts w:ascii="Courier New" w:hAnsi="Courier New" w:cs="Courier New"/>
                 <w:webHidden/>
               </w:rPr>
               <w:tab/>
             </w:r>
             <w:r>
               <w:rPr>
+                <w:rFonts w:ascii="Courier New" w:hAnsi="Courier New" w:cs="Courier New"/>
                 <w:webHidden/>
               </w:rPr>
               <w:fldChar w:fldCharType="begin"/>
             </w:r>
             <w:r>
               <w:rPr>
+                <w:rFonts w:ascii="Courier New" w:hAnsi="Courier New" w:cs="Courier New"/>
                 <w:webHidden/>
               </w:rPr>
-              <w:instrText xml:space="preserve"> PAGEREF _Toc70850351 \h </w:instrText>
+              <w:instrText xml:space="preserve"> PAGEREF _Toc70986023 \h </w:instrText>
             </w:r>
             <w:r>
               <w:rPr>
+                <w:rFonts w:ascii="Courier New" w:hAnsi="Courier New" w:cs="Courier New"/>
                 <w:webHidden/>
               </w:rPr>
             </w:r>
             <w:r>
               <w:rPr>
+                <w:rFonts w:ascii="Courier New" w:hAnsi="Courier New" w:cs="Courier New"/>
                 <w:webHidden/>
               </w:rPr>
               <w:fldChar w:fldCharType="separate"/>
             </w:r>
             <w:r>
               <w:rPr>
+                <w:rFonts w:ascii="Courier New" w:hAnsi="Courier New" w:cs="Courier New"/>
                 <w:webHidden/>
               </w:rPr>
-              <w:t>18</w:t>
+              <w:t>19</w:t>
             </w:r>
             <w:r>
               <w:rPr>
+                <w:rFonts w:ascii="Courier New" w:hAnsi="Courier New" w:cs="Courier New"/>
                 <w:webHidden/>
               </w:rPr>
               <w:fldChar w:fldCharType="end"/>
@@ -2224,10 +2455,10 @@
               <w:tab w:val="right" w:leader="dot" w:pos="9350"/>
             </w:tabs>
             <w:rPr>
-              <w:rFonts w:eastAsiaTheme="minorEastAsia"/>
+              <w:rFonts w:ascii="Courier New" w:eastAsiaTheme="minorEastAsia" w:hAnsi="Courier New" w:cs="Courier New"/>
             </w:rPr>
           </w:pPr>
-          <w:hyperlink w:anchor="_Toc70850352" w:history="1">
+          <w:hyperlink w:anchor="_Toc70986024" w:history="1">
             <w:r>
               <w:rPr>
                 <w:rStyle w:val="Hyperlink"/>
@@ -2238,41 +2469,48 @@
             </w:r>
             <w:r>
               <w:rPr>
+                <w:rFonts w:ascii="Courier New" w:hAnsi="Courier New" w:cs="Courier New"/>
                 <w:webHidden/>
               </w:rPr>
               <w:tab/>
             </w:r>
             <w:r>
               <w:rPr>
+                <w:rFonts w:ascii="Courier New" w:hAnsi="Courier New" w:cs="Courier New"/>
                 <w:webHidden/>
               </w:rPr>
               <w:fldChar w:fldCharType="begin"/>
             </w:r>
             <w:r>
               <w:rPr>
+                <w:rFonts w:ascii="Courier New" w:hAnsi="Courier New" w:cs="Courier New"/>
                 <w:webHidden/>
               </w:rPr>
-              <w:instrText xml:space="preserve"> PAGEREF _Toc70850352 \h </w:instrText>
+              <w:instrText xml:space="preserve"> PAGEREF _Toc70986024 \h </w:instrText>
             </w:r>
             <w:r>
               <w:rPr>
+                <w:rFonts w:ascii="Courier New" w:hAnsi="Courier New" w:cs="Courier New"/>
                 <w:webHidden/>
               </w:rPr>
             </w:r>
             <w:r>
               <w:rPr>
+                <w:rFonts w:ascii="Courier New" w:hAnsi="Courier New" w:cs="Courier New"/>
                 <w:webHidden/>
               </w:rPr>
               <w:fldChar w:fldCharType="separate"/>
             </w:r>
             <w:r>
               <w:rPr>
+                <w:rFonts w:ascii="Courier New" w:hAnsi="Courier New" w:cs="Courier New"/>
                 <w:webHidden/>
               </w:rPr>
               <w:t>19</w:t>
             </w:r>
             <w:r>
               <w:rPr>
+                <w:rFonts w:ascii="Courier New" w:hAnsi="Courier New" w:cs="Courier New"/>
                 <w:webHidden/>
               </w:rPr>
               <w:fldChar w:fldCharType="end"/>
@@ -2286,10 +2524,10 @@
               <w:tab w:val="right" w:leader="dot" w:pos="9350"/>
             </w:tabs>
             <w:rPr>
-              <w:rFonts w:eastAsiaTheme="minorEastAsia"/>
+              <w:rFonts w:ascii="Courier New" w:eastAsiaTheme="minorEastAsia" w:hAnsi="Courier New" w:cs="Courier New"/>
             </w:rPr>
           </w:pPr>
-          <w:hyperlink w:anchor="_Toc70850353" w:history="1">
+          <w:hyperlink w:anchor="_Toc70986025" w:history="1">
             <w:r>
               <w:rPr>
                 <w:rStyle w:val="Hyperlink"/>
@@ -2300,41 +2538,48 @@
             </w:r>
             <w:r>
               <w:rPr>
+                <w:rFonts w:ascii="Courier New" w:hAnsi="Courier New" w:cs="Courier New"/>
                 <w:webHidden/>
               </w:rPr>
               <w:tab/>
             </w:r>
             <w:r>
               <w:rPr>
+                <w:rFonts w:ascii="Courier New" w:hAnsi="Courier New" w:cs="Courier New"/>
                 <w:webHidden/>
               </w:rPr>
               <w:fldChar w:fldCharType="begin"/>
             </w:r>
             <w:r>
               <w:rPr>
+                <w:rFonts w:ascii="Courier New" w:hAnsi="Courier New" w:cs="Courier New"/>
                 <w:webHidden/>
               </w:rPr>
-              <w:instrText xml:space="preserve"> PAGEREF _Toc70850353 \h </w:instrText>
+              <w:instrText xml:space="preserve"> PAGEREF _Toc70986025 \h </w:instrText>
             </w:r>
             <w:r>
               <w:rPr>
+                <w:rFonts w:ascii="Courier New" w:hAnsi="Courier New" w:cs="Courier New"/>
                 <w:webHidden/>
               </w:rPr>
             </w:r>
             <w:r>
               <w:rPr>
+                <w:rFonts w:ascii="Courier New" w:hAnsi="Courier New" w:cs="Courier New"/>
                 <w:webHidden/>
               </w:rPr>
               <w:fldChar w:fldCharType="separate"/>
             </w:r>
             <w:r>
               <w:rPr>
+                <w:rFonts w:ascii="Courier New" w:hAnsi="Courier New" w:cs="Courier New"/>
                 <w:webHidden/>
               </w:rPr>
               <w:t>19</w:t>
             </w:r>
             <w:r>
               <w:rPr>
+                <w:rFonts w:ascii="Courier New" w:hAnsi="Courier New" w:cs="Courier New"/>
                 <w:webHidden/>
               </w:rPr>
               <w:fldChar w:fldCharType="end"/>
@@ -2348,10 +2593,10 @@
               <w:tab w:val="right" w:leader="dot" w:pos="9350"/>
             </w:tabs>
             <w:rPr>
-              <w:rFonts w:eastAsiaTheme="minorEastAsia"/>
+              <w:rFonts w:ascii="Courier New" w:eastAsiaTheme="minorEastAsia" w:hAnsi="Courier New" w:cs="Courier New"/>
             </w:rPr>
           </w:pPr>
-          <w:hyperlink w:anchor="_Toc70850354" w:history="1">
+          <w:hyperlink w:anchor="_Toc70986026" w:history="1">
             <w:r>
               <w:rPr>
                 <w:rStyle w:val="Hyperlink"/>
@@ -2362,41 +2607,186 @@
             </w:r>
             <w:r>
               <w:rPr>
+                <w:rFonts w:ascii="Courier New" w:hAnsi="Courier New" w:cs="Courier New"/>
                 <w:webHidden/>
               </w:rPr>
               <w:tab/>
             </w:r>
             <w:r>
               <w:rPr>
+                <w:rFonts w:ascii="Courier New" w:hAnsi="Courier New" w:cs="Courier New"/>
                 <w:webHidden/>
               </w:rPr>
               <w:fldChar w:fldCharType="begin"/>
             </w:r>
             <w:r>
               <w:rPr>
+                <w:rFonts w:ascii="Courier New" w:hAnsi="Courier New" w:cs="Courier New"/>
                 <w:webHidden/>
               </w:rPr>
-              <w:instrText xml:space="preserve"> PAGEREF _Toc70850354 \h </w:instrText>
+              <w:instrText xml:space="preserve"> PAGEREF _Toc70986026 \h </w:instrText>
             </w:r>
             <w:r>
               <w:rPr>
+                <w:rFonts w:ascii="Courier New" w:hAnsi="Courier New" w:cs="Courier New"/>
                 <w:webHidden/>
               </w:rPr>
             </w:r>
             <w:r>
               <w:rPr>
+                <w:rFonts w:ascii="Courier New" w:hAnsi="Courier New" w:cs="Courier New"/>
                 <w:webHidden/>
               </w:rPr>
               <w:fldChar w:fldCharType="separate"/>
             </w:r>
             <w:r>
               <w:rPr>
+                <w:rFonts w:ascii="Courier New" w:hAnsi="Courier New" w:cs="Courier New"/>
                 <w:webHidden/>
               </w:rPr>
-              <w:t>19</w:t>
+              <w:t>20</w:t>
             </w:r>
             <w:r>
               <w:rPr>
+                <w:rFonts w:ascii="Courier New" w:hAnsi="Courier New" w:cs="Courier New"/>
+                <w:webHidden/>
+              </w:rPr>
+              <w:fldChar w:fldCharType="end"/>
+            </w:r>
+          </w:hyperlink>
+        </w:p>
+        <w:p>
+          <w:pPr>
+            <w:pStyle w:val="TOC1"/>
+            <w:tabs>
+              <w:tab w:val="right" w:leader="dot" w:pos="9350"/>
+            </w:tabs>
+            <w:rPr>
+              <w:rFonts w:ascii="Courier New" w:eastAsiaTheme="minorEastAsia" w:hAnsi="Courier New" w:cs="Courier New"/>
+            </w:rPr>
+          </w:pPr>
+          <w:hyperlink w:anchor="_Toc70986027" w:history="1">
+            <w:r>
+              <w:rPr>
+                <w:rStyle w:val="Hyperlink"/>
+                <w:rFonts w:ascii="Courier New" w:hAnsi="Courier New" w:cs="Courier New"/>
+                <w:lang w:val="vi-VN"/>
+              </w:rPr>
+              <w:t>GitHub:</w:t>
+            </w:r>
+            <w:r>
+              <w:rPr>
+                <w:rFonts w:ascii="Courier New" w:hAnsi="Courier New" w:cs="Courier New"/>
+                <w:webHidden/>
+              </w:rPr>
+              <w:tab/>
+            </w:r>
+            <w:r>
+              <w:rPr>
+                <w:rFonts w:ascii="Courier New" w:hAnsi="Courier New" w:cs="Courier New"/>
+                <w:webHidden/>
+              </w:rPr>
+              <w:fldChar w:fldCharType="begin"/>
+            </w:r>
+            <w:r>
+              <w:rPr>
+                <w:rFonts w:ascii="Courier New" w:hAnsi="Courier New" w:cs="Courier New"/>
+                <w:webHidden/>
+              </w:rPr>
+              <w:instrText xml:space="preserve"> PAGEREF _Toc70986027 \h </w:instrText>
+            </w:r>
+            <w:r>
+              <w:rPr>
+                <w:rFonts w:ascii="Courier New" w:hAnsi="Courier New" w:cs="Courier New"/>
+                <w:webHidden/>
+              </w:rPr>
+            </w:r>
+            <w:r>
+              <w:rPr>
+                <w:rFonts w:ascii="Courier New" w:hAnsi="Courier New" w:cs="Courier New"/>
+                <w:webHidden/>
+              </w:rPr>
+              <w:fldChar w:fldCharType="separate"/>
+            </w:r>
+            <w:r>
+              <w:rPr>
+                <w:rFonts w:ascii="Courier New" w:hAnsi="Courier New" w:cs="Courier New"/>
+                <w:webHidden/>
+              </w:rPr>
+              <w:t>21</w:t>
+            </w:r>
+            <w:r>
+              <w:rPr>
+                <w:rFonts w:ascii="Courier New" w:hAnsi="Courier New" w:cs="Courier New"/>
+                <w:webHidden/>
+              </w:rPr>
+              <w:fldChar w:fldCharType="end"/>
+            </w:r>
+          </w:hyperlink>
+        </w:p>
+        <w:p>
+          <w:pPr>
+            <w:pStyle w:val="TOC1"/>
+            <w:tabs>
+              <w:tab w:val="right" w:leader="dot" w:pos="9350"/>
+            </w:tabs>
+            <w:rPr>
+              <w:rFonts w:ascii="Courier New" w:eastAsiaTheme="minorEastAsia" w:hAnsi="Courier New" w:cs="Courier New"/>
+            </w:rPr>
+          </w:pPr>
+          <w:hyperlink w:anchor="_Toc70986028" w:history="1">
+            <w:r>
+              <w:rPr>
+                <w:rStyle w:val="Hyperlink"/>
+                <w:rFonts w:ascii="Courier New" w:hAnsi="Courier New" w:cs="Courier New"/>
+                <w:lang w:val="vi-VN"/>
+              </w:rPr>
+              <w:t>Referncen:</w:t>
+            </w:r>
+            <w:r>
+              <w:rPr>
+                <w:rFonts w:ascii="Courier New" w:hAnsi="Courier New" w:cs="Courier New"/>
+                <w:webHidden/>
+              </w:rPr>
+              <w:tab/>
+            </w:r>
+            <w:r>
+              <w:rPr>
+                <w:rFonts w:ascii="Courier New" w:hAnsi="Courier New" w:cs="Courier New"/>
+                <w:webHidden/>
+              </w:rPr>
+              <w:fldChar w:fldCharType="begin"/>
+            </w:r>
+            <w:r>
+              <w:rPr>
+                <w:rFonts w:ascii="Courier New" w:hAnsi="Courier New" w:cs="Courier New"/>
+                <w:webHidden/>
+              </w:rPr>
+              <w:instrText xml:space="preserve"> PAGEREF _Toc70986028 \h </w:instrText>
+            </w:r>
+            <w:r>
+              <w:rPr>
+                <w:rFonts w:ascii="Courier New" w:hAnsi="Courier New" w:cs="Courier New"/>
+                <w:webHidden/>
+              </w:rPr>
+            </w:r>
+            <w:r>
+              <w:rPr>
+                <w:rFonts w:ascii="Courier New" w:hAnsi="Courier New" w:cs="Courier New"/>
+                <w:webHidden/>
+              </w:rPr>
+              <w:fldChar w:fldCharType="separate"/>
+            </w:r>
+            <w:r>
+              <w:rPr>
+                <w:rFonts w:ascii="Courier New" w:hAnsi="Courier New" w:cs="Courier New"/>
+                <w:webHidden/>
+              </w:rPr>
+              <w:t>21</w:t>
+            </w:r>
+            <w:r>
+              <w:rPr>
+                <w:rFonts w:ascii="Courier New" w:hAnsi="Courier New" w:cs="Courier New"/>
                 <w:webHidden/>
               </w:rPr>
               <w:fldChar w:fldCharType="end"/>
@@ -2475,7 +2865,7 @@
           <w:lang w:val="vi-VN"/>
         </w:rPr>
       </w:pPr>
-      <w:bookmarkStart w:id="0" w:name="_Toc70850319"/>
+      <w:bookmarkStart w:id="0" w:name="_Toc70985991"/>
       <w:r>
         <w:rPr>
           <w:rFonts w:ascii="Courier New" w:hAnsi="Courier New" w:cs="Courier New"/>
@@ -2597,7 +2987,7 @@
           <w:lang w:val="vi-VN"/>
         </w:rPr>
       </w:pPr>
-      <w:bookmarkStart w:id="1" w:name="_Toc70850320"/>
+      <w:bookmarkStart w:id="1" w:name="_Toc70985992"/>
       <w:r>
         <w:rPr>
           <w:rFonts w:ascii="Courier New" w:hAnsi="Courier New" w:cs="Courier New"/>
@@ -2694,7 +3084,7 @@
           <w:lang w:val="vi-VN"/>
         </w:rPr>
       </w:pPr>
-      <w:bookmarkStart w:id="2" w:name="_Toc70850321"/>
+      <w:bookmarkStart w:id="2" w:name="_Toc70985993"/>
       <w:r>
         <w:rPr>
           <w:rFonts w:ascii="Courier New" w:hAnsi="Courier New" w:cs="Courier New"/>
@@ -3939,7 +4329,7 @@
           <w:lang w:val="vi-VN"/>
         </w:rPr>
       </w:pPr>
-      <w:bookmarkStart w:id="3" w:name="_Toc70850322"/>
+      <w:bookmarkStart w:id="3" w:name="_Toc70985994"/>
       <w:r>
         <w:rPr>
           <w:rFonts w:ascii="Courier New" w:hAnsi="Courier New" w:cs="Courier New"/>
@@ -4313,7 +4703,7 @@
           <w:lang w:val="vi-VN"/>
         </w:rPr>
       </w:pPr>
-      <w:bookmarkStart w:id="4" w:name="_Toc70850323"/>
+      <w:bookmarkStart w:id="4" w:name="_Toc70985995"/>
       <w:r>
         <w:rPr>
           <w:rFonts w:ascii="Courier New" w:hAnsi="Courier New" w:cs="Courier New"/>
@@ -4488,7 +4878,7 @@
           <w:lang w:val="vi-VN"/>
         </w:rPr>
       </w:pPr>
-      <w:bookmarkStart w:id="5" w:name="_Toc70850324"/>
+      <w:bookmarkStart w:id="5" w:name="_Toc70985996"/>
       <w:r>
         <w:rPr>
           <w:rFonts w:ascii="Courier New" w:hAnsi="Courier New" w:cs="Courier New"/>
@@ -4644,7 +5034,7 @@
           <w:lang w:val="vi-VN"/>
         </w:rPr>
       </w:pPr>
-      <w:bookmarkStart w:id="6" w:name="_Toc70850325"/>
+      <w:bookmarkStart w:id="6" w:name="_Toc70985997"/>
       <w:r>
         <w:rPr>
           <w:rFonts w:ascii="Courier New" w:hAnsi="Courier New" w:cs="Courier New"/>
@@ -4983,7 +5373,7 @@
           <w:rFonts w:ascii="Courier New" w:hAnsi="Courier New" w:cs="Courier New"/>
         </w:rPr>
       </w:pPr>
-      <w:bookmarkStart w:id="7" w:name="_Toc70850326"/>
+      <w:bookmarkStart w:id="7" w:name="_Toc70985998"/>
       <w:r>
         <w:rPr>
           <w:rFonts w:ascii="Courier New" w:hAnsi="Courier New" w:cs="Courier New"/>
@@ -5020,7 +5410,7 @@
           <w:lang w:val="vi-VN"/>
         </w:rPr>
       </w:pPr>
-      <w:bookmarkStart w:id="8" w:name="_Toc70850327"/>
+      <w:bookmarkStart w:id="8" w:name="_Toc70985999"/>
       <w:r>
         <w:rPr>
           <w:rFonts w:ascii="Courier New" w:hAnsi="Courier New" w:cs="Courier New"/>
@@ -5283,7 +5673,7 @@
           <w:lang w:val="vi-VN"/>
         </w:rPr>
       </w:pPr>
-      <w:bookmarkStart w:id="9" w:name="_Toc70850328"/>
+      <w:bookmarkStart w:id="9" w:name="_Toc70986000"/>
       <w:r>
         <w:rPr>
           <w:rFonts w:ascii="Courier New" w:hAnsi="Courier New" w:cs="Courier New"/>
@@ -5524,7 +5914,7 @@
           <w:lang w:val="vi-VN"/>
         </w:rPr>
       </w:pPr>
-      <w:bookmarkStart w:id="10" w:name="_Toc70850329"/>
+      <w:bookmarkStart w:id="10" w:name="_Toc70986001"/>
       <w:r>
         <w:rPr>
           <w:rFonts w:ascii="Courier New" w:hAnsi="Courier New" w:cs="Courier New"/>
@@ -5679,7 +6069,7 @@
           <w:lang w:val="vi-VN"/>
         </w:rPr>
       </w:pPr>
-      <w:bookmarkStart w:id="11" w:name="_Toc70850330"/>
+      <w:bookmarkStart w:id="11" w:name="_Toc70986002"/>
       <w:r>
         <w:rPr>
           <w:rFonts w:ascii="Courier New" w:hAnsi="Courier New" w:cs="Courier New"/>
@@ -6042,7 +6432,7 @@
           <w:lang w:val="vi-VN"/>
         </w:rPr>
       </w:pPr>
-      <w:bookmarkStart w:id="12" w:name="_Toc70850331"/>
+      <w:bookmarkStart w:id="12" w:name="_Toc70986003"/>
       <w:r>
         <w:rPr>
           <w:rFonts w:ascii="Courier New" w:hAnsi="Courier New" w:cs="Courier New"/>
@@ -7348,7 +7738,7 @@
           <w:lang w:val="vi-VN"/>
         </w:rPr>
       </w:pPr>
-      <w:bookmarkStart w:id="13" w:name="_Toc70850332"/>
+      <w:bookmarkStart w:id="13" w:name="_Toc70986004"/>
       <w:r>
         <w:rPr>
           <w:rFonts w:ascii="Courier New" w:hAnsi="Courier New" w:cs="Courier New"/>
@@ -7694,7 +8084,29 @@
                                 <w:sz w:val="20"/>
                                 <w:szCs w:val="20"/>
                               </w:rPr>
-                              <w:t xml:space="preserve"> ContructPOJODependency(String </w:t>
+                              <w:t xml:space="preserve"> </w:t>
+                            </w:r>
+                            <w:proofErr w:type="spellStart"/>
+                            <w:r>
+                              <w:rPr>
+                                <w:rFonts w:ascii="Consolas" w:hAnsi="Consolas" w:cs="Consolas"/>
+                                <w:noProof w:val="0"/>
+                                <w:color w:val="000000"/>
+                                <w:sz w:val="20"/>
+                                <w:szCs w:val="20"/>
+                              </w:rPr>
+                              <w:t>ContructPOJODependency</w:t>
+                            </w:r>
+                            <w:proofErr w:type="spellEnd"/>
+                            <w:r>
+                              <w:rPr>
+                                <w:rFonts w:ascii="Consolas" w:hAnsi="Consolas" w:cs="Consolas"/>
+                                <w:noProof w:val="0"/>
+                                <w:color w:val="000000"/>
+                                <w:sz w:val="20"/>
+                                <w:szCs w:val="20"/>
+                              </w:rPr>
+                              <w:t xml:space="preserve">(String </w:t>
                             </w:r>
                             <w:r>
                               <w:rPr>
@@ -7716,6 +8128,7 @@
                               </w:rPr>
                               <w:t xml:space="preserve">, String </w:t>
                             </w:r>
+                            <w:proofErr w:type="spellStart"/>
                             <w:r>
                               <w:rPr>
                                 <w:rFonts w:ascii="Consolas" w:hAnsi="Consolas" w:cs="Consolas"/>
@@ -7726,6 +8139,7 @@
                               </w:rPr>
                               <w:t>nameClass</w:t>
                             </w:r>
+                            <w:proofErr w:type="spellEnd"/>
                             <w:r>
                               <w:rPr>
                                 <w:rFonts w:ascii="Consolas" w:hAnsi="Consolas" w:cs="Consolas"/>
@@ -7758,6 +8172,7 @@
                               </w:rPr>
                               <w:t xml:space="preserve"> </w:t>
                             </w:r>
+                            <w:proofErr w:type="spellStart"/>
                             <w:r>
                               <w:rPr>
                                 <w:rFonts w:ascii="Consolas" w:hAnsi="Consolas" w:cs="Consolas"/>
@@ -7768,6 +8183,7 @@
                               </w:rPr>
                               <w:t>maso</w:t>
                             </w:r>
+                            <w:proofErr w:type="spellEnd"/>
                             <w:r>
                               <w:rPr>
                                 <w:rFonts w:ascii="Consolas" w:hAnsi="Consolas" w:cs="Consolas"/>
@@ -8006,6 +8422,7 @@
                               </w:rPr>
                               <w:tab/>
                             </w:r>
+                            <w:proofErr w:type="spellStart"/>
                             <w:r>
                               <w:rPr>
                                 <w:rFonts w:ascii="Consolas" w:hAnsi="Consolas" w:cs="Consolas"/>
@@ -8038,6 +8455,7 @@
                               </w:rPr>
                               <w:t>nameClass</w:t>
                             </w:r>
+                            <w:proofErr w:type="spellEnd"/>
                             <w:r>
                               <w:rPr>
                                 <w:rFonts w:ascii="Consolas" w:hAnsi="Consolas" w:cs="Consolas"/>
@@ -8048,6 +8466,7 @@
                               </w:rPr>
                               <w:t xml:space="preserve"> = </w:t>
                             </w:r>
+                            <w:proofErr w:type="spellStart"/>
                             <w:r>
                               <w:rPr>
                                 <w:rFonts w:ascii="Consolas" w:hAnsi="Consolas" w:cs="Consolas"/>
@@ -8058,6 +8477,7 @@
                               </w:rPr>
                               <w:t>nameClass</w:t>
                             </w:r>
+                            <w:proofErr w:type="spellEnd"/>
                             <w:r>
                               <w:rPr>
                                 <w:rFonts w:ascii="Consolas" w:hAnsi="Consolas" w:cs="Consolas"/>
@@ -8102,6 +8522,7 @@
                               </w:rPr>
                               <w:tab/>
                             </w:r>
+                            <w:proofErr w:type="spellStart"/>
                             <w:r>
                               <w:rPr>
                                 <w:rFonts w:ascii="Consolas" w:hAnsi="Consolas" w:cs="Consolas"/>
@@ -8134,6 +8555,7 @@
                               </w:rPr>
                               <w:t>maso</w:t>
                             </w:r>
+                            <w:proofErr w:type="spellEnd"/>
                             <w:r>
                               <w:rPr>
                                 <w:rFonts w:ascii="Consolas" w:hAnsi="Consolas" w:cs="Consolas"/>
@@ -8144,6 +8566,7 @@
                               </w:rPr>
                               <w:t xml:space="preserve"> = </w:t>
                             </w:r>
+                            <w:proofErr w:type="spellStart"/>
                             <w:r>
                               <w:rPr>
                                 <w:rFonts w:ascii="Consolas" w:hAnsi="Consolas" w:cs="Consolas"/>
@@ -8154,6 +8577,7 @@
                               </w:rPr>
                               <w:t>maso</w:t>
                             </w:r>
+                            <w:proofErr w:type="spellEnd"/>
                             <w:r>
                               <w:rPr>
                                 <w:rFonts w:ascii="Consolas" w:hAnsi="Consolas" w:cs="Consolas"/>
@@ -8372,7 +8796,29 @@
                           <w:sz w:val="20"/>
                           <w:szCs w:val="20"/>
                         </w:rPr>
-                        <w:t xml:space="preserve"> ContructPOJODependency(String </w:t>
+                        <w:t xml:space="preserve"> </w:t>
+                      </w:r>
+                      <w:proofErr w:type="spellStart"/>
+                      <w:r>
+                        <w:rPr>
+                          <w:rFonts w:ascii="Consolas" w:hAnsi="Consolas" w:cs="Consolas"/>
+                          <w:noProof w:val="0"/>
+                          <w:color w:val="000000"/>
+                          <w:sz w:val="20"/>
+                          <w:szCs w:val="20"/>
+                        </w:rPr>
+                        <w:t>ContructPOJODependency</w:t>
+                      </w:r>
+                      <w:proofErr w:type="spellEnd"/>
+                      <w:r>
+                        <w:rPr>
+                          <w:rFonts w:ascii="Consolas" w:hAnsi="Consolas" w:cs="Consolas"/>
+                          <w:noProof w:val="0"/>
+                          <w:color w:val="000000"/>
+                          <w:sz w:val="20"/>
+                          <w:szCs w:val="20"/>
+                        </w:rPr>
+                        <w:t xml:space="preserve">(String </w:t>
                       </w:r>
                       <w:r>
                         <w:rPr>
@@ -8394,6 +8840,7 @@
                         </w:rPr>
                         <w:t xml:space="preserve">, String </w:t>
                       </w:r>
+                      <w:proofErr w:type="spellStart"/>
                       <w:r>
                         <w:rPr>
                           <w:rFonts w:ascii="Consolas" w:hAnsi="Consolas" w:cs="Consolas"/>
@@ -8404,6 +8851,7 @@
                         </w:rPr>
                         <w:t>nameClass</w:t>
                       </w:r>
+                      <w:proofErr w:type="spellEnd"/>
                       <w:r>
                         <w:rPr>
                           <w:rFonts w:ascii="Consolas" w:hAnsi="Consolas" w:cs="Consolas"/>
@@ -8436,6 +8884,7 @@
                         </w:rPr>
                         <w:t xml:space="preserve"> </w:t>
                       </w:r>
+                      <w:proofErr w:type="spellStart"/>
                       <w:r>
                         <w:rPr>
                           <w:rFonts w:ascii="Consolas" w:hAnsi="Consolas" w:cs="Consolas"/>
@@ -8446,6 +8895,7 @@
                         </w:rPr>
                         <w:t>maso</w:t>
                       </w:r>
+                      <w:proofErr w:type="spellEnd"/>
                       <w:r>
                         <w:rPr>
                           <w:rFonts w:ascii="Consolas" w:hAnsi="Consolas" w:cs="Consolas"/>
@@ -8684,6 +9134,7 @@
                         </w:rPr>
                         <w:tab/>
                       </w:r>
+                      <w:proofErr w:type="spellStart"/>
                       <w:r>
                         <w:rPr>
                           <w:rFonts w:ascii="Consolas" w:hAnsi="Consolas" w:cs="Consolas"/>
@@ -8716,6 +9167,7 @@
                         </w:rPr>
                         <w:t>nameClass</w:t>
                       </w:r>
+                      <w:proofErr w:type="spellEnd"/>
                       <w:r>
                         <w:rPr>
                           <w:rFonts w:ascii="Consolas" w:hAnsi="Consolas" w:cs="Consolas"/>
@@ -8726,6 +9178,7 @@
                         </w:rPr>
                         <w:t xml:space="preserve"> = </w:t>
                       </w:r>
+                      <w:proofErr w:type="spellStart"/>
                       <w:r>
                         <w:rPr>
                           <w:rFonts w:ascii="Consolas" w:hAnsi="Consolas" w:cs="Consolas"/>
@@ -8736,6 +9189,7 @@
                         </w:rPr>
                         <w:t>nameClass</w:t>
                       </w:r>
+                      <w:proofErr w:type="spellEnd"/>
                       <w:r>
                         <w:rPr>
                           <w:rFonts w:ascii="Consolas" w:hAnsi="Consolas" w:cs="Consolas"/>
@@ -8780,6 +9234,7 @@
                         </w:rPr>
                         <w:tab/>
                       </w:r>
+                      <w:proofErr w:type="spellStart"/>
                       <w:r>
                         <w:rPr>
                           <w:rFonts w:ascii="Consolas" w:hAnsi="Consolas" w:cs="Consolas"/>
@@ -8812,6 +9267,7 @@
                         </w:rPr>
                         <w:t>maso</w:t>
                       </w:r>
+                      <w:proofErr w:type="spellEnd"/>
                       <w:r>
                         <w:rPr>
                           <w:rFonts w:ascii="Consolas" w:hAnsi="Consolas" w:cs="Consolas"/>
@@ -8822,6 +9278,7 @@
                         </w:rPr>
                         <w:t xml:space="preserve"> = </w:t>
                       </w:r>
+                      <w:proofErr w:type="spellStart"/>
                       <w:r>
                         <w:rPr>
                           <w:rFonts w:ascii="Consolas" w:hAnsi="Consolas" w:cs="Consolas"/>
@@ -8832,6 +9289,7 @@
                         </w:rPr>
                         <w:t>maso</w:t>
                       </w:r>
+                      <w:proofErr w:type="spellEnd"/>
                       <w:r>
                         <w:rPr>
                           <w:rFonts w:ascii="Consolas" w:hAnsi="Consolas" w:cs="Consolas"/>
@@ -11134,7 +11592,7 @@
           <w:rFonts w:ascii="Courier New" w:hAnsi="Courier New" w:cs="Courier New"/>
         </w:rPr>
       </w:pPr>
-      <w:bookmarkStart w:id="14" w:name="_Toc70850333"/>
+      <w:bookmarkStart w:id="14" w:name="_Toc70986005"/>
       <w:r>
         <w:rPr>
           <w:rFonts w:ascii="Courier New" w:hAnsi="Courier New" w:cs="Courier New"/>
@@ -11242,7 +11700,7 @@
           <w:lang w:val="vi-VN"/>
         </w:rPr>
       </w:pPr>
-      <w:bookmarkStart w:id="15" w:name="_Toc70850334"/>
+      <w:bookmarkStart w:id="15" w:name="_Toc70986006"/>
       <w:r>
         <w:rPr>
           <w:rFonts w:ascii="Courier New" w:hAnsi="Courier New" w:cs="Courier New"/>
@@ -11479,7 +11937,7 @@
           <w:lang w:val="vi-VN"/>
         </w:rPr>
       </w:pPr>
-      <w:bookmarkStart w:id="16" w:name="_Toc70850335"/>
+      <w:bookmarkStart w:id="16" w:name="_Toc70986007"/>
       <w:r>
         <w:rPr>
           <w:rFonts w:ascii="Courier New" w:hAnsi="Courier New" w:cs="Courier New"/>
@@ -12685,7 +13143,7 @@
           <w:lang w:val="vi-VN"/>
         </w:rPr>
       </w:pPr>
-      <w:bookmarkStart w:id="17" w:name="_Toc70850336"/>
+      <w:bookmarkStart w:id="17" w:name="_Toc70986008"/>
       <w:r>
         <w:rPr>
           <w:rFonts w:ascii="Courier New" w:hAnsi="Courier New" w:cs="Courier New"/>
@@ -13814,7 +14272,7 @@
           <w:szCs w:val="26"/>
         </w:rPr>
       </w:pPr>
-      <w:bookmarkStart w:id="18" w:name="_Toc70850337"/>
+      <w:bookmarkStart w:id="18" w:name="_Toc70986009"/>
       <w:r>
         <w:rPr>
           <w:rStyle w:val="HTMLCode"/>
@@ -15020,7 +15478,7 @@
           <w:lang w:val="vi-VN"/>
         </w:rPr>
       </w:pPr>
-      <w:bookmarkStart w:id="19" w:name="_Toc70850338"/>
+      <w:bookmarkStart w:id="19" w:name="_Toc70986010"/>
       <w:r>
         <w:rPr>
           <w:rFonts w:ascii="Courier New" w:hAnsi="Courier New" w:cs="Courier New"/>
@@ -16216,7 +16674,7 @@
           <w:lang w:val="vi-VN"/>
         </w:rPr>
       </w:pPr>
-      <w:bookmarkStart w:id="20" w:name="_Toc70850339"/>
+      <w:bookmarkStart w:id="20" w:name="_Toc70986011"/>
       <w:r>
         <w:rPr>
           <w:rFonts w:ascii="Courier New" w:hAnsi="Courier New" w:cs="Courier New"/>
@@ -17130,7 +17588,7 @@
           <w:lang w:val="vi-VN"/>
         </w:rPr>
       </w:pPr>
-      <w:bookmarkStart w:id="21" w:name="_Toc70850340"/>
+      <w:bookmarkStart w:id="21" w:name="_Toc70986012"/>
       <w:r>
         <w:rPr>
           <w:rFonts w:ascii="Courier New" w:hAnsi="Courier New" w:cs="Courier New"/>
@@ -18477,7 +18935,7 @@
           <w:rFonts w:ascii="Courier New" w:hAnsi="Courier New" w:cs="Courier New"/>
         </w:rPr>
       </w:pPr>
-      <w:bookmarkStart w:id="22" w:name="_Toc70850341"/>
+      <w:bookmarkStart w:id="22" w:name="_Toc70986013"/>
       <w:r>
         <w:rPr>
           <w:rFonts w:ascii="Courier New" w:hAnsi="Courier New" w:cs="Courier New"/>
@@ -18579,7 +19037,7 @@
           <w:lang w:val="vi-VN"/>
         </w:rPr>
       </w:pPr>
-      <w:bookmarkStart w:id="23" w:name="_Toc70850342"/>
+      <w:bookmarkStart w:id="23" w:name="_Toc70986014"/>
       <w:r>
         <w:rPr>
           <w:rFonts w:ascii="Courier New" w:hAnsi="Courier New" w:cs="Courier New"/>
@@ -18714,7 +19172,7 @@
           <w:lang w:val="vi-VN"/>
         </w:rPr>
       </w:pPr>
-      <w:bookmarkStart w:id="24" w:name="_Toc70850343"/>
+      <w:bookmarkStart w:id="24" w:name="_Toc70986015"/>
       <w:r>
         <w:rPr>
           <w:rFonts w:ascii="Courier New" w:hAnsi="Courier New" w:cs="Courier New"/>
@@ -18863,7 +19321,7 @@
           <w:lang w:val="vi-VN"/>
         </w:rPr>
       </w:pPr>
-      <w:bookmarkStart w:id="25" w:name="_Toc70850344"/>
+      <w:bookmarkStart w:id="25" w:name="_Toc70986016"/>
       <w:r>
         <w:rPr>
           <w:rFonts w:ascii="Courier New" w:hAnsi="Courier New" w:cs="Courier New"/>
@@ -18987,7 +19445,7 @@
           <w:lang w:val="vi-VN"/>
         </w:rPr>
       </w:pPr>
-      <w:bookmarkStart w:id="26" w:name="_Toc70850345"/>
+      <w:bookmarkStart w:id="26" w:name="_Toc70986017"/>
       <w:r>
         <w:rPr>
           <w:rFonts w:ascii="Courier New" w:hAnsi="Courier New" w:cs="Courier New"/>
@@ -19145,7 +19603,7 @@
           <w:lang w:val="vi-VN"/>
         </w:rPr>
       </w:pPr>
-      <w:bookmarkStart w:id="27" w:name="_Toc70850346"/>
+      <w:bookmarkStart w:id="27" w:name="_Toc70986018"/>
       <w:r>
         <w:rPr>
           <w:rFonts w:ascii="Courier New" w:hAnsi="Courier New" w:cs="Courier New"/>
@@ -20403,7 +20861,7 @@
           <w:rFonts w:ascii="Courier New" w:hAnsi="Courier New" w:cs="Courier New"/>
         </w:rPr>
       </w:pPr>
-      <w:bookmarkStart w:id="28" w:name="_Toc70850347"/>
+      <w:bookmarkStart w:id="28" w:name="_Toc70986019"/>
       <w:r>
         <w:rPr>
           <w:rFonts w:ascii="Courier New" w:hAnsi="Courier New" w:cs="Courier New"/>
@@ -20461,62 +20919,6 @@
         </w:rPr>
         <w:t xml:space="preserve"> </w:t>
       </w:r>
-    </w:p>
-    <w:p>
-      <w:pPr>
-        <w:rPr>
-          <w:rFonts w:ascii="Courier New" w:hAnsi="Courier New" w:cs="Courier New"/>
-          <w:lang w:val="vi-VN"/>
-        </w:rPr>
-      </w:pPr>
-    </w:p>
-    <w:p>
-      <w:pPr>
-        <w:rPr>
-          <w:rFonts w:ascii="Courier New" w:hAnsi="Courier New" w:cs="Courier New"/>
-          <w:lang w:val="vi-VN"/>
-        </w:rPr>
-      </w:pPr>
-    </w:p>
-    <w:p>
-      <w:pPr>
-        <w:rPr>
-          <w:rFonts w:ascii="Courier New" w:hAnsi="Courier New" w:cs="Courier New"/>
-          <w:lang w:val="vi-VN"/>
-        </w:rPr>
-      </w:pPr>
-    </w:p>
-    <w:p>
-      <w:pPr>
-        <w:rPr>
-          <w:rFonts w:ascii="Courier New" w:hAnsi="Courier New" w:cs="Courier New"/>
-          <w:lang w:val="vi-VN"/>
-        </w:rPr>
-      </w:pPr>
-    </w:p>
-    <w:p>
-      <w:pPr>
-        <w:rPr>
-          <w:rFonts w:ascii="Courier New" w:hAnsi="Courier New" w:cs="Courier New"/>
-          <w:lang w:val="vi-VN"/>
-        </w:rPr>
-      </w:pPr>
-    </w:p>
-    <w:p>
-      <w:pPr>
-        <w:rPr>
-          <w:rFonts w:ascii="Courier New" w:hAnsi="Courier New" w:cs="Courier New"/>
-          <w:lang w:val="vi-VN"/>
-        </w:rPr>
-      </w:pPr>
-    </w:p>
-    <w:p>
-      <w:pPr>
-        <w:rPr>
-          <w:rFonts w:ascii="Courier New" w:hAnsi="Courier New" w:cs="Courier New"/>
-          <w:lang w:val="vi-VN"/>
-        </w:rPr>
-      </w:pPr>
     </w:p>
     <w:p>
       <w:pPr>
@@ -20533,13 +20935,13 @@
         <mc:AlternateContent>
           <mc:Choice Requires="wps">
             <w:drawing>
-              <wp:anchor distT="0" distB="0" distL="114300" distR="114300" simplePos="0" relativeHeight="251710464" behindDoc="0" locked="0" layoutInCell="1" allowOverlap="1" wp14:anchorId="0AD9DD5F" wp14:editId="0DFF9310">
+              <wp:anchor distT="0" distB="0" distL="114300" distR="114300" simplePos="0" relativeHeight="251710464" behindDoc="0" locked="0" layoutInCell="1" allowOverlap="1" wp14:anchorId="0AD9DD5F" wp14:editId="36ADF45D">
                 <wp:simplePos x="0" y="0"/>
                 <wp:positionH relativeFrom="margin">
-                  <wp:align>left</wp:align>
+                  <wp:align>center</wp:align>
                 </wp:positionH>
                 <wp:positionV relativeFrom="paragraph">
-                  <wp:posOffset>0</wp:posOffset>
+                  <wp:posOffset>40005</wp:posOffset>
                 </wp:positionV>
                 <wp:extent cx="5816600" cy="8280400"/>
                 <wp:effectExtent l="0" t="0" r="12700" b="25400"/>
@@ -21909,7 +22311,7 @@
           </mc:Choice>
           <mc:Fallback>
             <w:pict>
-              <v:rect w14:anchorId="0AD9DD5F" id="Rectangle 28" o:spid="_x0000_s1050" style="position:absolute;margin-left:0;margin-top:0;width:458pt;height:652pt;z-index:251710464;visibility:visible;mso-wrap-style:square;mso-width-percent:0;mso-height-percent:0;mso-wrap-distance-left:9pt;mso-wrap-distance-top:0;mso-wrap-distance-right:9pt;mso-wrap-distance-bottom:0;mso-position-horizontal:left;mso-position-horizontal-relative:margin;mso-position-vertical:absolute;mso-position-vertical-relative:text;mso-width-percent:0;mso-height-percent:0;mso-width-relative:margin;mso-height-relative:margin;v-text-anchor:middle" o:gfxdata="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" fillcolor="#91bce3 [2168]" strokecolor="#5b9bd5 [3208]" strokeweight=".5pt">
+              <v:rect w14:anchorId="0AD9DD5F" id="Rectangle 28" o:spid="_x0000_s1050" style="position:absolute;margin-left:0;margin-top:3.15pt;width:458pt;height:652pt;z-index:251710464;visibility:visible;mso-wrap-style:square;mso-width-percent:0;mso-height-percent:0;mso-wrap-distance-left:9pt;mso-wrap-distance-top:0;mso-wrap-distance-right:9pt;mso-wrap-distance-bottom:0;mso-position-horizontal:center;mso-position-horizontal-relative:margin;mso-position-vertical:absolute;mso-position-vertical-relative:text;mso-width-percent:0;mso-height-percent:0;mso-width-relative:margin;mso-height-relative:margin;v-text-anchor:middle" o:gfxdata="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" fillcolor="#91bce3 [2168]" strokecolor="#5b9bd5 [3208]" strokeweight=".5pt">
                 <v:fill color2="#7aaddd [2616]" rotate="t" colors="0 #b1cbe9;.5 #a3c1e5;1 #92b9e4" focus="100%" type="gradient">
                   <o:fill v:ext="view" type="gradientUnscaled"/>
                 </v:fill>
@@ -23470,13 +23872,45 @@
     </w:p>
     <w:p>
       <w:pPr>
+        <w:rPr>
+          <w:rFonts w:ascii="Courier New" w:hAnsi="Courier New" w:cs="Courier New"/>
+          <w:lang w:val="vi-VN"/>
+        </w:rPr>
+      </w:pPr>
+    </w:p>
+    <w:p>
+      <w:pPr>
+        <w:rPr>
+          <w:rFonts w:ascii="Courier New" w:hAnsi="Courier New" w:cs="Courier New"/>
+          <w:lang w:val="vi-VN"/>
+        </w:rPr>
+      </w:pPr>
+    </w:p>
+    <w:p>
+      <w:pPr>
+        <w:rPr>
+          <w:rFonts w:ascii="Courier New" w:hAnsi="Courier New" w:cs="Courier New"/>
+          <w:lang w:val="vi-VN"/>
+        </w:rPr>
+      </w:pPr>
+    </w:p>
+    <w:p>
+      <w:pPr>
+        <w:rPr>
+          <w:rFonts w:ascii="Courier New" w:hAnsi="Courier New" w:cs="Courier New"/>
+          <w:lang w:val="vi-VN"/>
+        </w:rPr>
+      </w:pPr>
+    </w:p>
+    <w:p>
+      <w:pPr>
         <w:pStyle w:val="Heading2"/>
         <w:rPr>
           <w:rFonts w:ascii="Courier New" w:hAnsi="Courier New" w:cs="Courier New"/>
           <w:lang w:val="vi-VN"/>
         </w:rPr>
       </w:pPr>
-      <w:bookmarkStart w:id="29" w:name="_Toc70850348"/>
+      <w:bookmarkStart w:id="29" w:name="_Toc70986020"/>
       <w:r>
         <w:rPr>
           <w:rFonts w:ascii="Courier New" w:hAnsi="Courier New" w:cs="Courier New"/>
@@ -25595,7 +26029,7 @@
           <w:lang w:val="vi-VN"/>
         </w:rPr>
       </w:pPr>
-      <w:bookmarkStart w:id="30" w:name="_Toc70850349"/>
+      <w:bookmarkStart w:id="30" w:name="_Toc70986021"/>
       <w:r>
         <w:rPr>
           <w:rFonts w:ascii="Courier New" w:hAnsi="Courier New" w:cs="Courier New"/>
@@ -25761,6 +26195,7 @@
                               </w:rPr>
                               <w:t xml:space="preserve"> </w:t>
                             </w:r>
+                            <w:proofErr w:type="spellStart"/>
                             <w:r>
                               <w:rPr>
                                 <w:rFonts w:ascii="Courier New" w:eastAsia="Times New Roman" w:hAnsi="Courier New" w:cs="Courier New"/>
@@ -25768,7 +26203,17 @@
                                 <w:sz w:val="20"/>
                                 <w:szCs w:val="20"/>
                               </w:rPr>
-                              <w:t xml:space="preserve">DemoBean </w:t>
+                              <w:t>DemoBean</w:t>
+                            </w:r>
+                            <w:proofErr w:type="spellEnd"/>
+                            <w:r>
+                              <w:rPr>
+                                <w:rFonts w:ascii="Courier New" w:eastAsia="Times New Roman" w:hAnsi="Courier New" w:cs="Courier New"/>
+                                <w:noProof w:val="0"/>
+                                <w:sz w:val="20"/>
+                                <w:szCs w:val="20"/>
+                              </w:rPr>
+                              <w:t xml:space="preserve"> </w:t>
                             </w:r>
                           </w:p>
                           <w:p>
@@ -25857,6 +26302,7 @@
                               </w:rPr>
                               <w:t xml:space="preserve"> </w:t>
                             </w:r>
+                            <w:proofErr w:type="spellStart"/>
                             <w:r>
                               <w:rPr>
                                 <w:rFonts w:ascii="Courier New" w:eastAsia="Times New Roman" w:hAnsi="Courier New" w:cs="Courier New"/>
@@ -25864,7 +26310,17 @@
                                 <w:sz w:val="20"/>
                                 <w:szCs w:val="20"/>
                               </w:rPr>
-                              <w:t xml:space="preserve">customInit() </w:t>
+                              <w:t>customInit</w:t>
+                            </w:r>
+                            <w:proofErr w:type="spellEnd"/>
+                            <w:r>
+                              <w:rPr>
+                                <w:rFonts w:ascii="Courier New" w:eastAsia="Times New Roman" w:hAnsi="Courier New" w:cs="Courier New"/>
+                                <w:noProof w:val="0"/>
+                                <w:sz w:val="20"/>
+                                <w:szCs w:val="20"/>
+                              </w:rPr>
+                              <w:t xml:space="preserve">() </w:t>
                             </w:r>
                           </w:p>
                           <w:p>
@@ -25904,7 +26360,47 @@
                                 <w:sz w:val="20"/>
                                 <w:szCs w:val="20"/>
                               </w:rPr>
-                              <w:t>        System.out.println("Method customInit() invoked...");</w:t>
+                              <w:t>        </w:t>
+                            </w:r>
+                            <w:proofErr w:type="spellStart"/>
+                            <w:r>
+                              <w:rPr>
+                                <w:rFonts w:ascii="Courier New" w:eastAsia="Times New Roman" w:hAnsi="Courier New" w:cs="Courier New"/>
+                                <w:noProof w:val="0"/>
+                                <w:sz w:val="20"/>
+                                <w:szCs w:val="20"/>
+                              </w:rPr>
+                              <w:t>System.out.println</w:t>
+                            </w:r>
+                            <w:proofErr w:type="spellEnd"/>
+                            <w:r>
+                              <w:rPr>
+                                <w:rFonts w:ascii="Courier New" w:eastAsia="Times New Roman" w:hAnsi="Courier New" w:cs="Courier New"/>
+                                <w:noProof w:val="0"/>
+                                <w:sz w:val="20"/>
+                                <w:szCs w:val="20"/>
+                              </w:rPr>
+                              <w:t xml:space="preserve">("Method </w:t>
+                            </w:r>
+                            <w:proofErr w:type="spellStart"/>
+                            <w:r>
+                              <w:rPr>
+                                <w:rFonts w:ascii="Courier New" w:eastAsia="Times New Roman" w:hAnsi="Courier New" w:cs="Courier New"/>
+                                <w:noProof w:val="0"/>
+                                <w:sz w:val="20"/>
+                                <w:szCs w:val="20"/>
+                              </w:rPr>
+                              <w:t>customInit</w:t>
+                            </w:r>
+                            <w:proofErr w:type="spellEnd"/>
+                            <w:r>
+                              <w:rPr>
+                                <w:rFonts w:ascii="Courier New" w:eastAsia="Times New Roman" w:hAnsi="Courier New" w:cs="Courier New"/>
+                                <w:noProof w:val="0"/>
+                                <w:sz w:val="20"/>
+                                <w:szCs w:val="20"/>
+                              </w:rPr>
+                              <w:t>() invoked...");</w:t>
                             </w:r>
                           </w:p>
                           <w:p>
@@ -26022,6 +26518,7 @@
                               </w:rPr>
                               <w:t xml:space="preserve"> </w:t>
                             </w:r>
+                            <w:proofErr w:type="spellStart"/>
                             <w:r>
                               <w:rPr>
                                 <w:rFonts w:ascii="Courier New" w:eastAsia="Times New Roman" w:hAnsi="Courier New" w:cs="Courier New"/>
@@ -26029,7 +26526,17 @@
                                 <w:sz w:val="20"/>
                                 <w:szCs w:val="20"/>
                               </w:rPr>
-                              <w:t xml:space="preserve">customDestroy() </w:t>
+                              <w:t>customDestroy</w:t>
+                            </w:r>
+                            <w:proofErr w:type="spellEnd"/>
+                            <w:r>
+                              <w:rPr>
+                                <w:rFonts w:ascii="Courier New" w:eastAsia="Times New Roman" w:hAnsi="Courier New" w:cs="Courier New"/>
+                                <w:noProof w:val="0"/>
+                                <w:sz w:val="20"/>
+                                <w:szCs w:val="20"/>
+                              </w:rPr>
+                              <w:t xml:space="preserve">() </w:t>
                             </w:r>
                           </w:p>
                           <w:p>
@@ -26069,7 +26576,47 @@
                                 <w:sz w:val="20"/>
                                 <w:szCs w:val="20"/>
                               </w:rPr>
-                              <w:t>        System.out.println("Method customDestroy() invoked...");</w:t>
+                              <w:t>        </w:t>
+                            </w:r>
+                            <w:proofErr w:type="spellStart"/>
+                            <w:r>
+                              <w:rPr>
+                                <w:rFonts w:ascii="Courier New" w:eastAsia="Times New Roman" w:hAnsi="Courier New" w:cs="Courier New"/>
+                                <w:noProof w:val="0"/>
+                                <w:sz w:val="20"/>
+                                <w:szCs w:val="20"/>
+                              </w:rPr>
+                              <w:t>System.out.println</w:t>
+                            </w:r>
+                            <w:proofErr w:type="spellEnd"/>
+                            <w:r>
+                              <w:rPr>
+                                <w:rFonts w:ascii="Courier New" w:eastAsia="Times New Roman" w:hAnsi="Courier New" w:cs="Courier New"/>
+                                <w:noProof w:val="0"/>
+                                <w:sz w:val="20"/>
+                                <w:szCs w:val="20"/>
+                              </w:rPr>
+                              <w:t xml:space="preserve">("Method </w:t>
+                            </w:r>
+                            <w:proofErr w:type="spellStart"/>
+                            <w:r>
+                              <w:rPr>
+                                <w:rFonts w:ascii="Courier New" w:eastAsia="Times New Roman" w:hAnsi="Courier New" w:cs="Courier New"/>
+                                <w:noProof w:val="0"/>
+                                <w:sz w:val="20"/>
+                                <w:szCs w:val="20"/>
+                              </w:rPr>
+                              <w:t>customDestroy</w:t>
+                            </w:r>
+                            <w:proofErr w:type="spellEnd"/>
+                            <w:r>
+                              <w:rPr>
+                                <w:rFonts w:ascii="Courier New" w:eastAsia="Times New Roman" w:hAnsi="Courier New" w:cs="Courier New"/>
+                                <w:noProof w:val="0"/>
+                                <w:sz w:val="20"/>
+                                <w:szCs w:val="20"/>
+                              </w:rPr>
+                              <w:t>() invoked...");</w:t>
                             </w:r>
                           </w:p>
                           <w:p>
@@ -26196,6 +26743,7 @@
                         </w:rPr>
                         <w:t xml:space="preserve"> </w:t>
                       </w:r>
+                      <w:proofErr w:type="spellStart"/>
                       <w:r>
                         <w:rPr>
                           <w:rFonts w:ascii="Courier New" w:eastAsia="Times New Roman" w:hAnsi="Courier New" w:cs="Courier New"/>
@@ -26203,7 +26751,17 @@
                           <w:sz w:val="20"/>
                           <w:szCs w:val="20"/>
                         </w:rPr>
-                        <w:t xml:space="preserve">DemoBean </w:t>
+                        <w:t>DemoBean</w:t>
+                      </w:r>
+                      <w:proofErr w:type="spellEnd"/>
+                      <w:r>
+                        <w:rPr>
+                          <w:rFonts w:ascii="Courier New" w:eastAsia="Times New Roman" w:hAnsi="Courier New" w:cs="Courier New"/>
+                          <w:noProof w:val="0"/>
+                          <w:sz w:val="20"/>
+                          <w:szCs w:val="20"/>
+                        </w:rPr>
+                        <w:t xml:space="preserve"> </w:t>
                       </w:r>
                     </w:p>
                     <w:p>
@@ -26292,6 +26850,7 @@
                         </w:rPr>
                         <w:t xml:space="preserve"> </w:t>
                       </w:r>
+                      <w:proofErr w:type="spellStart"/>
                       <w:r>
                         <w:rPr>
                           <w:rFonts w:ascii="Courier New" w:eastAsia="Times New Roman" w:hAnsi="Courier New" w:cs="Courier New"/>
@@ -26299,7 +26858,17 @@
                           <w:sz w:val="20"/>
                           <w:szCs w:val="20"/>
                         </w:rPr>
-                        <w:t xml:space="preserve">customInit() </w:t>
+                        <w:t>customInit</w:t>
+                      </w:r>
+                      <w:proofErr w:type="spellEnd"/>
+                      <w:r>
+                        <w:rPr>
+                          <w:rFonts w:ascii="Courier New" w:eastAsia="Times New Roman" w:hAnsi="Courier New" w:cs="Courier New"/>
+                          <w:noProof w:val="0"/>
+                          <w:sz w:val="20"/>
+                          <w:szCs w:val="20"/>
+                        </w:rPr>
+                        <w:t xml:space="preserve">() </w:t>
                       </w:r>
                     </w:p>
                     <w:p>
@@ -26339,7 +26908,47 @@
                           <w:sz w:val="20"/>
                           <w:szCs w:val="20"/>
                         </w:rPr>
-                        <w:t>        System.out.println("Method customInit() invoked...");</w:t>
+                        <w:t>        </w:t>
+                      </w:r>
+                      <w:proofErr w:type="spellStart"/>
+                      <w:r>
+                        <w:rPr>
+                          <w:rFonts w:ascii="Courier New" w:eastAsia="Times New Roman" w:hAnsi="Courier New" w:cs="Courier New"/>
+                          <w:noProof w:val="0"/>
+                          <w:sz w:val="20"/>
+                          <w:szCs w:val="20"/>
+                        </w:rPr>
+                        <w:t>System.out.println</w:t>
+                      </w:r>
+                      <w:proofErr w:type="spellEnd"/>
+                      <w:r>
+                        <w:rPr>
+                          <w:rFonts w:ascii="Courier New" w:eastAsia="Times New Roman" w:hAnsi="Courier New" w:cs="Courier New"/>
+                          <w:noProof w:val="0"/>
+                          <w:sz w:val="20"/>
+                          <w:szCs w:val="20"/>
+                        </w:rPr>
+                        <w:t xml:space="preserve">("Method </w:t>
+                      </w:r>
+                      <w:proofErr w:type="spellStart"/>
+                      <w:r>
+                        <w:rPr>
+                          <w:rFonts w:ascii="Courier New" w:eastAsia="Times New Roman" w:hAnsi="Courier New" w:cs="Courier New"/>
+                          <w:noProof w:val="0"/>
+                          <w:sz w:val="20"/>
+                          <w:szCs w:val="20"/>
+                        </w:rPr>
+                        <w:t>customInit</w:t>
+                      </w:r>
+                      <w:proofErr w:type="spellEnd"/>
+                      <w:r>
+                        <w:rPr>
+                          <w:rFonts w:ascii="Courier New" w:eastAsia="Times New Roman" w:hAnsi="Courier New" w:cs="Courier New"/>
+                          <w:noProof w:val="0"/>
+                          <w:sz w:val="20"/>
+                          <w:szCs w:val="20"/>
+                        </w:rPr>
+                        <w:t>() invoked...");</w:t>
                       </w:r>
                     </w:p>
                     <w:p>
@@ -26457,6 +27066,7 @@
                         </w:rPr>
                         <w:t xml:space="preserve"> </w:t>
                       </w:r>
+                      <w:proofErr w:type="spellStart"/>
                       <w:r>
                         <w:rPr>
                           <w:rFonts w:ascii="Courier New" w:eastAsia="Times New Roman" w:hAnsi="Courier New" w:cs="Courier New"/>
@@ -26464,7 +27074,17 @@
                           <w:sz w:val="20"/>
                           <w:szCs w:val="20"/>
                         </w:rPr>
-                        <w:t xml:space="preserve">customDestroy() </w:t>
+                        <w:t>customDestroy</w:t>
+                      </w:r>
+                      <w:proofErr w:type="spellEnd"/>
+                      <w:r>
+                        <w:rPr>
+                          <w:rFonts w:ascii="Courier New" w:eastAsia="Times New Roman" w:hAnsi="Courier New" w:cs="Courier New"/>
+                          <w:noProof w:val="0"/>
+                          <w:sz w:val="20"/>
+                          <w:szCs w:val="20"/>
+                        </w:rPr>
+                        <w:t xml:space="preserve">() </w:t>
                       </w:r>
                     </w:p>
                     <w:p>
@@ -26504,7 +27124,47 @@
                           <w:sz w:val="20"/>
                           <w:szCs w:val="20"/>
                         </w:rPr>
-                        <w:t>        System.out.println("Method customDestroy() invoked...");</w:t>
+                        <w:t>        </w:t>
+                      </w:r>
+                      <w:proofErr w:type="spellStart"/>
+                      <w:r>
+                        <w:rPr>
+                          <w:rFonts w:ascii="Courier New" w:eastAsia="Times New Roman" w:hAnsi="Courier New" w:cs="Courier New"/>
+                          <w:noProof w:val="0"/>
+                          <w:sz w:val="20"/>
+                          <w:szCs w:val="20"/>
+                        </w:rPr>
+                        <w:t>System.out.println</w:t>
+                      </w:r>
+                      <w:proofErr w:type="spellEnd"/>
+                      <w:r>
+                        <w:rPr>
+                          <w:rFonts w:ascii="Courier New" w:eastAsia="Times New Roman" w:hAnsi="Courier New" w:cs="Courier New"/>
+                          <w:noProof w:val="0"/>
+                          <w:sz w:val="20"/>
+                          <w:szCs w:val="20"/>
+                        </w:rPr>
+                        <w:t xml:space="preserve">("Method </w:t>
+                      </w:r>
+                      <w:proofErr w:type="spellStart"/>
+                      <w:r>
+                        <w:rPr>
+                          <w:rFonts w:ascii="Courier New" w:eastAsia="Times New Roman" w:hAnsi="Courier New" w:cs="Courier New"/>
+                          <w:noProof w:val="0"/>
+                          <w:sz w:val="20"/>
+                          <w:szCs w:val="20"/>
+                        </w:rPr>
+                        <w:t>customDestroy</w:t>
+                      </w:r>
+                      <w:proofErr w:type="spellEnd"/>
+                      <w:r>
+                        <w:rPr>
+                          <w:rFonts w:ascii="Courier New" w:eastAsia="Times New Roman" w:hAnsi="Courier New" w:cs="Courier New"/>
+                          <w:noProof w:val="0"/>
+                          <w:sz w:val="20"/>
+                          <w:szCs w:val="20"/>
+                        </w:rPr>
+                        <w:t>() invoked...");</w:t>
                       </w:r>
                     </w:p>
                     <w:p>
@@ -26660,7 +27320,7 @@
           <w:noProof w:val="0"/>
         </w:rPr>
       </w:pPr>
-      <w:bookmarkStart w:id="31" w:name="_Toc70850350"/>
+      <w:bookmarkStart w:id="31" w:name="_Toc70986022"/>
       <w:r>
         <w:rPr>
           <w:rFonts w:ascii="Courier New" w:hAnsi="Courier New" w:cs="Courier New"/>
@@ -26869,52 +27529,60 @@
           <w:rFonts w:ascii="Courier New" w:hAnsi="Courier New" w:cs="Courier New"/>
           <w:lang w:val="vi-VN"/>
         </w:rPr>
+        <w:t xml:space="preserve">mỗi bean intances được tạo bởi container, the post-processor </w:t>
+      </w:r>
+      <w:r>
+        <w:rPr>
+          <w:rFonts w:ascii="Courier New" w:hAnsi="Courier New" w:cs="Courier New"/>
+          <w:lang w:val="vi-VN"/>
+        </w:rPr>
+        <w:t xml:space="preserve">nhận được 1 gọi hàm từ container </w:t>
+      </w:r>
+      <w:r>
+        <w:rPr>
+          <w:rFonts w:ascii="Courier New" w:hAnsi="Courier New" w:cs="Courier New"/>
+          <w:lang w:val="vi-VN"/>
+        </w:rPr>
+        <w:t xml:space="preserve">bao gồm lúc trước khi container </w:t>
+      </w:r>
+      <w:r>
+        <w:rPr>
+          <w:rFonts w:ascii="Courier New" w:hAnsi="Courier New" w:cs="Courier New"/>
+          <w:lang w:val="vi-VN"/>
+        </w:rPr>
+        <w:t xml:space="preserve">gọi hàm khơi tạo và sau khi </w:t>
+      </w:r>
+      <w:r>
+        <w:rPr>
+          <w:rFonts w:ascii="Courier New" w:hAnsi="Courier New" w:cs="Courier New"/>
+          <w:lang w:val="vi-VN"/>
+        </w:rPr>
+        <w:t xml:space="preserve">khơi tạo bean </w:t>
+      </w:r>
+    </w:p>
+    <w:p>
+      <w:pPr>
+        <w:rPr>
+          <w:rFonts w:ascii="Courier New" w:hAnsi="Courier New" w:cs="Courier New"/>
+          <w:lang w:val="vi-VN"/>
+        </w:rPr>
+      </w:pPr>
+    </w:p>
+    <w:p>
+      <w:pPr>
+        <w:pStyle w:val="Heading2"/>
+        <w:rPr>
+          <w:rFonts w:ascii="Courier New" w:hAnsi="Courier New" w:cs="Courier New"/>
+          <w:lang w:val="vi-VN"/>
+        </w:rPr>
+      </w:pPr>
+      <w:bookmarkStart w:id="32" w:name="_Toc70986023"/>
+      <w:r>
+        <w:rPr>
+          <w:rFonts w:ascii="Courier New" w:hAnsi="Courier New" w:cs="Courier New"/>
+          <w:lang w:val="vi-VN"/>
+        </w:rPr>
         <w:lastRenderedPageBreak/>
-        <w:t xml:space="preserve">mỗi bean intances được tạo bởi container, the post-processor </w:t>
-      </w:r>
-      <w:r>
-        <w:rPr>
-          <w:rFonts w:ascii="Courier New" w:hAnsi="Courier New" w:cs="Courier New"/>
-          <w:lang w:val="vi-VN"/>
-        </w:rPr>
-        <w:t xml:space="preserve">nhận được 1 gọi hàm từ container </w:t>
-      </w:r>
-      <w:r>
-        <w:rPr>
-          <w:rFonts w:ascii="Courier New" w:hAnsi="Courier New" w:cs="Courier New"/>
-          <w:lang w:val="vi-VN"/>
-        </w:rPr>
-        <w:t xml:space="preserve">bao gồm lúc trước khi container </w:t>
-      </w:r>
-      <w:r>
-        <w:rPr>
-          <w:rFonts w:ascii="Courier New" w:hAnsi="Courier New" w:cs="Courier New"/>
-          <w:lang w:val="vi-VN"/>
-        </w:rPr>
-        <w:t xml:space="preserve">gọi hàm khơi tạo và sau khi </w:t>
-      </w:r>
-      <w:r>
-        <w:rPr>
-          <w:rFonts w:ascii="Courier New" w:hAnsi="Courier New" w:cs="Courier New"/>
-          <w:lang w:val="vi-VN"/>
-        </w:rPr>
-        <w:t xml:space="preserve">khơi tạo bean </w:t>
-      </w:r>
-    </w:p>
-    <w:p>
-      <w:pPr>
-        <w:pStyle w:val="Heading2"/>
-        <w:rPr>
-          <w:rFonts w:ascii="Courier New" w:hAnsi="Courier New" w:cs="Courier New"/>
-          <w:lang w:val="vi-VN"/>
-        </w:rPr>
-      </w:pPr>
-      <w:bookmarkStart w:id="32" w:name="_Toc70850351"/>
-      <w:r>
-        <w:rPr>
-          <w:rFonts w:ascii="Courier New" w:hAnsi="Courier New" w:cs="Courier New"/>
-          <w:lang w:val="vi-VN"/>
-        </w:rPr>
         <w:t>5.1 How To Create BeanPostProcessor</w:t>
       </w:r>
       <w:bookmarkEnd w:id="32"/>
@@ -26978,46 +27646,6 @@
         </w:rPr>
         <w:t>Implemetn the callback methods</w:t>
       </w:r>
-    </w:p>
-    <w:p>
-      <w:pPr>
-        <w:rPr>
-          <w:rFonts w:ascii="Courier New" w:hAnsi="Courier New" w:cs="Courier New"/>
-          <w:lang w:val="vi-VN"/>
-        </w:rPr>
-      </w:pPr>
-    </w:p>
-    <w:p>
-      <w:pPr>
-        <w:rPr>
-          <w:rFonts w:ascii="Courier New" w:hAnsi="Courier New" w:cs="Courier New"/>
-          <w:lang w:val="vi-VN"/>
-        </w:rPr>
-      </w:pPr>
-    </w:p>
-    <w:p>
-      <w:pPr>
-        <w:rPr>
-          <w:rFonts w:ascii="Courier New" w:hAnsi="Courier New" w:cs="Courier New"/>
-          <w:lang w:val="vi-VN"/>
-        </w:rPr>
-      </w:pPr>
-    </w:p>
-    <w:p>
-      <w:pPr>
-        <w:rPr>
-          <w:rFonts w:ascii="Courier New" w:hAnsi="Courier New" w:cs="Courier New"/>
-          <w:lang w:val="vi-VN"/>
-        </w:rPr>
-      </w:pPr>
-    </w:p>
-    <w:p>
-      <w:pPr>
-        <w:rPr>
-          <w:rFonts w:ascii="Courier New" w:hAnsi="Courier New" w:cs="Courier New"/>
-          <w:lang w:val="vi-VN"/>
-        </w:rPr>
-      </w:pPr>
     </w:p>
     <w:p>
       <w:pPr>
@@ -27034,13 +27662,13 @@
         <mc:AlternateContent>
           <mc:Choice Requires="wps">
             <w:drawing>
-              <wp:anchor distT="0" distB="0" distL="114300" distR="114300" simplePos="0" relativeHeight="251720704" behindDoc="0" locked="0" layoutInCell="1" allowOverlap="1" wp14:anchorId="4731F59A" wp14:editId="793D3FEC">
+              <wp:anchor distT="0" distB="0" distL="114300" distR="114300" simplePos="0" relativeHeight="251720704" behindDoc="0" locked="0" layoutInCell="1" allowOverlap="1" wp14:anchorId="4731F59A" wp14:editId="77EF2FFB">
                 <wp:simplePos x="0" y="0"/>
                 <wp:positionH relativeFrom="margin">
                   <wp:align>left</wp:align>
                 </wp:positionH>
                 <wp:positionV relativeFrom="paragraph">
-                  <wp:posOffset>6350</wp:posOffset>
+                  <wp:posOffset>97790</wp:posOffset>
                 </wp:positionV>
                 <wp:extent cx="6623050" cy="2901950"/>
                 <wp:effectExtent l="0" t="0" r="25400" b="12700"/>
@@ -27542,7 +28170,7 @@
           </mc:Choice>
           <mc:Fallback>
             <w:pict>
-              <v:rect w14:anchorId="4731F59A" id="Rectangle 33" o:spid="_x0000_s1055" style="position:absolute;margin-left:0;margin-top:.5pt;width:521.5pt;height:228.5pt;z-index:251720704;visibility:visible;mso-wrap-style:square;mso-width-percent:0;mso-height-percent:0;mso-wrap-distance-left:9pt;mso-wrap-distance-top:0;mso-wrap-distance-right:9pt;mso-wrap-distance-bottom:0;mso-position-horizontal:left;mso-position-horizontal-relative:margin;mso-position-vertical:absolute;mso-position-vertical-relative:text;mso-width-percent:0;mso-height-percent:0;mso-width-relative:margin;mso-height-relative:margin;v-text-anchor:middle" o:gfxdata="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" fillcolor="#91bce3 [2168]" strokecolor="#5b9bd5 [3208]" strokeweight=".5pt">
+              <v:rect w14:anchorId="4731F59A" id="Rectangle 33" o:spid="_x0000_s1055" style="position:absolute;margin-left:0;margin-top:7.7pt;width:521.5pt;height:228.5pt;z-index:251720704;visibility:visible;mso-wrap-style:square;mso-width-percent:0;mso-height-percent:0;mso-wrap-distance-left:9pt;mso-wrap-distance-top:0;mso-wrap-distance-right:9pt;mso-wrap-distance-bottom:0;mso-position-horizontal:left;mso-position-horizontal-relative:margin;mso-position-vertical:absolute;mso-position-vertical-relative:text;mso-width-percent:0;mso-height-percent:0;mso-width-relative:margin;mso-height-relative:margin;v-text-anchor:middle" o:gfxdata="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" fillcolor="#91bce3 [2168]" strokecolor="#5b9bd5 [3208]" strokeweight=".5pt">
                 <v:fill color2="#7aaddd [2616]" rotate="t" colors="0 #b1cbe9;.5 #a3c1e5;1 #92b9e4" focus="100%" type="gradient">
                   <o:fill v:ext="view" type="gradientUnscaled"/>
                 </v:fill>
@@ -28083,13 +28711,21 @@
     </w:p>
     <w:p>
       <w:pPr>
+        <w:rPr>
+          <w:rFonts w:ascii="Courier New" w:hAnsi="Courier New" w:cs="Courier New"/>
+          <w:lang w:val="vi-VN"/>
+        </w:rPr>
+      </w:pPr>
+    </w:p>
+    <w:p>
+      <w:pPr>
         <w:pStyle w:val="Heading2"/>
         <w:rPr>
           <w:rFonts w:ascii="Courier New" w:hAnsi="Courier New" w:cs="Courier New"/>
           <w:lang w:val="vi-VN"/>
         </w:rPr>
       </w:pPr>
-      <w:bookmarkStart w:id="33" w:name="_Toc70850352"/>
+      <w:bookmarkStart w:id="33" w:name="_Toc70986024"/>
       <w:r>
         <w:rPr>
           <w:rFonts w:ascii="Courier New" w:hAnsi="Courier New" w:cs="Courier New"/>
@@ -28262,7 +28898,27 @@
                                 <w:sz w:val="20"/>
                                 <w:szCs w:val="20"/>
                               </w:rPr>
-                              <w:t>id="customBeanPostProcessor"</w:t>
+                              <w:t>id="</w:t>
+                            </w:r>
+                            <w:proofErr w:type="spellStart"/>
+                            <w:r>
+                              <w:rPr>
+                                <w:rFonts w:ascii="Courier New" w:eastAsia="Times New Roman" w:hAnsi="Courier New" w:cs="Courier New"/>
+                                <w:noProof w:val="0"/>
+                                <w:sz w:val="20"/>
+                                <w:szCs w:val="20"/>
+                              </w:rPr>
+                              <w:t>customBeanPostProcessor</w:t>
+                            </w:r>
+                            <w:proofErr w:type="spellEnd"/>
+                            <w:r>
+                              <w:rPr>
+                                <w:rFonts w:ascii="Courier New" w:eastAsia="Times New Roman" w:hAnsi="Courier New" w:cs="Courier New"/>
+                                <w:noProof w:val="0"/>
+                                <w:sz w:val="20"/>
+                                <w:szCs w:val="20"/>
+                              </w:rPr>
+                              <w:t>"</w:t>
                             </w:r>
                           </w:p>
                           <w:p>
@@ -28422,7 +29078,27 @@
                           <w:sz w:val="20"/>
                           <w:szCs w:val="20"/>
                         </w:rPr>
-                        <w:t>id="customBeanPostProcessor"</w:t>
+                        <w:t>id="</w:t>
+                      </w:r>
+                      <w:proofErr w:type="spellStart"/>
+                      <w:r>
+                        <w:rPr>
+                          <w:rFonts w:ascii="Courier New" w:eastAsia="Times New Roman" w:hAnsi="Courier New" w:cs="Courier New"/>
+                          <w:noProof w:val="0"/>
+                          <w:sz w:val="20"/>
+                          <w:szCs w:val="20"/>
+                        </w:rPr>
+                        <w:t>customBeanPostProcessor</w:t>
+                      </w:r>
+                      <w:proofErr w:type="spellEnd"/>
+                      <w:r>
+                        <w:rPr>
+                          <w:rFonts w:ascii="Courier New" w:eastAsia="Times New Roman" w:hAnsi="Courier New" w:cs="Courier New"/>
+                          <w:noProof w:val="0"/>
+                          <w:sz w:val="20"/>
+                          <w:szCs w:val="20"/>
+                        </w:rPr>
+                        <w:t>"</w:t>
                       </w:r>
                     </w:p>
                     <w:p>
@@ -28540,7 +29216,7 @@
           <w:lang w:val="vi-VN"/>
         </w:rPr>
       </w:pPr>
-      <w:bookmarkStart w:id="34" w:name="_Toc70850353"/>
+      <w:bookmarkStart w:id="34" w:name="_Toc70986025"/>
       <w:r>
         <w:rPr>
           <w:rFonts w:ascii="Courier New" w:hAnsi="Courier New" w:cs="Courier New"/>
@@ -28584,118 +29260,118 @@
           <w:rFonts w:ascii="Courier New" w:hAnsi="Courier New" w:cs="Courier New"/>
           <w:lang w:val="vi-VN"/>
         </w:rPr>
+        <w:t xml:space="preserve">Thông thường Spring’ DI container sẽ làm những bước sau để tạo 1 bean, khi bạn yêu cầu: </w:t>
+      </w:r>
+    </w:p>
+    <w:p>
+      <w:pPr>
+        <w:rPr>
+          <w:rFonts w:ascii="Courier New" w:hAnsi="Courier New" w:cs="Courier New"/>
+          <w:lang w:val="vi-VN"/>
+        </w:rPr>
+      </w:pPr>
+      <w:r>
+        <w:rPr>
+          <w:rFonts w:ascii="Courier New" w:hAnsi="Courier New" w:cs="Courier New"/>
+          <w:lang w:val="vi-VN"/>
+        </w:rPr>
+        <w:t xml:space="preserve">1 tạo </w:t>
+      </w:r>
+      <w:r>
+        <w:rPr>
+          <w:rFonts w:ascii="Courier New" w:hAnsi="Courier New" w:cs="Courier New"/>
+          <w:lang w:val="vi-VN"/>
+        </w:rPr>
+        <w:t xml:space="preserve">bean instance bằng 1 hàm contructor hoặc bằng 1 factory method </w:t>
+      </w:r>
+    </w:p>
+    <w:p>
+      <w:pPr>
+        <w:rPr>
+          <w:rFonts w:ascii="Courier New" w:hAnsi="Courier New" w:cs="Courier New"/>
+          <w:lang w:val="vi-VN"/>
+        </w:rPr>
+      </w:pPr>
+      <w:r>
+        <w:rPr>
+          <w:rFonts w:ascii="Courier New" w:hAnsi="Courier New" w:cs="Courier New"/>
+          <w:lang w:val="vi-VN"/>
+        </w:rPr>
+        <w:t xml:space="preserve">2 set những value và </w:t>
+      </w:r>
+      <w:r>
+        <w:rPr>
+          <w:rFonts w:ascii="Courier New" w:hAnsi="Courier New" w:cs="Courier New"/>
+          <w:lang w:val="vi-VN"/>
+        </w:rPr>
+        <w:t xml:space="preserve">những bean reference vào trong bean properties </w:t>
+      </w:r>
+    </w:p>
+    <w:p>
+      <w:pPr>
+        <w:rPr>
+          <w:rFonts w:ascii="Courier New" w:hAnsi="Courier New" w:cs="Courier New"/>
+          <w:lang w:val="vi-VN"/>
+        </w:rPr>
+      </w:pPr>
+      <w:r>
+        <w:rPr>
+          <w:rFonts w:ascii="Courier New" w:hAnsi="Courier New" w:cs="Courier New"/>
+          <w:lang w:val="vi-VN"/>
+        </w:rPr>
+        <w:t>3 gọi setter methods đã định nghĩa trong tất cả the aware interfaces</w:t>
+      </w:r>
+    </w:p>
+    <w:p>
+      <w:pPr>
+        <w:rPr>
+          <w:rFonts w:ascii="Courier New" w:hAnsi="Courier New" w:cs="Courier New"/>
+          <w:lang w:val="vi-VN"/>
+        </w:rPr>
+      </w:pPr>
+      <w:r>
+        <w:rPr>
+          <w:rFonts w:ascii="Courier New" w:hAnsi="Courier New" w:cs="Courier New"/>
+          <w:lang w:val="vi-VN"/>
+        </w:rPr>
+        <w:t xml:space="preserve">4 Pass the instance vào postProcessorBeforeInitialization() method </w:t>
+      </w:r>
+      <w:r>
+        <w:rPr>
+          <w:rFonts w:ascii="Courier New" w:hAnsi="Courier New" w:cs="Courier New"/>
+          <w:lang w:val="vi-VN"/>
+        </w:rPr>
+        <w:t xml:space="preserve">cho mỗi bean post processor </w:t>
+      </w:r>
+    </w:p>
+    <w:p>
+      <w:pPr>
+        <w:rPr>
+          <w:rFonts w:ascii="Courier New" w:hAnsi="Courier New" w:cs="Courier New"/>
+          <w:lang w:val="vi-VN"/>
+        </w:rPr>
+      </w:pPr>
+      <w:r>
+        <w:rPr>
+          <w:rFonts w:ascii="Courier New" w:hAnsi="Courier New" w:cs="Courier New"/>
+          <w:lang w:val="vi-VN"/>
+        </w:rPr>
+        <w:t>5 Gọi hàm initialization callback method</w:t>
+      </w:r>
+    </w:p>
+    <w:p>
+      <w:pPr>
+        <w:rPr>
+          <w:rFonts w:ascii="Courier New" w:hAnsi="Courier New" w:cs="Courier New"/>
+          <w:lang w:val="vi-VN"/>
+        </w:rPr>
+      </w:pPr>
+      <w:r>
+        <w:rPr>
+          <w:rFonts w:ascii="Courier New" w:hAnsi="Courier New" w:cs="Courier New"/>
+          <w:lang w:val="vi-VN"/>
+        </w:rPr>
         <w:lastRenderedPageBreak/>
-        <w:t xml:space="preserve">Thông thường Spring’ DI container sẽ làm những bước sau để tạo 1 bean, khi bạn yêu cầu: </w:t>
-      </w:r>
-    </w:p>
-    <w:p>
-      <w:pPr>
-        <w:rPr>
-          <w:rFonts w:ascii="Courier New" w:hAnsi="Courier New" w:cs="Courier New"/>
-          <w:lang w:val="vi-VN"/>
-        </w:rPr>
-      </w:pPr>
-      <w:r>
-        <w:rPr>
-          <w:rFonts w:ascii="Courier New" w:hAnsi="Courier New" w:cs="Courier New"/>
-          <w:lang w:val="vi-VN"/>
-        </w:rPr>
-        <w:t xml:space="preserve">1 tạo </w:t>
-      </w:r>
-      <w:r>
-        <w:rPr>
-          <w:rFonts w:ascii="Courier New" w:hAnsi="Courier New" w:cs="Courier New"/>
-          <w:lang w:val="vi-VN"/>
-        </w:rPr>
-        <w:t xml:space="preserve">bean instance bằng 1 hàm contructor hoặc bằng 1 factory method </w:t>
-      </w:r>
-    </w:p>
-    <w:p>
-      <w:pPr>
-        <w:rPr>
-          <w:rFonts w:ascii="Courier New" w:hAnsi="Courier New" w:cs="Courier New"/>
-          <w:lang w:val="vi-VN"/>
-        </w:rPr>
-      </w:pPr>
-      <w:r>
-        <w:rPr>
-          <w:rFonts w:ascii="Courier New" w:hAnsi="Courier New" w:cs="Courier New"/>
-          <w:lang w:val="vi-VN"/>
-        </w:rPr>
-        <w:t xml:space="preserve">2 set những value và </w:t>
-      </w:r>
-      <w:r>
-        <w:rPr>
-          <w:rFonts w:ascii="Courier New" w:hAnsi="Courier New" w:cs="Courier New"/>
-          <w:lang w:val="vi-VN"/>
-        </w:rPr>
-        <w:t xml:space="preserve">những bean reference vào trong bean properties </w:t>
-      </w:r>
-    </w:p>
-    <w:p>
-      <w:pPr>
-        <w:rPr>
-          <w:rFonts w:ascii="Courier New" w:hAnsi="Courier New" w:cs="Courier New"/>
-          <w:lang w:val="vi-VN"/>
-        </w:rPr>
-      </w:pPr>
-      <w:r>
-        <w:rPr>
-          <w:rFonts w:ascii="Courier New" w:hAnsi="Courier New" w:cs="Courier New"/>
-          <w:lang w:val="vi-VN"/>
-        </w:rPr>
-        <w:t>3 gọi setter methods đã định nghĩa trong tất cả the aware interfaces</w:t>
-      </w:r>
-    </w:p>
-    <w:p>
-      <w:pPr>
-        <w:rPr>
-          <w:rFonts w:ascii="Courier New" w:hAnsi="Courier New" w:cs="Courier New"/>
-          <w:lang w:val="vi-VN"/>
-        </w:rPr>
-      </w:pPr>
-      <w:r>
-        <w:rPr>
-          <w:rFonts w:ascii="Courier New" w:hAnsi="Courier New" w:cs="Courier New"/>
-          <w:lang w:val="vi-VN"/>
-        </w:rPr>
-        <w:t xml:space="preserve">4 Pass the instance vào postProcessorBeforeInitialization() method </w:t>
-      </w:r>
-      <w:r>
-        <w:rPr>
-          <w:rFonts w:ascii="Courier New" w:hAnsi="Courier New" w:cs="Courier New"/>
-          <w:lang w:val="vi-VN"/>
-        </w:rPr>
-        <w:t xml:space="preserve">cho mỗi bean post processor </w:t>
-      </w:r>
-    </w:p>
-    <w:p>
-      <w:pPr>
-        <w:rPr>
-          <w:rFonts w:ascii="Courier New" w:hAnsi="Courier New" w:cs="Courier New"/>
-          <w:lang w:val="vi-VN"/>
-        </w:rPr>
-      </w:pPr>
-      <w:r>
-        <w:rPr>
-          <w:rFonts w:ascii="Courier New" w:hAnsi="Courier New" w:cs="Courier New"/>
-          <w:lang w:val="vi-VN"/>
-        </w:rPr>
-        <w:t>5 Gọi hàm initialization callback method</w:t>
-      </w:r>
-    </w:p>
-    <w:p>
-      <w:pPr>
-        <w:rPr>
-          <w:rFonts w:ascii="Courier New" w:hAnsi="Courier New" w:cs="Courier New"/>
-          <w:lang w:val="vi-VN"/>
-        </w:rPr>
-      </w:pPr>
-      <w:r>
-        <w:rPr>
-          <w:rFonts w:ascii="Courier New" w:hAnsi="Courier New" w:cs="Courier New"/>
-          <w:lang w:val="vi-VN"/>
-        </w:rPr>
         <w:t xml:space="preserve">6 Pass the instance to the postProcessorAfterInitialization() method cho mỗi bean post processor </w:t>
       </w:r>
     </w:p>
@@ -28752,7 +29428,7 @@
           <w:lang w:val="vi-VN"/>
         </w:rPr>
       </w:pPr>
-      <w:bookmarkStart w:id="35" w:name="_Toc70850354"/>
+      <w:bookmarkStart w:id="35" w:name="_Toc70986026"/>
       <w:r>
         <w:rPr>
           <w:rFonts w:ascii="Courier New" w:hAnsi="Courier New" w:cs="Courier New"/>
@@ -30144,7 +30820,27 @@
                                 <w:sz w:val="20"/>
                                 <w:szCs w:val="20"/>
                               </w:rPr>
-                              <w:t>id="customBeanPostProcessor"</w:t>
+                              <w:t>id="</w:t>
+                            </w:r>
+                            <w:proofErr w:type="spellStart"/>
+                            <w:r>
+                              <w:rPr>
+                                <w:rFonts w:ascii="Courier New" w:eastAsia="Times New Roman" w:hAnsi="Courier New" w:cs="Courier New"/>
+                                <w:noProof w:val="0"/>
+                                <w:sz w:val="20"/>
+                                <w:szCs w:val="20"/>
+                              </w:rPr>
+                              <w:t>customBeanPostProcessor</w:t>
+                            </w:r>
+                            <w:proofErr w:type="spellEnd"/>
+                            <w:r>
+                              <w:rPr>
+                                <w:rFonts w:ascii="Courier New" w:eastAsia="Times New Roman" w:hAnsi="Courier New" w:cs="Courier New"/>
+                                <w:noProof w:val="0"/>
+                                <w:sz w:val="20"/>
+                                <w:szCs w:val="20"/>
+                              </w:rPr>
+                              <w:t>"</w:t>
                             </w:r>
                             <w:r>
                               <w:rPr>
@@ -30247,12 +30943,32 @@
                                 <w:sz w:val="20"/>
                                 <w:szCs w:val="20"/>
                               </w:rPr>
-                              <w:t>id="dao"</w:t>
-                            </w:r>
-                            <w:r>
-                              <w:rPr>
-                                <w:rFonts w:ascii="Times New Roman" w:eastAsia="Times New Roman" w:hAnsi="Times New Roman" w:cs="Times New Roman"/>
+                              <w:t>id="</w:t>
+                            </w:r>
+                            <w:proofErr w:type="spellStart"/>
+                            <w:r>
+                              <w:rPr>
+                                <w:rFonts w:ascii="Courier New" w:eastAsia="Times New Roman" w:hAnsi="Courier New" w:cs="Courier New"/>
                                 <w:noProof w:val="0"/>
+                                <w:sz w:val="20"/>
+                                <w:szCs w:val="20"/>
+                              </w:rPr>
+                              <w:t>dao</w:t>
+                            </w:r>
+                            <w:proofErr w:type="spellEnd"/>
+                            <w:r>
+                              <w:rPr>
+                                <w:rFonts w:ascii="Courier New" w:eastAsia="Times New Roman" w:hAnsi="Courier New" w:cs="Courier New"/>
+                                <w:noProof w:val="0"/>
+                                <w:sz w:val="20"/>
+                                <w:szCs w:val="20"/>
+                              </w:rPr>
+                              <w:t>"</w:t>
+                            </w:r>
+                            <w:r>
+                              <w:rPr>
+                                <w:rFonts w:ascii="Times New Roman" w:eastAsia="Times New Roman" w:hAnsi="Times New Roman" w:cs="Times New Roman"/>
+                                <w:noProof w:val="0"/>
                                 <w:sz w:val="24"/>
                                 <w:szCs w:val="24"/>
                               </w:rPr>
@@ -30265,17 +30981,38 @@
                                 <w:sz w:val="20"/>
                                 <w:szCs w:val="20"/>
                               </w:rPr>
-                              <w:t>class="com.howtodoinjava.demo.dao.EmployeeDAOImpl"</w:t>
-                            </w:r>
-                            <w:r>
-                              <w:rPr>
-                                <w:rFonts w:ascii="Times New Roman" w:eastAsia="Times New Roman" w:hAnsi="Times New Roman" w:cs="Times New Roman"/>
+                              <w:t>class="</w:t>
+                            </w:r>
+                            <w:proofErr w:type="spellStart"/>
+                            <w:r>
+                              <w:rPr>
+                                <w:rFonts w:ascii="Courier New" w:eastAsia="Times New Roman" w:hAnsi="Courier New" w:cs="Courier New"/>
                                 <w:noProof w:val="0"/>
+                                <w:sz w:val="20"/>
+                                <w:szCs w:val="20"/>
+                              </w:rPr>
+                              <w:t>com.howtodoinjava.demo.dao.EmployeeDAOImpl</w:t>
+                            </w:r>
+                            <w:proofErr w:type="spellEnd"/>
+                            <w:r>
+                              <w:rPr>
+                                <w:rFonts w:ascii="Courier New" w:eastAsia="Times New Roman" w:hAnsi="Courier New" w:cs="Courier New"/>
+                                <w:noProof w:val="0"/>
+                                <w:sz w:val="20"/>
+                                <w:szCs w:val="20"/>
+                              </w:rPr>
+                              <w:t>"</w:t>
+                            </w:r>
+                            <w:r>
+                              <w:rPr>
+                                <w:rFonts w:ascii="Times New Roman" w:eastAsia="Times New Roman" w:hAnsi="Times New Roman" w:cs="Times New Roman"/>
+                                <w:noProof w:val="0"/>
                                 <w:sz w:val="24"/>
                                 <w:szCs w:val="24"/>
                               </w:rPr>
                               <w:t xml:space="preserve">  </w:t>
                             </w:r>
+                            <w:proofErr w:type="spellStart"/>
                             <w:r>
                               <w:rPr>
                                 <w:rFonts w:ascii="Courier New" w:eastAsia="Times New Roman" w:hAnsi="Courier New" w:cs="Courier New"/>
@@ -30283,12 +31020,42 @@
                                 <w:sz w:val="20"/>
                                 <w:szCs w:val="20"/>
                               </w:rPr>
-                              <w:t>init-method="initBean"</w:t>
-                            </w:r>
-                            <w:r>
-                              <w:rPr>
-                                <w:rFonts w:ascii="Times New Roman" w:eastAsia="Times New Roman" w:hAnsi="Times New Roman" w:cs="Times New Roman"/>
+                              <w:t>init</w:t>
+                            </w:r>
+                            <w:proofErr w:type="spellEnd"/>
+                            <w:r>
+                              <w:rPr>
+                                <w:rFonts w:ascii="Courier New" w:eastAsia="Times New Roman" w:hAnsi="Courier New" w:cs="Courier New"/>
                                 <w:noProof w:val="0"/>
+                                <w:sz w:val="20"/>
+                                <w:szCs w:val="20"/>
+                              </w:rPr>
+                              <w:t>-method="</w:t>
+                            </w:r>
+                            <w:proofErr w:type="spellStart"/>
+                            <w:r>
+                              <w:rPr>
+                                <w:rFonts w:ascii="Courier New" w:eastAsia="Times New Roman" w:hAnsi="Courier New" w:cs="Courier New"/>
+                                <w:noProof w:val="0"/>
+                                <w:sz w:val="20"/>
+                                <w:szCs w:val="20"/>
+                              </w:rPr>
+                              <w:t>initBean</w:t>
+                            </w:r>
+                            <w:proofErr w:type="spellEnd"/>
+                            <w:r>
+                              <w:rPr>
+                                <w:rFonts w:ascii="Courier New" w:eastAsia="Times New Roman" w:hAnsi="Courier New" w:cs="Courier New"/>
+                                <w:noProof w:val="0"/>
+                                <w:sz w:val="20"/>
+                                <w:szCs w:val="20"/>
+                              </w:rPr>
+                              <w:t>"</w:t>
+                            </w:r>
+                            <w:r>
+                              <w:rPr>
+                                <w:rFonts w:ascii="Times New Roman" w:eastAsia="Times New Roman" w:hAnsi="Times New Roman" w:cs="Times New Roman"/>
+                                <w:noProof w:val="0"/>
                                 <w:sz w:val="24"/>
                                 <w:szCs w:val="24"/>
                               </w:rPr>
@@ -30301,7 +31068,27 @@
                                 <w:sz w:val="20"/>
                                 <w:szCs w:val="20"/>
                               </w:rPr>
-                              <w:t>destroy-method="destroyBean"/&gt;</w:t>
+                              <w:t>destroy-method="</w:t>
+                            </w:r>
+                            <w:proofErr w:type="spellStart"/>
+                            <w:r>
+                              <w:rPr>
+                                <w:rFonts w:ascii="Courier New" w:eastAsia="Times New Roman" w:hAnsi="Courier New" w:cs="Courier New"/>
+                                <w:noProof w:val="0"/>
+                                <w:sz w:val="20"/>
+                                <w:szCs w:val="20"/>
+                              </w:rPr>
+                              <w:t>destroyBean</w:t>
+                            </w:r>
+                            <w:proofErr w:type="spellEnd"/>
+                            <w:r>
+                              <w:rPr>
+                                <w:rFonts w:ascii="Courier New" w:eastAsia="Times New Roman" w:hAnsi="Courier New" w:cs="Courier New"/>
+                                <w:noProof w:val="0"/>
+                                <w:sz w:val="20"/>
+                                <w:szCs w:val="20"/>
+                              </w:rPr>
+                              <w:t>"/&gt;</w:t>
                             </w:r>
                           </w:p>
                           <w:p>
@@ -30392,7 +31179,27 @@
                           <w:sz w:val="20"/>
                           <w:szCs w:val="20"/>
                         </w:rPr>
-                        <w:t>id="customBeanPostProcessor"</w:t>
+                        <w:t>id="</w:t>
+                      </w:r>
+                      <w:proofErr w:type="spellStart"/>
+                      <w:r>
+                        <w:rPr>
+                          <w:rFonts w:ascii="Courier New" w:eastAsia="Times New Roman" w:hAnsi="Courier New" w:cs="Courier New"/>
+                          <w:noProof w:val="0"/>
+                          <w:sz w:val="20"/>
+                          <w:szCs w:val="20"/>
+                        </w:rPr>
+                        <w:t>customBeanPostProcessor</w:t>
+                      </w:r>
+                      <w:proofErr w:type="spellEnd"/>
+                      <w:r>
+                        <w:rPr>
+                          <w:rFonts w:ascii="Courier New" w:eastAsia="Times New Roman" w:hAnsi="Courier New" w:cs="Courier New"/>
+                          <w:noProof w:val="0"/>
+                          <w:sz w:val="20"/>
+                          <w:szCs w:val="20"/>
+                        </w:rPr>
+                        <w:t>"</w:t>
                       </w:r>
                       <w:r>
                         <w:rPr>
@@ -30495,12 +31302,32 @@
                           <w:sz w:val="20"/>
                           <w:szCs w:val="20"/>
                         </w:rPr>
-                        <w:t>id="dao"</w:t>
-                      </w:r>
-                      <w:r>
-                        <w:rPr>
-                          <w:rFonts w:ascii="Times New Roman" w:eastAsia="Times New Roman" w:hAnsi="Times New Roman" w:cs="Times New Roman"/>
+                        <w:t>id="</w:t>
+                      </w:r>
+                      <w:proofErr w:type="spellStart"/>
+                      <w:r>
+                        <w:rPr>
+                          <w:rFonts w:ascii="Courier New" w:eastAsia="Times New Roman" w:hAnsi="Courier New" w:cs="Courier New"/>
                           <w:noProof w:val="0"/>
+                          <w:sz w:val="20"/>
+                          <w:szCs w:val="20"/>
+                        </w:rPr>
+                        <w:t>dao</w:t>
+                      </w:r>
+                      <w:proofErr w:type="spellEnd"/>
+                      <w:r>
+                        <w:rPr>
+                          <w:rFonts w:ascii="Courier New" w:eastAsia="Times New Roman" w:hAnsi="Courier New" w:cs="Courier New"/>
+                          <w:noProof w:val="0"/>
+                          <w:sz w:val="20"/>
+                          <w:szCs w:val="20"/>
+                        </w:rPr>
+                        <w:t>"</w:t>
+                      </w:r>
+                      <w:r>
+                        <w:rPr>
+                          <w:rFonts w:ascii="Times New Roman" w:eastAsia="Times New Roman" w:hAnsi="Times New Roman" w:cs="Times New Roman"/>
+                          <w:noProof w:val="0"/>
                           <w:sz w:val="24"/>
                           <w:szCs w:val="24"/>
                         </w:rPr>
@@ -30513,17 +31340,38 @@
                           <w:sz w:val="20"/>
                           <w:szCs w:val="20"/>
                         </w:rPr>
-                        <w:t>class="com.howtodoinjava.demo.dao.EmployeeDAOImpl"</w:t>
-                      </w:r>
-                      <w:r>
-                        <w:rPr>
-                          <w:rFonts w:ascii="Times New Roman" w:eastAsia="Times New Roman" w:hAnsi="Times New Roman" w:cs="Times New Roman"/>
+                        <w:t>class="</w:t>
+                      </w:r>
+                      <w:proofErr w:type="spellStart"/>
+                      <w:r>
+                        <w:rPr>
+                          <w:rFonts w:ascii="Courier New" w:eastAsia="Times New Roman" w:hAnsi="Courier New" w:cs="Courier New"/>
                           <w:noProof w:val="0"/>
+                          <w:sz w:val="20"/>
+                          <w:szCs w:val="20"/>
+                        </w:rPr>
+                        <w:t>com.howtodoinjava.demo.dao.EmployeeDAOImpl</w:t>
+                      </w:r>
+                      <w:proofErr w:type="spellEnd"/>
+                      <w:r>
+                        <w:rPr>
+                          <w:rFonts w:ascii="Courier New" w:eastAsia="Times New Roman" w:hAnsi="Courier New" w:cs="Courier New"/>
+                          <w:noProof w:val="0"/>
+                          <w:sz w:val="20"/>
+                          <w:szCs w:val="20"/>
+                        </w:rPr>
+                        <w:t>"</w:t>
+                      </w:r>
+                      <w:r>
+                        <w:rPr>
+                          <w:rFonts w:ascii="Times New Roman" w:eastAsia="Times New Roman" w:hAnsi="Times New Roman" w:cs="Times New Roman"/>
+                          <w:noProof w:val="0"/>
                           <w:sz w:val="24"/>
                           <w:szCs w:val="24"/>
                         </w:rPr>
                         <w:t xml:space="preserve">  </w:t>
                       </w:r>
+                      <w:proofErr w:type="spellStart"/>
                       <w:r>
                         <w:rPr>
                           <w:rFonts w:ascii="Courier New" w:eastAsia="Times New Roman" w:hAnsi="Courier New" w:cs="Courier New"/>
@@ -30531,12 +31379,42 @@
                           <w:sz w:val="20"/>
                           <w:szCs w:val="20"/>
                         </w:rPr>
-                        <w:t>init-method="initBean"</w:t>
-                      </w:r>
-                      <w:r>
-                        <w:rPr>
-                          <w:rFonts w:ascii="Times New Roman" w:eastAsia="Times New Roman" w:hAnsi="Times New Roman" w:cs="Times New Roman"/>
+                        <w:t>init</w:t>
+                      </w:r>
+                      <w:proofErr w:type="spellEnd"/>
+                      <w:r>
+                        <w:rPr>
+                          <w:rFonts w:ascii="Courier New" w:eastAsia="Times New Roman" w:hAnsi="Courier New" w:cs="Courier New"/>
                           <w:noProof w:val="0"/>
+                          <w:sz w:val="20"/>
+                          <w:szCs w:val="20"/>
+                        </w:rPr>
+                        <w:t>-method="</w:t>
+                      </w:r>
+                      <w:proofErr w:type="spellStart"/>
+                      <w:r>
+                        <w:rPr>
+                          <w:rFonts w:ascii="Courier New" w:eastAsia="Times New Roman" w:hAnsi="Courier New" w:cs="Courier New"/>
+                          <w:noProof w:val="0"/>
+                          <w:sz w:val="20"/>
+                          <w:szCs w:val="20"/>
+                        </w:rPr>
+                        <w:t>initBean</w:t>
+                      </w:r>
+                      <w:proofErr w:type="spellEnd"/>
+                      <w:r>
+                        <w:rPr>
+                          <w:rFonts w:ascii="Courier New" w:eastAsia="Times New Roman" w:hAnsi="Courier New" w:cs="Courier New"/>
+                          <w:noProof w:val="0"/>
+                          <w:sz w:val="20"/>
+                          <w:szCs w:val="20"/>
+                        </w:rPr>
+                        <w:t>"</w:t>
+                      </w:r>
+                      <w:r>
+                        <w:rPr>
+                          <w:rFonts w:ascii="Times New Roman" w:eastAsia="Times New Roman" w:hAnsi="Times New Roman" w:cs="Times New Roman"/>
+                          <w:noProof w:val="0"/>
                           <w:sz w:val="24"/>
                           <w:szCs w:val="24"/>
                         </w:rPr>
@@ -30549,7 +31427,27 @@
                           <w:sz w:val="20"/>
                           <w:szCs w:val="20"/>
                         </w:rPr>
-                        <w:t>destroy-method="destroyBean"/&gt;</w:t>
+                        <w:t>destroy-method="</w:t>
+                      </w:r>
+                      <w:proofErr w:type="spellStart"/>
+                      <w:r>
+                        <w:rPr>
+                          <w:rFonts w:ascii="Courier New" w:eastAsia="Times New Roman" w:hAnsi="Courier New" w:cs="Courier New"/>
+                          <w:noProof w:val="0"/>
+                          <w:sz w:val="20"/>
+                          <w:szCs w:val="20"/>
+                        </w:rPr>
+                        <w:t>destroyBean</w:t>
+                      </w:r>
+                      <w:proofErr w:type="spellEnd"/>
+                      <w:r>
+                        <w:rPr>
+                          <w:rFonts w:ascii="Courier New" w:eastAsia="Times New Roman" w:hAnsi="Courier New" w:cs="Courier New"/>
+                          <w:noProof w:val="0"/>
+                          <w:sz w:val="20"/>
+                          <w:szCs w:val="20"/>
+                        </w:rPr>
+                        <w:t>"/&gt;</w:t>
                       </w:r>
                     </w:p>
                     <w:p>
@@ -30627,7 +31525,6 @@
           <w:rFonts w:ascii="Courier New" w:hAnsi="Courier New" w:cs="Courier New"/>
           <w:lang w:val="vi-VN"/>
         </w:rPr>
-        <w:lastRenderedPageBreak/>
         <mc:AlternateContent>
           <mc:Choice Requires="wps">
             <w:drawing>
@@ -30695,6 +31592,7 @@
                               </w:rPr>
                               <w:t xml:space="preserve"> </w:t>
                             </w:r>
+                            <w:proofErr w:type="spellStart"/>
                             <w:r>
                               <w:rPr>
                                 <w:rFonts w:ascii="Courier New" w:eastAsia="Times New Roman" w:hAnsi="Courier New" w:cs="Courier New"/>
@@ -30702,17 +31600,28 @@
                                 <w:sz w:val="20"/>
                                 <w:szCs w:val="20"/>
                               </w:rPr>
-                              <w:t>ApplicationContext context = new</w:t>
-                            </w:r>
-                            <w:r>
-                              <w:rPr>
-                                <w:rFonts w:ascii="Times New Roman" w:eastAsia="Times New Roman" w:hAnsi="Times New Roman" w:cs="Times New Roman"/>
+                              <w:t>ApplicationContext</w:t>
+                            </w:r>
+                            <w:proofErr w:type="spellEnd"/>
+                            <w:r>
+                              <w:rPr>
+                                <w:rFonts w:ascii="Courier New" w:eastAsia="Times New Roman" w:hAnsi="Courier New" w:cs="Courier New"/>
                                 <w:noProof w:val="0"/>
+                                <w:sz w:val="20"/>
+                                <w:szCs w:val="20"/>
+                              </w:rPr>
+                              <w:t xml:space="preserve"> context = new</w:t>
+                            </w:r>
+                            <w:r>
+                              <w:rPr>
+                                <w:rFonts w:ascii="Times New Roman" w:eastAsia="Times New Roman" w:hAnsi="Times New Roman" w:cs="Times New Roman"/>
+                                <w:noProof w:val="0"/>
                                 <w:sz w:val="24"/>
                                 <w:szCs w:val="24"/>
                               </w:rPr>
                               <w:t xml:space="preserve"> </w:t>
                             </w:r>
+                            <w:proofErr w:type="spellStart"/>
                             <w:r>
                               <w:rPr>
                                 <w:rFonts w:ascii="Courier New" w:eastAsia="Times New Roman" w:hAnsi="Courier New" w:cs="Courier New"/>
@@ -30720,7 +31629,17 @@
                                 <w:sz w:val="20"/>
                                 <w:szCs w:val="20"/>
                               </w:rPr>
-                              <w:t>ClassPathXmlApplicationContext("beans.xml");</w:t>
+                              <w:t>ClassPathXmlApplicationContext</w:t>
+                            </w:r>
+                            <w:proofErr w:type="spellEnd"/>
+                            <w:r>
+                              <w:rPr>
+                                <w:rFonts w:ascii="Courier New" w:eastAsia="Times New Roman" w:hAnsi="Courier New" w:cs="Courier New"/>
+                                <w:noProof w:val="0"/>
+                                <w:sz w:val="20"/>
+                                <w:szCs w:val="20"/>
+                              </w:rPr>
+                              <w:t>("beans.xml");</w:t>
                             </w:r>
                           </w:p>
                           <w:p>
@@ -30753,12 +31672,32 @@
                                 <w:sz w:val="20"/>
                                 <w:szCs w:val="20"/>
                               </w:rPr>
-                              <w:t>Called postProcessBeforeInitialization() for</w:t>
-                            </w:r>
-                            <w:r>
-                              <w:rPr>
-                                <w:rFonts w:ascii="Times New Roman" w:eastAsia="Times New Roman" w:hAnsi="Times New Roman" w:cs="Times New Roman"/>
+                              <w:t xml:space="preserve">Called </w:t>
+                            </w:r>
+                            <w:proofErr w:type="spellStart"/>
+                            <w:r>
+                              <w:rPr>
+                                <w:rFonts w:ascii="Courier New" w:eastAsia="Times New Roman" w:hAnsi="Courier New" w:cs="Courier New"/>
                                 <w:noProof w:val="0"/>
+                                <w:sz w:val="20"/>
+                                <w:szCs w:val="20"/>
+                              </w:rPr>
+                              <w:t>postProcessBeforeInitialization</w:t>
+                            </w:r>
+                            <w:proofErr w:type="spellEnd"/>
+                            <w:r>
+                              <w:rPr>
+                                <w:rFonts w:ascii="Courier New" w:eastAsia="Times New Roman" w:hAnsi="Courier New" w:cs="Courier New"/>
+                                <w:noProof w:val="0"/>
+                                <w:sz w:val="20"/>
+                                <w:szCs w:val="20"/>
+                              </w:rPr>
+                              <w:t>() for</w:t>
+                            </w:r>
+                            <w:r>
+                              <w:rPr>
+                                <w:rFonts w:ascii="Times New Roman" w:eastAsia="Times New Roman" w:hAnsi="Times New Roman" w:cs="Times New Roman"/>
+                                <w:noProof w:val="0"/>
                                 <w:sz w:val="24"/>
                                 <w:szCs w:val="24"/>
                               </w:rPr>
@@ -30771,8 +31710,19 @@
                                 <w:sz w:val="20"/>
                                 <w:szCs w:val="20"/>
                               </w:rPr>
-                              <w:t>: dao</w:t>
-                            </w:r>
+                              <w:t xml:space="preserve">: </w:t>
+                            </w:r>
+                            <w:proofErr w:type="spellStart"/>
+                            <w:r>
+                              <w:rPr>
+                                <w:rFonts w:ascii="Courier New" w:eastAsia="Times New Roman" w:hAnsi="Courier New" w:cs="Courier New"/>
+                                <w:noProof w:val="0"/>
+                                <w:sz w:val="20"/>
+                                <w:szCs w:val="20"/>
+                              </w:rPr>
+                              <w:t>dao</w:t>
+                            </w:r>
+                            <w:proofErr w:type="spellEnd"/>
                           </w:p>
                           <w:p>
                             <w:pPr>
@@ -30809,8 +31759,19 @@
                                 <w:sz w:val="20"/>
                                 <w:szCs w:val="20"/>
                               </w:rPr>
-                              <w:t>: EmployeeDAOImpl</w:t>
-                            </w:r>
+                              <w:t xml:space="preserve">: </w:t>
+                            </w:r>
+                            <w:proofErr w:type="spellStart"/>
+                            <w:r>
+                              <w:rPr>
+                                <w:rFonts w:ascii="Courier New" w:eastAsia="Times New Roman" w:hAnsi="Courier New" w:cs="Courier New"/>
+                                <w:noProof w:val="0"/>
+                                <w:sz w:val="20"/>
+                                <w:szCs w:val="20"/>
+                              </w:rPr>
+                              <w:t>EmployeeDAOImpl</w:t>
+                            </w:r>
+                            <w:proofErr w:type="spellEnd"/>
                           </w:p>
                           <w:p>
                             <w:pPr>
@@ -30829,12 +31790,32 @@
                                 <w:sz w:val="20"/>
                                 <w:szCs w:val="20"/>
                               </w:rPr>
-                              <w:t>Called postProcessAfterInitialization() for</w:t>
-                            </w:r>
-                            <w:r>
-                              <w:rPr>
-                                <w:rFonts w:ascii="Times New Roman" w:eastAsia="Times New Roman" w:hAnsi="Times New Roman" w:cs="Times New Roman"/>
+                              <w:t xml:space="preserve">Called </w:t>
+                            </w:r>
+                            <w:proofErr w:type="spellStart"/>
+                            <w:r>
+                              <w:rPr>
+                                <w:rFonts w:ascii="Courier New" w:eastAsia="Times New Roman" w:hAnsi="Courier New" w:cs="Courier New"/>
                                 <w:noProof w:val="0"/>
+                                <w:sz w:val="20"/>
+                                <w:szCs w:val="20"/>
+                              </w:rPr>
+                              <w:t>postProcessAfterInitialization</w:t>
+                            </w:r>
+                            <w:proofErr w:type="spellEnd"/>
+                            <w:r>
+                              <w:rPr>
+                                <w:rFonts w:ascii="Courier New" w:eastAsia="Times New Roman" w:hAnsi="Courier New" w:cs="Courier New"/>
+                                <w:noProof w:val="0"/>
+                                <w:sz w:val="20"/>
+                                <w:szCs w:val="20"/>
+                              </w:rPr>
+                              <w:t>() for</w:t>
+                            </w:r>
+                            <w:r>
+                              <w:rPr>
+                                <w:rFonts w:ascii="Times New Roman" w:eastAsia="Times New Roman" w:hAnsi="Times New Roman" w:cs="Times New Roman"/>
+                                <w:noProof w:val="0"/>
                                 <w:sz w:val="24"/>
                                 <w:szCs w:val="24"/>
                               </w:rPr>
@@ -30847,8 +31828,19 @@
                                 <w:sz w:val="20"/>
                                 <w:szCs w:val="20"/>
                               </w:rPr>
-                              <w:t>: dao</w:t>
-                            </w:r>
+                              <w:t xml:space="preserve">: </w:t>
+                            </w:r>
+                            <w:proofErr w:type="spellStart"/>
+                            <w:r>
+                              <w:rPr>
+                                <w:rFonts w:ascii="Courier New" w:eastAsia="Times New Roman" w:hAnsi="Courier New" w:cs="Courier New"/>
+                                <w:noProof w:val="0"/>
+                                <w:sz w:val="20"/>
+                                <w:szCs w:val="20"/>
+                              </w:rPr>
+                              <w:t>dao</w:t>
+                            </w:r>
+                            <w:proofErr w:type="spellEnd"/>
                           </w:p>
                           <w:p>
                             <w:pPr>
@@ -30918,6 +31910,7 @@
                         </w:rPr>
                         <w:t xml:space="preserve"> </w:t>
                       </w:r>
+                      <w:proofErr w:type="spellStart"/>
                       <w:r>
                         <w:rPr>
                           <w:rFonts w:ascii="Courier New" w:eastAsia="Times New Roman" w:hAnsi="Courier New" w:cs="Courier New"/>
@@ -30925,17 +31918,28 @@
                           <w:sz w:val="20"/>
                           <w:szCs w:val="20"/>
                         </w:rPr>
-                        <w:t>ApplicationContext context = new</w:t>
-                      </w:r>
-                      <w:r>
-                        <w:rPr>
-                          <w:rFonts w:ascii="Times New Roman" w:eastAsia="Times New Roman" w:hAnsi="Times New Roman" w:cs="Times New Roman"/>
+                        <w:t>ApplicationContext</w:t>
+                      </w:r>
+                      <w:proofErr w:type="spellEnd"/>
+                      <w:r>
+                        <w:rPr>
+                          <w:rFonts w:ascii="Courier New" w:eastAsia="Times New Roman" w:hAnsi="Courier New" w:cs="Courier New"/>
                           <w:noProof w:val="0"/>
+                          <w:sz w:val="20"/>
+                          <w:szCs w:val="20"/>
+                        </w:rPr>
+                        <w:t xml:space="preserve"> context = new</w:t>
+                      </w:r>
+                      <w:r>
+                        <w:rPr>
+                          <w:rFonts w:ascii="Times New Roman" w:eastAsia="Times New Roman" w:hAnsi="Times New Roman" w:cs="Times New Roman"/>
+                          <w:noProof w:val="0"/>
                           <w:sz w:val="24"/>
                           <w:szCs w:val="24"/>
                         </w:rPr>
                         <w:t xml:space="preserve"> </w:t>
                       </w:r>
+                      <w:proofErr w:type="spellStart"/>
                       <w:r>
                         <w:rPr>
                           <w:rFonts w:ascii="Courier New" w:eastAsia="Times New Roman" w:hAnsi="Courier New" w:cs="Courier New"/>
@@ -30943,7 +31947,17 @@
                           <w:sz w:val="20"/>
                           <w:szCs w:val="20"/>
                         </w:rPr>
-                        <w:t>ClassPathXmlApplicationContext("beans.xml");</w:t>
+                        <w:t>ClassPathXmlApplicationContext</w:t>
+                      </w:r>
+                      <w:proofErr w:type="spellEnd"/>
+                      <w:r>
+                        <w:rPr>
+                          <w:rFonts w:ascii="Courier New" w:eastAsia="Times New Roman" w:hAnsi="Courier New" w:cs="Courier New"/>
+                          <w:noProof w:val="0"/>
+                          <w:sz w:val="20"/>
+                          <w:szCs w:val="20"/>
+                        </w:rPr>
+                        <w:t>("beans.xml");</w:t>
                       </w:r>
                     </w:p>
                     <w:p>
@@ -30976,12 +31990,32 @@
                           <w:sz w:val="20"/>
                           <w:szCs w:val="20"/>
                         </w:rPr>
-                        <w:t>Called postProcessBeforeInitialization() for</w:t>
-                      </w:r>
-                      <w:r>
-                        <w:rPr>
-                          <w:rFonts w:ascii="Times New Roman" w:eastAsia="Times New Roman" w:hAnsi="Times New Roman" w:cs="Times New Roman"/>
+                        <w:t xml:space="preserve">Called </w:t>
+                      </w:r>
+                      <w:proofErr w:type="spellStart"/>
+                      <w:r>
+                        <w:rPr>
+                          <w:rFonts w:ascii="Courier New" w:eastAsia="Times New Roman" w:hAnsi="Courier New" w:cs="Courier New"/>
                           <w:noProof w:val="0"/>
+                          <w:sz w:val="20"/>
+                          <w:szCs w:val="20"/>
+                        </w:rPr>
+                        <w:t>postProcessBeforeInitialization</w:t>
+                      </w:r>
+                      <w:proofErr w:type="spellEnd"/>
+                      <w:r>
+                        <w:rPr>
+                          <w:rFonts w:ascii="Courier New" w:eastAsia="Times New Roman" w:hAnsi="Courier New" w:cs="Courier New"/>
+                          <w:noProof w:val="0"/>
+                          <w:sz w:val="20"/>
+                          <w:szCs w:val="20"/>
+                        </w:rPr>
+                        <w:t>() for</w:t>
+                      </w:r>
+                      <w:r>
+                        <w:rPr>
+                          <w:rFonts w:ascii="Times New Roman" w:eastAsia="Times New Roman" w:hAnsi="Times New Roman" w:cs="Times New Roman"/>
+                          <w:noProof w:val="0"/>
                           <w:sz w:val="24"/>
                           <w:szCs w:val="24"/>
                         </w:rPr>
@@ -30994,8 +32028,19 @@
                           <w:sz w:val="20"/>
                           <w:szCs w:val="20"/>
                         </w:rPr>
-                        <w:t>: dao</w:t>
-                      </w:r>
+                        <w:t xml:space="preserve">: </w:t>
+                      </w:r>
+                      <w:proofErr w:type="spellStart"/>
+                      <w:r>
+                        <w:rPr>
+                          <w:rFonts w:ascii="Courier New" w:eastAsia="Times New Roman" w:hAnsi="Courier New" w:cs="Courier New"/>
+                          <w:noProof w:val="0"/>
+                          <w:sz w:val="20"/>
+                          <w:szCs w:val="20"/>
+                        </w:rPr>
+                        <w:t>dao</w:t>
+                      </w:r>
+                      <w:proofErr w:type="spellEnd"/>
                     </w:p>
                     <w:p>
                       <w:pPr>
@@ -31032,8 +32077,19 @@
                           <w:sz w:val="20"/>
                           <w:szCs w:val="20"/>
                         </w:rPr>
-                        <w:t>: EmployeeDAOImpl</w:t>
-                      </w:r>
+                        <w:t xml:space="preserve">: </w:t>
+                      </w:r>
+                      <w:proofErr w:type="spellStart"/>
+                      <w:r>
+                        <w:rPr>
+                          <w:rFonts w:ascii="Courier New" w:eastAsia="Times New Roman" w:hAnsi="Courier New" w:cs="Courier New"/>
+                          <w:noProof w:val="0"/>
+                          <w:sz w:val="20"/>
+                          <w:szCs w:val="20"/>
+                        </w:rPr>
+                        <w:t>EmployeeDAOImpl</w:t>
+                      </w:r>
+                      <w:proofErr w:type="spellEnd"/>
                     </w:p>
                     <w:p>
                       <w:pPr>
@@ -31052,12 +32108,32 @@
                           <w:sz w:val="20"/>
                           <w:szCs w:val="20"/>
                         </w:rPr>
-                        <w:t>Called postProcessAfterInitialization() for</w:t>
-                      </w:r>
-                      <w:r>
-                        <w:rPr>
-                          <w:rFonts w:ascii="Times New Roman" w:eastAsia="Times New Roman" w:hAnsi="Times New Roman" w:cs="Times New Roman"/>
+                        <w:t xml:space="preserve">Called </w:t>
+                      </w:r>
+                      <w:proofErr w:type="spellStart"/>
+                      <w:r>
+                        <w:rPr>
+                          <w:rFonts w:ascii="Courier New" w:eastAsia="Times New Roman" w:hAnsi="Courier New" w:cs="Courier New"/>
                           <w:noProof w:val="0"/>
+                          <w:sz w:val="20"/>
+                          <w:szCs w:val="20"/>
+                        </w:rPr>
+                        <w:t>postProcessAfterInitialization</w:t>
+                      </w:r>
+                      <w:proofErr w:type="spellEnd"/>
+                      <w:r>
+                        <w:rPr>
+                          <w:rFonts w:ascii="Courier New" w:eastAsia="Times New Roman" w:hAnsi="Courier New" w:cs="Courier New"/>
+                          <w:noProof w:val="0"/>
+                          <w:sz w:val="20"/>
+                          <w:szCs w:val="20"/>
+                        </w:rPr>
+                        <w:t>() for</w:t>
+                      </w:r>
+                      <w:r>
+                        <w:rPr>
+                          <w:rFonts w:ascii="Times New Roman" w:eastAsia="Times New Roman" w:hAnsi="Times New Roman" w:cs="Times New Roman"/>
+                          <w:noProof w:val="0"/>
                           <w:sz w:val="24"/>
                           <w:szCs w:val="24"/>
                         </w:rPr>
@@ -31070,8 +32146,19 @@
                           <w:sz w:val="20"/>
                           <w:szCs w:val="20"/>
                         </w:rPr>
-                        <w:t>: dao</w:t>
-                      </w:r>
+                        <w:t xml:space="preserve">: </w:t>
+                      </w:r>
+                      <w:proofErr w:type="spellStart"/>
+                      <w:r>
+                        <w:rPr>
+                          <w:rFonts w:ascii="Courier New" w:eastAsia="Times New Roman" w:hAnsi="Courier New" w:cs="Courier New"/>
+                          <w:noProof w:val="0"/>
+                          <w:sz w:val="20"/>
+                          <w:szCs w:val="20"/>
+                        </w:rPr>
+                        <w:t>dao</w:t>
+                      </w:r>
+                      <w:proofErr w:type="spellEnd"/>
                     </w:p>
                     <w:p>
                       <w:pPr>
@@ -31114,6 +32201,127 @@
           <w:lang w:val="vi-VN"/>
         </w:rPr>
       </w:pPr>
+    </w:p>
+    <w:p>
+      <w:pPr>
+        <w:rPr>
+          <w:rFonts w:ascii="Courier New" w:hAnsi="Courier New" w:cs="Courier New"/>
+          <w:lang w:val="vi-VN"/>
+        </w:rPr>
+      </w:pPr>
+    </w:p>
+    <w:p>
+      <w:pPr>
+        <w:rPr>
+          <w:rFonts w:ascii="Courier New" w:hAnsi="Courier New" w:cs="Courier New"/>
+          <w:lang w:val="vi-VN"/>
+        </w:rPr>
+      </w:pPr>
+    </w:p>
+    <w:p>
+      <w:pPr>
+        <w:rPr>
+          <w:rFonts w:ascii="Courier New" w:hAnsi="Courier New" w:cs="Courier New"/>
+          <w:lang w:val="vi-VN"/>
+        </w:rPr>
+      </w:pPr>
+    </w:p>
+    <w:p>
+      <w:pPr>
+        <w:rPr>
+          <w:rFonts w:ascii="Courier New" w:hAnsi="Courier New" w:cs="Courier New"/>
+          <w:lang w:val="vi-VN"/>
+        </w:rPr>
+      </w:pPr>
+    </w:p>
+    <w:p>
+      <w:pPr>
+        <w:rPr>
+          <w:rFonts w:ascii="Courier New" w:hAnsi="Courier New" w:cs="Courier New"/>
+          <w:lang w:val="vi-VN"/>
+        </w:rPr>
+      </w:pPr>
+    </w:p>
+    <w:p>
+      <w:pPr>
+        <w:rPr>
+          <w:rFonts w:ascii="Courier New" w:hAnsi="Courier New" w:cs="Courier New"/>
+          <w:lang w:val="vi-VN"/>
+        </w:rPr>
+      </w:pPr>
+    </w:p>
+    <w:p>
+      <w:pPr>
+        <w:pStyle w:val="Heading1"/>
+        <w:rPr>
+          <w:rFonts w:ascii="Courier New" w:hAnsi="Courier New" w:cs="Courier New"/>
+          <w:lang w:val="vi-VN"/>
+        </w:rPr>
+      </w:pPr>
+      <w:bookmarkStart w:id="36" w:name="_Toc70986027"/>
+      <w:r>
+        <w:rPr>
+          <w:rFonts w:ascii="Courier New" w:hAnsi="Courier New" w:cs="Courier New"/>
+          <w:lang w:val="vi-VN"/>
+        </w:rPr>
+        <w:lastRenderedPageBreak/>
+        <w:t>GitHub:</w:t>
+      </w:r>
+      <w:bookmarkEnd w:id="36"/>
+    </w:p>
+    <w:p>
+      <w:pPr>
+        <w:rPr>
+          <w:rFonts w:ascii="Courier New" w:hAnsi="Courier New" w:cs="Courier New"/>
+          <w:lang w:val="vi-VN"/>
+        </w:rPr>
+      </w:pPr>
+      <w:r>
+        <w:rPr>
+          <w:rFonts w:ascii="Courier New" w:hAnsi="Courier New" w:cs="Courier New"/>
+        </w:rPr>
+        <w:t>https://github.com/nguyenthinhit996/sharefullcode/tree/spring/spring/core/beanproject</w:t>
+      </w:r>
+    </w:p>
+    <w:p>
+      <w:pPr>
+        <w:pStyle w:val="Heading1"/>
+        <w:rPr>
+          <w:rFonts w:ascii="Courier New" w:hAnsi="Courier New" w:cs="Courier New"/>
+          <w:lang w:val="vi-VN"/>
+        </w:rPr>
+      </w:pPr>
+      <w:bookmarkStart w:id="37" w:name="_Toc70986028"/>
+      <w:r>
+        <w:rPr>
+          <w:rFonts w:ascii="Courier New" w:hAnsi="Courier New" w:cs="Courier New"/>
+          <w:lang w:val="vi-VN"/>
+        </w:rPr>
+        <w:t>Referncen:</w:t>
+      </w:r>
+      <w:bookmarkEnd w:id="37"/>
+      <w:r>
+        <w:rPr>
+          <w:rFonts w:ascii="Courier New" w:hAnsi="Courier New" w:cs="Courier New"/>
+          <w:lang w:val="vi-VN"/>
+        </w:rPr>
+        <w:t xml:space="preserve"> </w:t>
+      </w:r>
+    </w:p>
+    <w:p>
+      <w:pPr>
+        <w:rPr>
+          <w:rFonts w:ascii="Courier New" w:hAnsi="Courier New" w:cs="Courier New"/>
+          <w:lang w:val="vi-VN"/>
+        </w:rPr>
+      </w:pPr>
+      <w:r>
+        <w:rPr>
+          <w:rFonts w:ascii="Courier New" w:hAnsi="Courier New" w:cs="Courier New"/>
+          <w:lang w:val="vi-VN"/>
+        </w:rPr>
+        <w:t>https://howtodoinjava.com/</w:t>
+      </w:r>
     </w:p>
     <w:sectPr>
       <w:footerReference w:type="default" r:id="rId17"/>
@@ -32090,6 +33298,18 @@
       <w:color w:val="2F5496" w:themeColor="accent1" w:themeShade="BF"/>
     </w:rPr>
   </w:style>
+  <w:style w:type="paragraph" w:styleId="NoSpacing">
+    <w:name w:val="No Spacing"/>
+    <w:uiPriority w:val="1"/>
+    <w:qFormat/>
+    <w:rsid w:val="000A0BDA"/>
+    <w:pPr>
+      <w:spacing w:after="0" w:line="240" w:lineRule="auto"/>
+    </w:pPr>
+    <w:rPr>
+      <w:noProof/>
+    </w:rPr>
+  </w:style>
 </w:styles>
 </file>
 
@@ -32389,16 +33609,25 @@
 </file>
 
 <file path=customXml/item1.xml><?xml version="1.0" encoding="utf-8"?>
+<b:Sources xmlns:b="http://schemas.openxmlformats.org/officeDocument/2006/bibliography" xmlns="http://schemas.openxmlformats.org/officeDocument/2006/bibliography" SelectedStyle="\APASixthEditionOfficeOnline.xsl" StyleName="APA" Version="6"/>
+</file>
+
+<file path=customXml/item2.xml><?xml version="1.0" encoding="utf-8"?>
 <p:properties xmlns:p="http://schemas.microsoft.com/office/2006/metadata/properties" xmlns:xsi="http://www.w3.org/2001/XMLSchema-instance" xmlns:pc="http://schemas.microsoft.com/office/infopath/2007/PartnerControls">
   <documentManagement/>
 </p:properties>
 </file>
 
-<file path=customXml/item2.xml><?xml version="1.0" encoding="utf-8"?>
-<b:Sources xmlns:b="http://schemas.openxmlformats.org/officeDocument/2006/bibliography" xmlns="http://schemas.openxmlformats.org/officeDocument/2006/bibliography" SelectedStyle="\APASixthEditionOfficeOnline.xsl" StyleName="APA" Version="6"/>
+<file path=customXml/item3.xml><?xml version="1.0" encoding="utf-8"?>
+<?mso-contentType ?>
+<FormTemplates xmlns="http://schemas.microsoft.com/sharepoint/v3/contenttype/forms">
+  <Display>DocumentLibraryForm</Display>
+  <Edit>DocumentLibraryForm</Edit>
+  <New>DocumentLibraryForm</New>
+</FormTemplates>
 </file>
 
-<file path=customXml/item3.xml><?xml version="1.0" encoding="utf-8"?>
+<file path=customXml/item4.xml><?xml version="1.0" encoding="utf-8"?>
 <ct:contentTypeSchema xmlns:ct="http://schemas.microsoft.com/office/2006/metadata/contentType" xmlns:ma="http://schemas.microsoft.com/office/2006/metadata/properties/metaAttributes" ct:_="" ma:_="" ma:contentTypeName="Document" ma:contentTypeID="0x010100C94C6E500307B445A5F49025ECFF8F3A" ma:contentTypeVersion="4" ma:contentTypeDescription="Create a new document." ma:contentTypeScope="" ma:versionID="12f70b4a7f6f03ca55948ed8d0bbb325">
   <xsd:schema xmlns:xsd="http://www.w3.org/2001/XMLSchema" xmlns:xs="http://www.w3.org/2001/XMLSchema" xmlns:p="http://schemas.microsoft.com/office/2006/metadata/properties" xmlns:ns3="424f89d2-3076-4b6a-9b88-a15ca91e1d38" targetNamespace="http://schemas.microsoft.com/office/2006/metadata/properties" ma:root="true" ma:fieldsID="45702f5bd05121906700e8dbb6e78192" ns3:_="">
     <xsd:import namespace="424f89d2-3076-4b6a-9b88-a15ca91e1d38"/>
@@ -32544,32 +33773,7 @@
 </ct:contentTypeSchema>
 </file>
 
-<file path=customXml/item4.xml><?xml version="1.0" encoding="utf-8"?>
-<?mso-contentType ?>
-<FormTemplates xmlns="http://schemas.microsoft.com/sharepoint/v3/contenttype/forms">
-  <Display>DocumentLibraryForm</Display>
-  <Edit>DocumentLibraryForm</Edit>
-  <New>DocumentLibraryForm</New>
-</FormTemplates>
-</file>
-
 <file path=customXml/itemProps1.xml><?xml version="1.0" encoding="utf-8"?>
-<ds:datastoreItem xmlns:ds="http://schemas.openxmlformats.org/officeDocument/2006/customXml" ds:itemID="{478A9CE3-1FC3-4514-B458-522B8EE1C803}">
-  <ds:schemaRefs>
-    <ds:schemaRef ds:uri="http://schemas.microsoft.com/office/2006/documentManagement/types"/>
-    <ds:schemaRef ds:uri="http://schemas.microsoft.com/office/infopath/2007/PartnerControls"/>
-    <ds:schemaRef ds:uri="http://purl.org/dc/elements/1.1/"/>
-    <ds:schemaRef ds:uri="http://schemas.microsoft.com/office/2006/metadata/properties"/>
-    <ds:schemaRef ds:uri="http://purl.org/dc/terms/"/>
-    <ds:schemaRef ds:uri="http://schemas.openxmlformats.org/package/2006/metadata/core-properties"/>
-    <ds:schemaRef ds:uri="424f89d2-3076-4b6a-9b88-a15ca91e1d38"/>
-    <ds:schemaRef ds:uri="http://www.w3.org/XML/1998/namespace"/>
-    <ds:schemaRef ds:uri="http://purl.org/dc/dcmitype/"/>
-  </ds:schemaRefs>
-</ds:datastoreItem>
-</file>
-
-<file path=customXml/itemProps2.xml><?xml version="1.0" encoding="utf-8"?>
 <ds:datastoreItem xmlns:ds="http://schemas.openxmlformats.org/officeDocument/2006/customXml" ds:itemID="{E6375B4A-A9DE-47C4-92A3-2BE9ED8FA436}">
   <ds:schemaRefs>
     <ds:schemaRef ds:uri="http://schemas.openxmlformats.org/officeDocument/2006/bibliography"/>
@@ -32577,7 +33781,24 @@
 </ds:datastoreItem>
 </file>
 
+<file path=customXml/itemProps2.xml><?xml version="1.0" encoding="utf-8"?>
+<ds:datastoreItem xmlns:ds="http://schemas.openxmlformats.org/officeDocument/2006/customXml" ds:itemID="{478A9CE3-1FC3-4514-B458-522B8EE1C803}">
+  <ds:schemaRefs>
+    <ds:schemaRef ds:uri="http://schemas.microsoft.com/office/2006/metadata/properties"/>
+    <ds:schemaRef ds:uri="http://schemas.microsoft.com/office/infopath/2007/PartnerControls"/>
+  </ds:schemaRefs>
+</ds:datastoreItem>
+</file>
+
 <file path=customXml/itemProps3.xml><?xml version="1.0" encoding="utf-8"?>
+<ds:datastoreItem xmlns:ds="http://schemas.openxmlformats.org/officeDocument/2006/customXml" ds:itemID="{6457323F-FAA0-4609-AF65-4C9CDCF03428}">
+  <ds:schemaRefs>
+    <ds:schemaRef ds:uri="http://schemas.microsoft.com/sharepoint/v3/contenttype/forms"/>
+  </ds:schemaRefs>
+</ds:datastoreItem>
+</file>
+
+<file path=customXml/itemProps4.xml><?xml version="1.0" encoding="utf-8"?>
 <ds:datastoreItem xmlns:ds="http://schemas.openxmlformats.org/officeDocument/2006/customXml" ds:itemID="{5D193248-A57A-4062-A33E-0C58820EF171}">
   <ds:schemaRefs>
     <ds:schemaRef ds:uri="http://schemas.microsoft.com/office/2006/metadata/contentType"/>
@@ -32593,12 +33814,4 @@
     <ds:schemaRef ds:uri="http://schemas.microsoft.com/internal/obd"/>
   </ds:schemaRefs>
 </ds:datastoreItem>
-</file>
-
-<file path=customXml/itemProps4.xml><?xml version="1.0" encoding="utf-8"?>
-<ds:datastoreItem xmlns:ds="http://schemas.openxmlformats.org/officeDocument/2006/customXml" ds:itemID="{6457323F-FAA0-4609-AF65-4C9CDCF03428}">
-  <ds:schemaRefs>
-    <ds:schemaRef ds:uri="http://schemas.microsoft.com/sharepoint/v3/contenttype/forms"/>
-  </ds:schemaRefs>
-</ds:datastoreItem>
 </file>
</xml_diff>